<commit_message>
Finished first pass on BK comments, need to update SA, figures, etc.
</commit_message>
<xml_diff>
--- a/Manuscript/Radium Sorption Manuscript D-2.docx
+++ b/Manuscript/Radium Sorption Manuscript D-2.docx
@@ -1,6 +1,6 @@
 
 <file path=word/document.xml><?xml version="1.0" encoding="utf-8"?>
-<w:document xmlns:wpc="http://schemas.microsoft.com/office/word/2010/wordprocessingCanvas" xmlns:mc="http://schemas.openxmlformats.org/markup-compatibility/2006" xmlns:o="urn:schemas-microsoft-com:office:office" xmlns:r="http://schemas.openxmlformats.org/officeDocument/2006/relationships" xmlns:m="http://schemas.openxmlformats.org/officeDocument/2006/math" xmlns:v="urn:schemas-microsoft-com:vml" xmlns:wp14="http://schemas.microsoft.com/office/word/2010/wordprocessingDrawing" xmlns:wp="http://schemas.openxmlformats.org/drawingml/2006/wordprocessingDrawing" xmlns:w10="urn:schemas-microsoft-com:office:word" xmlns:w="http://schemas.openxmlformats.org/wordprocessingml/2006/main" xmlns:w14="http://schemas.microsoft.com/office/word/2010/wordml" xmlns:w15="http://schemas.microsoft.com/office/word/2012/wordml" xmlns:wpg="http://schemas.microsoft.com/office/word/2010/wordprocessingGroup" xmlns:wpi="http://schemas.microsoft.com/office/word/2010/wordprocessingInk" xmlns:wne="http://schemas.microsoft.com/office/word/2006/wordml" xmlns:wps="http://schemas.microsoft.com/office/word/2010/wordprocessingShape" mc:Ignorable="w14 w15 wp14">
+<w:document xmlns:wpc="http://schemas.microsoft.com/office/word/2010/wordprocessingCanvas" xmlns:cx="http://schemas.microsoft.com/office/drawing/2014/chartex" xmlns:cx1="http://schemas.microsoft.com/office/drawing/2015/9/8/chartex" xmlns:cx2="http://schemas.microsoft.com/office/drawing/2015/10/21/chartex" xmlns:mc="http://schemas.openxmlformats.org/markup-compatibility/2006" xmlns:o="urn:schemas-microsoft-com:office:office" xmlns:r="http://schemas.openxmlformats.org/officeDocument/2006/relationships" xmlns:m="http://schemas.openxmlformats.org/officeDocument/2006/math" xmlns:v="urn:schemas-microsoft-com:vml" xmlns:wp14="http://schemas.microsoft.com/office/word/2010/wordprocessingDrawing" xmlns:wp="http://schemas.openxmlformats.org/drawingml/2006/wordprocessingDrawing" xmlns:w10="urn:schemas-microsoft-com:office:word" xmlns:w="http://schemas.openxmlformats.org/wordprocessingml/2006/main" xmlns:w14="http://schemas.microsoft.com/office/word/2010/wordml" xmlns:w15="http://schemas.microsoft.com/office/word/2012/wordml" xmlns:w16se="http://schemas.microsoft.com/office/word/2015/wordml/symex" xmlns:wpg="http://schemas.microsoft.com/office/word/2010/wordprocessingGroup" xmlns:wpi="http://schemas.microsoft.com/office/word/2010/wordprocessingInk" xmlns:wne="http://schemas.microsoft.com/office/word/2006/wordml" xmlns:wps="http://schemas.microsoft.com/office/word/2010/wordprocessingShape" mc:Ignorable="w14 w15 w16se wp14">
   <w:body>
     <w:p>
       <w:pPr>
@@ -5831,9 +5831,7 @@
           <w:t xml:space="preserve"> over relevant time scales for groundwater</w:t>
         </w:r>
       </w:ins>
-      <w:bookmarkStart w:id="614" w:name="_GoBack"/>
-      <w:bookmarkEnd w:id="614"/>
-      <w:ins w:id="615" w:author="Michael Chen" w:date="2016-09-12T13:14:00Z">
+      <w:ins w:id="614" w:author="Michael Chen" w:date="2016-09-12T13:14:00Z">
         <w:r>
           <w:t>.</w:t>
         </w:r>
@@ -5856,7 +5854,7 @@
       <w:r>
         <w:t xml:space="preserve"> </w:t>
       </w:r>
-      <w:del w:id="616" w:author="Microsoft Office User" w:date="2016-08-30T14:57:00Z">
+      <w:del w:id="615" w:author="Microsoft Office User" w:date="2016-08-30T14:57:00Z">
         <w:r>
           <w:delText>montmorillonite</w:delText>
         </w:r>
@@ -5864,7 +5862,7 @@
           <w:delText xml:space="preserve"> sorption</w:delText>
         </w:r>
       </w:del>
-      <w:ins w:id="617" w:author="Microsoft Office User" w:date="2016-08-30T14:57:00Z">
+      <w:ins w:id="616" w:author="Microsoft Office User" w:date="2016-08-30T14:57:00Z">
         <w:r>
           <w:t>sorption to montmorillonite</w:t>
         </w:r>
@@ -5905,7 +5903,7 @@
       <w:r>
         <w:t xml:space="preserve"> pH </w:t>
       </w:r>
-      <w:del w:id="618" w:author="Michael Chen" w:date="2016-09-12T09:39:00Z">
+      <w:del w:id="617" w:author="Michael Chen" w:date="2016-09-12T09:39:00Z">
         <w:r>
           <w:delText>variable</w:delText>
         </w:r>
@@ -5913,7 +5911,7 @@
           <w:delText xml:space="preserve"> </w:delText>
         </w:r>
       </w:del>
-      <w:ins w:id="619" w:author="Michael Chen" w:date="2016-09-12T09:39:00Z">
+      <w:ins w:id="618" w:author="Michael Chen" w:date="2016-09-12T09:39:00Z">
         <w:r>
           <w:t xml:space="preserve">dependent </w:t>
         </w:r>
@@ -5929,18 +5927,18 @@
       <w:pPr>
         <w:spacing w:line="360" w:lineRule="auto"/>
         <w:rPr>
-          <w:del w:id="620" w:author="Michael Chen" w:date="2016-09-12T13:01:00Z"/>
+          <w:del w:id="619" w:author="Michael Chen" w:date="2016-09-12T13:01:00Z"/>
         </w:rPr>
       </w:pPr>
       <w:r>
         <w:tab/>
       </w:r>
-      <w:del w:id="621" w:author="Microsoft Office User" w:date="2016-08-30T14:59:00Z">
+      <w:del w:id="620" w:author="Microsoft Office User" w:date="2016-08-30T14:59:00Z">
         <w:r>
           <w:delText xml:space="preserve">As with the iron oxides, there is only a limited set of experimental data with which to compare the gathered experimental data. </w:delText>
         </w:r>
       </w:del>
-      <w:del w:id="622" w:author="Microsoft Office User" w:date="2016-08-30T15:00:00Z">
+      <w:del w:id="621" w:author="Microsoft Office User" w:date="2016-08-30T15:00:00Z">
         <w:r>
           <w:delText>The two dat</w:delText>
         </w:r>
@@ -5951,7 +5949,7 @@
           <w:delText>, and were performed under similar solution conditions, but with different solid to solution ratios.</w:delText>
         </w:r>
       </w:del>
-      <w:del w:id="623" w:author="Michael Chen" w:date="2016-09-12T09:44:00Z">
+      <w:del w:id="622" w:author="Michael Chen" w:date="2016-09-12T09:44:00Z">
         <w:r>
           <w:delText xml:space="preserve"> </w:delText>
         </w:r>
@@ -5961,61 +5959,61 @@
         <w:r>
           <w:delText xml:space="preserve">, </w:delText>
         </w:r>
-        <w:commentRangeStart w:id="624"/>
+        <w:commentRangeStart w:id="623"/>
         <w:r>
           <w:delText>t</w:delText>
         </w:r>
       </w:del>
+      <w:ins w:id="624" w:author="Michael Chen" w:date="2016-09-12T09:44:00Z">
+        <w:r>
+          <w:t>T</w:t>
+        </w:r>
+      </w:ins>
+      <w:r>
+        <w:t>here are significant differences in the order of magnitude in the calculated K</w:t>
+      </w:r>
+      <w:r>
+        <w:rPr>
+          <w:vertAlign w:val="subscript"/>
+        </w:rPr>
+        <w:t>d</w:t>
+      </w:r>
+      <w:r>
+        <w:t xml:space="preserve"> value</w:t>
+      </w:r>
       <w:ins w:id="625" w:author="Michael Chen" w:date="2016-09-12T09:44:00Z">
         <w:r>
-          <w:t>T</w:t>
-        </w:r>
-      </w:ins>
-      <w:r>
-        <w:t>here are significant differences in the order of magnitude in the calculated K</w:t>
-      </w:r>
-      <w:r>
-        <w:rPr>
-          <w:vertAlign w:val="subscript"/>
-        </w:rPr>
-        <w:t>d</w:t>
-      </w:r>
-      <w:r>
-        <w:t xml:space="preserve"> value</w:t>
-      </w:r>
-      <w:ins w:id="626" w:author="Michael Chen" w:date="2016-09-12T09:44:00Z">
-        <w:r>
           <w:t xml:space="preserve"> when compared to the two studies examining radium sorption to montmorillonite</w:t>
         </w:r>
       </w:ins>
       <w:r>
         <w:t xml:space="preserve">. </w:t>
       </w:r>
-      <w:commentRangeEnd w:id="624"/>
+      <w:commentRangeEnd w:id="623"/>
       <w:r>
         <w:rPr>
           <w:rStyle w:val="CommentReference"/>
         </w:rPr>
-        <w:commentReference w:id="624"/>
-      </w:r>
-      <w:ins w:id="627" w:author="Microsoft Office User" w:date="2016-08-30T15:00:00Z">
+        <w:commentReference w:id="623"/>
+      </w:r>
+      <w:ins w:id="626" w:author="Microsoft Office User" w:date="2016-08-30T15:00:00Z">
         <w:r>
           <w:t xml:space="preserve">Previous studies </w:t>
         </w:r>
       </w:ins>
-      <w:ins w:id="628" w:author="Microsoft Office User" w:date="2016-08-30T15:01:00Z">
+      <w:ins w:id="627" w:author="Microsoft Office User" w:date="2016-08-30T15:01:00Z">
         <w:r>
           <w:t xml:space="preserve">using </w:t>
         </w:r>
       </w:ins>
-      <w:ins w:id="629" w:author="Michael Chen" w:date="2016-09-12T09:47:00Z">
+      <w:ins w:id="628" w:author="Michael Chen" w:date="2016-09-12T09:47:00Z">
         <w:r>
           <w:t>a high solid-solution ratio</w:t>
         </w:r>
       </w:ins>
-      <w:commentRangeStart w:id="630"/>
-      <w:ins w:id="631" w:author="Microsoft Office User" w:date="2016-08-30T15:01:00Z">
-        <w:del w:id="632" w:author="Michael Chen" w:date="2016-09-12T09:47:00Z">
+      <w:commentRangeStart w:id="629"/>
+      <w:ins w:id="630" w:author="Microsoft Office User" w:date="2016-08-30T15:01:00Z">
+        <w:del w:id="631" w:author="Michael Chen" w:date="2016-09-12T09:47:00Z">
           <w:r>
             <w:delText>high amounts of solid</w:delText>
           </w:r>
@@ -6024,20 +6022,20 @@
           <w:t xml:space="preserve"> </w:t>
         </w:r>
       </w:ins>
-      <w:commentRangeEnd w:id="630"/>
+      <w:commentRangeEnd w:id="629"/>
       <w:r>
         <w:rPr>
           <w:rStyle w:val="CommentReference"/>
         </w:rPr>
-        <w:commentReference w:id="630"/>
-      </w:r>
-      <w:ins w:id="633" w:author="Michael Chen" w:date="2016-09-12T09:52:00Z">
+        <w:commentReference w:id="629"/>
+      </w:r>
+      <w:ins w:id="632" w:author="Michael Chen" w:date="2016-09-12T09:52:00Z">
         <w:r>
           <w:t xml:space="preserve">(VALUE) </w:t>
         </w:r>
       </w:ins>
-      <w:ins w:id="634" w:author="Microsoft Office User" w:date="2016-08-30T15:01:00Z">
-        <w:del w:id="635" w:author="Michael Chen" w:date="2016-09-12T09:46:00Z">
+      <w:ins w:id="633" w:author="Microsoft Office User" w:date="2016-08-30T15:01:00Z">
+        <w:del w:id="634" w:author="Michael Chen" w:date="2016-09-12T09:46:00Z">
           <w:r>
             <w:delText xml:space="preserve">(what are they?) </w:delText>
           </w:r>
@@ -6046,18 +6044,18 @@
           <w:t xml:space="preserve">resulted in less sorption compared to </w:t>
         </w:r>
       </w:ins>
-      <w:ins w:id="636" w:author="Michael Chen" w:date="2016-09-12T09:52:00Z">
+      <w:ins w:id="635" w:author="Michael Chen" w:date="2016-09-12T09:52:00Z">
         <w:r>
           <w:t xml:space="preserve">sorption with the </w:t>
         </w:r>
       </w:ins>
-      <w:ins w:id="637" w:author="Michael Chen" w:date="2016-09-12T09:47:00Z">
+      <w:ins w:id="636" w:author="Michael Chen" w:date="2016-09-12T09:47:00Z">
         <w:r>
           <w:t>lower solid solution ratio used in this study</w:t>
         </w:r>
       </w:ins>
-      <w:ins w:id="638" w:author="Microsoft Office User" w:date="2016-08-30T15:01:00Z">
-        <w:del w:id="639" w:author="Michael Chen" w:date="2016-09-12T09:47:00Z">
+      <w:ins w:id="637" w:author="Microsoft Office User" w:date="2016-08-30T15:01:00Z">
+        <w:del w:id="638" w:author="Michael Chen" w:date="2016-09-12T09:47:00Z">
           <w:r>
             <w:delText>low amounts of solid</w:delText>
           </w:r>
@@ -6066,12 +6064,12 @@
           <w:t xml:space="preserve"> (xxx mg/L, etc) </w:t>
         </w:r>
       </w:ins>
-      <w:del w:id="640" w:author="Microsoft Office User" w:date="2016-08-30T15:01:00Z">
+      <w:del w:id="639" w:author="Microsoft Office User" w:date="2016-08-30T15:01:00Z">
         <w:r>
           <w:delText xml:space="preserve">Experiments with the </w:delText>
         </w:r>
       </w:del>
-      <w:del w:id="641" w:author="Microsoft Office User" w:date="2016-08-30T15:02:00Z">
+      <w:del w:id="640" w:author="Microsoft Office User" w:date="2016-08-30T15:02:00Z">
         <w:r>
           <w:delText xml:space="preserve">highest solid loading showed the least extent of sorption </w:delText>
         </w:r>
@@ -6094,32 +6092,32 @@
       <w:r>
         <w:fldChar w:fldCharType="end"/>
       </w:r>
-      <w:del w:id="642" w:author="Michael Chen" w:date="2016-09-12T09:47:00Z">
+      <w:del w:id="641" w:author="Michael Chen" w:date="2016-09-12T09:47:00Z">
         <w:r>
           <w:delText xml:space="preserve">, while the present experiments, which had the lowest solid </w:delText>
         </w:r>
-        <w:commentRangeStart w:id="643"/>
+        <w:commentRangeStart w:id="642"/>
         <w:r>
           <w:delText>loading</w:delText>
         </w:r>
       </w:del>
-      <w:ins w:id="644" w:author="Microsoft Office User" w:date="2016-08-30T15:02:00Z">
-        <w:del w:id="645" w:author="Michael Chen" w:date="2016-09-12T09:47:00Z">
+      <w:ins w:id="643" w:author="Microsoft Office User" w:date="2016-08-30T15:02:00Z">
+        <w:del w:id="644" w:author="Michael Chen" w:date="2016-09-12T09:47:00Z">
           <w:r>
             <w:delText xml:space="preserve"> </w:delText>
           </w:r>
         </w:del>
       </w:ins>
-      <w:del w:id="646" w:author="Michael Chen" w:date="2016-09-12T09:47:00Z">
+      <w:del w:id="645" w:author="Michael Chen" w:date="2016-09-12T09:47:00Z">
         <w:r>
           <w:delText xml:space="preserve">, </w:delText>
         </w:r>
-        <w:commentRangeEnd w:id="643"/>
+        <w:commentRangeEnd w:id="642"/>
         <w:r>
           <w:rPr>
             <w:rStyle w:val="CommentReference"/>
           </w:rPr>
-          <w:commentReference w:id="643"/>
+          <w:commentReference w:id="642"/>
         </w:r>
         <w:r>
           <w:delText>had the largest ex</w:delText>
@@ -6155,17 +6153,17 @@
       <w:r>
         <w:t xml:space="preserve"> </w:t>
       </w:r>
-      <w:del w:id="647" w:author="Microsoft Office User" w:date="2016-08-30T15:02:00Z">
+      <w:del w:id="646" w:author="Microsoft Office User" w:date="2016-08-30T15:02:00Z">
         <w:r>
           <w:delText xml:space="preserve">clays </w:delText>
         </w:r>
       </w:del>
-      <w:ins w:id="648" w:author="Microsoft Office User" w:date="2016-08-30T15:03:00Z">
+      <w:ins w:id="647" w:author="Microsoft Office User" w:date="2016-08-30T15:03:00Z">
         <w:r>
           <w:t xml:space="preserve">reported </w:t>
         </w:r>
       </w:ins>
-      <w:del w:id="649" w:author="Microsoft Office User" w:date="2016-08-30T15:03:00Z">
+      <w:del w:id="648" w:author="Microsoft Office User" w:date="2016-08-30T15:03:00Z">
         <w:r>
           <w:delText>society measured</w:delText>
         </w:r>
@@ -6216,14 +6214,21 @@
       <w:r>
         <w:t xml:space="preserve">value calculated. </w:t>
       </w:r>
-      <w:del w:id="650" w:author="Michael Chen" w:date="2016-09-12T09:57:00Z">
+      <w:del w:id="649" w:author="Michael Chen" w:date="2016-09-12T09:57:00Z">
         <w:r>
           <w:delText xml:space="preserve">Since the clays are also sourced from different regions, it’s possible there are significant variations in the </w:delText>
         </w:r>
+        <w:commentRangeStart w:id="650"/>
         <w:commentRangeStart w:id="651"/>
-        <w:commentRangeStart w:id="652"/>
         <w:r>
           <w:delText xml:space="preserve">chemical structure </w:delText>
+        </w:r>
+        <w:commentRangeEnd w:id="650"/>
+        <w:r>
+          <w:rPr>
+            <w:rStyle w:val="CommentReference"/>
+          </w:rPr>
+          <w:commentReference w:id="650"/>
         </w:r>
         <w:commentRangeEnd w:id="651"/>
         <w:r>
@@ -6232,43 +6237,36 @@
           </w:rPr>
           <w:commentReference w:id="651"/>
         </w:r>
-        <w:commentRangeEnd w:id="652"/>
-        <w:r>
-          <w:rPr>
-            <w:rStyle w:val="CommentReference"/>
-          </w:rPr>
-          <w:commentReference w:id="652"/>
-        </w:r>
         <w:r>
           <w:delText>and metal ion loading that might also drive variations in sorption, which can be observed in the differences in Fe3+ content observed by the clay society when characterizing the clays</w:delText>
         </w:r>
       </w:del>
-      <w:ins w:id="653" w:author="Michael Chen" w:date="2016-09-12T09:57:00Z">
+      <w:ins w:id="652" w:author="Michael Chen" w:date="2016-09-12T09:57:00Z">
         <w:r>
           <w:t>Differences in the source region</w:t>
         </w:r>
       </w:ins>
-      <w:ins w:id="654" w:author="Michael Chen" w:date="2016-09-12T10:02:00Z">
+      <w:ins w:id="653" w:author="Michael Chen" w:date="2016-09-12T10:02:00Z">
         <w:r>
           <w:t xml:space="preserve"> and geologic history</w:t>
         </w:r>
       </w:ins>
-      <w:ins w:id="655" w:author="Michael Chen" w:date="2016-09-12T09:57:00Z">
+      <w:ins w:id="654" w:author="Michael Chen" w:date="2016-09-12T09:57:00Z">
         <w:r>
           <w:t xml:space="preserve"> for the clays may result in </w:t>
         </w:r>
       </w:ins>
-      <w:ins w:id="656" w:author="Michael Chen" w:date="2016-09-12T10:02:00Z">
+      <w:ins w:id="655" w:author="Michael Chen" w:date="2016-09-12T10:02:00Z">
         <w:r>
           <w:t>major variations</w:t>
         </w:r>
       </w:ins>
-      <w:ins w:id="657" w:author="Michael Chen" w:date="2016-09-12T09:57:00Z">
+      <w:ins w:id="656" w:author="Michael Chen" w:date="2016-09-12T09:57:00Z">
         <w:r>
           <w:t xml:space="preserve"> in isomorphic substitutions, layer charge, and metal ion loading</w:t>
         </w:r>
       </w:ins>
-      <w:ins w:id="658" w:author="Michael Chen" w:date="2016-09-12T10:02:00Z">
+      <w:ins w:id="657" w:author="Michael Chen" w:date="2016-09-12T10:02:00Z">
         <w:r>
           <w:t>, which in turn would alter the radium sorption capability of a given clay</w:t>
         </w:r>
@@ -6276,12 +6274,12 @@
       <w:r>
         <w:t>.</w:t>
       </w:r>
-      <w:ins w:id="659" w:author="Michael Chen" w:date="2016-09-12T09:59:00Z">
+      <w:ins w:id="658" w:author="Michael Chen" w:date="2016-09-12T09:59:00Z">
         <w:r>
           <w:t xml:space="preserve">  </w:t>
         </w:r>
       </w:ins>
-      <w:del w:id="660" w:author="Michael Chen" w:date="2016-09-12T10:00:00Z">
+      <w:del w:id="659" w:author="Michael Chen" w:date="2016-09-12T10:00:00Z">
         <w:r>
           <w:delText xml:space="preserve"> </w:delText>
         </w:r>
@@ -6289,17 +6287,17 @@
       <w:r>
         <w:t>These differences would more likely affect exchange with the inner layer of the clay</w:t>
       </w:r>
-      <w:ins w:id="661" w:author="Michael Chen" w:date="2016-09-12T10:03:00Z">
+      <w:ins w:id="660" w:author="Michael Chen" w:date="2016-09-12T10:03:00Z">
         <w:r>
           <w:t>.</w:t>
         </w:r>
       </w:ins>
-      <w:ins w:id="662" w:author="Michael Chen" w:date="2016-09-12T10:06:00Z">
+      <w:ins w:id="661" w:author="Michael Chen" w:date="2016-09-12T10:06:00Z">
         <w:r>
           <w:t xml:space="preserve"> </w:t>
         </w:r>
       </w:ins>
-      <w:del w:id="663" w:author="Michael Chen" w:date="2016-09-12T10:03:00Z">
+      <w:del w:id="662" w:author="Michael Chen" w:date="2016-09-12T10:03:00Z">
         <w:r>
           <w:delText>.</w:delText>
         </w:r>
@@ -6315,7 +6313,7 @@
       <w:pPr>
         <w:spacing w:line="360" w:lineRule="auto"/>
         <w:rPr>
-          <w:ins w:id="664" w:author="Michael Chen" w:date="2016-09-12T13:01:00Z"/>
+          <w:ins w:id="663" w:author="Michael Chen" w:date="2016-09-12T13:01:00Z"/>
         </w:rPr>
       </w:pPr>
     </w:p>
@@ -6323,10 +6321,10 @@
       <w:pPr>
         <w:spacing w:line="360" w:lineRule="auto"/>
         <w:rPr>
-          <w:del w:id="665" w:author="Michael Chen" w:date="2016-09-12T10:06:00Z"/>
-        </w:rPr>
-      </w:pPr>
-      <w:del w:id="666" w:author="Michael Chen" w:date="2016-09-12T10:06:00Z">
+          <w:del w:id="664" w:author="Michael Chen" w:date="2016-09-12T10:06:00Z"/>
+        </w:rPr>
+      </w:pPr>
+      <w:del w:id="665" w:author="Michael Chen" w:date="2016-09-12T10:06:00Z">
         <w:r>
           <w:delText>DISCUSSION OF KINETIC EXPERIMENT RESULTS</w:delText>
         </w:r>
@@ -6351,17 +6349,22 @@
       <w:r>
         <w:t xml:space="preserve">alues, and limited sorption at more basic pH values. Interestingly, there seems to be little difference in sorption at a circumneutral pH compared to basic </w:t>
       </w:r>
-      <w:commentRangeStart w:id="667"/>
+      <w:commentRangeStart w:id="666"/>
       <w:r>
         <w:t>pH</w:t>
       </w:r>
-      <w:commentRangeEnd w:id="667"/>
+      <w:commentRangeEnd w:id="666"/>
       <w:r>
         <w:rPr>
           <w:rStyle w:val="CommentReference"/>
         </w:rPr>
-        <w:commentReference w:id="667"/>
-      </w:r>
+        <w:commentReference w:id="666"/>
+      </w:r>
+      <w:ins w:id="667" w:author="Michael Chen" w:date="2016-09-15T09:31:00Z">
+        <w:r>
+          <w:t xml:space="preserve"> (FIGURE)</w:t>
+        </w:r>
+      </w:ins>
       <w:r>
         <w:t>. As with the other minerals, K</w:t>
       </w:r>
@@ -6519,7 +6522,17 @@
           <w:fldChar w:fldCharType="end"/>
         </w:r>
         <w:r>
-          <w:t xml:space="preserve">. Barium can remove radium from hydraulic fracturing produced waters by coprecipitation in the presence of sulfate, with barium sulfate and radium sulfate having similar solubility products </w:t>
+          <w:t>. Barium can remove radium from hydraulic fracturing produced waters by coprecipitation in the presence of sulfate, with barium sulfate and radium sulfate having similar solubility products</w:t>
+        </w:r>
+      </w:ins>
+      <w:ins w:id="678" w:author="Michael Chen" w:date="2016-09-15T09:36:00Z">
+        <w:r>
+          <w:t xml:space="preserve"> (VALUES)</w:t>
+        </w:r>
+      </w:ins>
+      <w:ins w:id="679" w:author="Michael Chen" w:date="2016-09-08T16:20:00Z">
+        <w:r>
+          <w:t xml:space="preserve"> </w:t>
         </w:r>
         <w:r>
           <w:fldChar w:fldCharType="begin" w:fldLock="1"/>
@@ -6540,7 +6553,11 @@
           <w:fldChar w:fldCharType="end"/>
         </w:r>
         <w:r>
-          <w:t xml:space="preserve">. This similarity in behavior suggests barium is a valid radium analog, and can be used when experiments require a high loading of sorbate. However, Sanjih et al (2014) found appreciable differences in Ra and Ba adsorption to goethite under the same experimental conditions, and Jones et al (2011) found distinct differences in Ra sorption to carbonate-bearing minerals  </w:t>
+          <w:t xml:space="preserve">. This similarity in behavior suggests barium is a valid radium analog, and can be used when experiments require a high loading of sorbate. However, Sanjih et al (2014) found appreciable differences in Ra and Ba adsorption to goethite under the same experimental conditions, and Jones et al (2011) found distinct </w:t>
+        </w:r>
+        <w:r>
+          <w:lastRenderedPageBreak/>
+          <w:t xml:space="preserve">differences in Ra sorption to carbonate-bearing minerals  </w:t>
         </w:r>
         <w:r>
           <w:fldChar w:fldCharType="begin" w:fldLock="1"/>
@@ -6561,11 +6578,17 @@
           <w:fldChar w:fldCharType="end"/>
         </w:r>
         <w:r>
-          <w:t xml:space="preserve">. Comparison of barium and strontium, </w:t>
-        </w:r>
-        <w:r>
-          <w:lastRenderedPageBreak/>
-          <w:t xml:space="preserve">another possible radium analogue, also show significant differences in sorption to clay minerals </w:t>
+          <w:t>. Comparison of barium and strontium, another possible</w:t>
+        </w:r>
+      </w:ins>
+      <w:ins w:id="680" w:author="Michael Chen" w:date="2016-09-15T09:36:00Z">
+        <w:r>
+          <w:t xml:space="preserve"> group 2</w:t>
+        </w:r>
+      </w:ins>
+      <w:ins w:id="681" w:author="Michael Chen" w:date="2016-09-08T16:20:00Z">
+        <w:r>
+          <w:t xml:space="preserve"> radium analogue, also show significant differences in sorption to clay minerals </w:t>
         </w:r>
         <w:r>
           <w:fldChar w:fldCharType="begin" w:fldLock="1"/>
@@ -6586,7 +6609,31 @@
           <w:fldChar w:fldCharType="end"/>
         </w:r>
         <w:r>
-          <w:t>. These differences underscore that using Ba as a chemical analog to approximate Ra adsorption may provide misleading results</w:t>
+          <w:t>. These diff</w:t>
+        </w:r>
+        <w:r>
+          <w:t>erences underscore that using barium or strontium</w:t>
+        </w:r>
+        <w:r>
+          <w:t xml:space="preserve"> as chemical analog</w:t>
+        </w:r>
+      </w:ins>
+      <w:ins w:id="682" w:author="Michael Chen" w:date="2016-09-15T09:37:00Z">
+        <w:r>
+          <w:t>s</w:t>
+        </w:r>
+      </w:ins>
+      <w:ins w:id="683" w:author="Michael Chen" w:date="2016-09-08T16:20:00Z">
+        <w:r>
+          <w:t xml:space="preserve"> to approximate radium</w:t>
+        </w:r>
+        <w:r>
+          <w:t xml:space="preserve"> adsorption may provide misleading results</w:t>
+        </w:r>
+      </w:ins>
+      <w:ins w:id="684" w:author="Michael Chen" w:date="2016-09-15T09:37:00Z">
+        <w:r>
+          <w:t>.</w:t>
         </w:r>
       </w:ins>
     </w:p>
@@ -6623,20 +6670,30 @@
       <w:r>
         <w:t xml:space="preserve">, show that </w:t>
       </w:r>
-      <w:ins w:id="678" w:author="Microsoft Office User" w:date="2016-08-30T15:09:00Z">
-        <w:r>
-          <w:t xml:space="preserve">Ra adsorption to </w:t>
+      <w:ins w:id="685" w:author="Michael Chen" w:date="2016-09-15T09:38:00Z">
+        <w:r>
+          <w:t>radium</w:t>
+        </w:r>
+      </w:ins>
+      <w:ins w:id="686" w:author="Microsoft Office User" w:date="2016-08-30T15:09:00Z">
+        <w:del w:id="687" w:author="Michael Chen" w:date="2016-09-15T09:37:00Z">
+          <w:r>
+            <w:delText>Ra</w:delText>
+          </w:r>
+        </w:del>
+        <w:r>
+          <w:t xml:space="preserve"> adsorption to </w:t>
         </w:r>
       </w:ins>
       <w:r>
         <w:t>ferrihydrite</w:t>
       </w:r>
-      <w:del w:id="679" w:author="Microsoft Office User" w:date="2016-08-30T15:09:00Z">
+      <w:del w:id="688" w:author="Microsoft Office User" w:date="2016-08-30T15:09:00Z">
         <w:r>
           <w:delText xml:space="preserve"> complexation dominates over</w:delText>
         </w:r>
       </w:del>
-      <w:ins w:id="680" w:author="Microsoft Office User" w:date="2016-08-30T15:09:00Z">
+      <w:ins w:id="689" w:author="Microsoft Office User" w:date="2016-08-30T15:09:00Z">
         <w:r>
           <w:t xml:space="preserve"> is more extensive than to</w:t>
         </w:r>
@@ -6650,7 +6707,7 @@
       <w:r>
         <w:t xml:space="preserve"> of sorption observed in the sorption isotherms. </w:t>
       </w:r>
-      <w:del w:id="681" w:author="Microsoft Office User" w:date="2016-08-30T15:10:00Z">
+      <w:del w:id="690" w:author="Microsoft Office User" w:date="2016-08-30T15:10:00Z">
         <w:r>
           <w:delText>T</w:delText>
         </w:r>
@@ -6664,7 +6721,7 @@
           <w:delText>m</w:delText>
         </w:r>
       </w:del>
-      <w:ins w:id="682" w:author="Microsoft Office User" w:date="2016-08-30T15:10:00Z">
+      <w:ins w:id="691" w:author="Microsoft Office User" w:date="2016-08-30T15:10:00Z">
         <w:r>
           <w:t>M</w:t>
         </w:r>
@@ -6672,7 +6729,7 @@
       <w:r>
         <w:t xml:space="preserve">odels of </w:t>
       </w:r>
-      <w:ins w:id="683" w:author="Microsoft Office User" w:date="2016-08-30T15:10:00Z">
+      <w:ins w:id="692" w:author="Microsoft Office User" w:date="2016-08-30T15:10:00Z">
         <w:r>
           <w:t xml:space="preserve">solute adsorption to </w:t>
         </w:r>
@@ -6689,12 +6746,12 @@
       <w:r>
         <w:t xml:space="preserve">hydrite </w:t>
       </w:r>
-      <w:del w:id="684" w:author="Microsoft Office User" w:date="2016-08-30T15:10:00Z">
+      <w:del w:id="693" w:author="Microsoft Office User" w:date="2016-08-30T15:10:00Z">
         <w:r>
           <w:delText xml:space="preserve">behavior </w:delText>
         </w:r>
       </w:del>
-      <w:ins w:id="685" w:author="Microsoft Office User" w:date="2016-08-30T15:10:00Z">
+      <w:ins w:id="694" w:author="Microsoft Office User" w:date="2016-08-30T15:10:00Z">
         <w:r>
           <w:t xml:space="preserve">often </w:t>
         </w:r>
@@ -6702,12 +6759,12 @@
       <w:r>
         <w:t>use a two site model</w:t>
       </w:r>
-      <w:ins w:id="686" w:author="Microsoft Office User" w:date="2016-08-30T15:11:00Z">
+      <w:ins w:id="695" w:author="Microsoft Office User" w:date="2016-08-30T15:11:00Z">
         <w:r>
           <w:t xml:space="preserve"> consisting of strong and weak sites; </w:t>
         </w:r>
       </w:ins>
-      <w:del w:id="687" w:author="Microsoft Office User" w:date="2016-08-30T15:11:00Z">
+      <w:del w:id="696" w:author="Microsoft Office User" w:date="2016-08-30T15:11:00Z">
         <w:r>
           <w:delText xml:space="preserve">, with a strong and weak site, where the </w:delText>
         </w:r>
@@ -6715,7 +6772,7 @@
       <w:r>
         <w:t>strong site</w:t>
       </w:r>
-      <w:ins w:id="688" w:author="Microsoft Office User" w:date="2016-08-30T15:11:00Z">
+      <w:ins w:id="697" w:author="Microsoft Office User" w:date="2016-08-30T15:11:00Z">
         <w:r>
           <w:t>s</w:t>
         </w:r>
@@ -6723,12 +6780,12 @@
       <w:r>
         <w:t xml:space="preserve"> </w:t>
       </w:r>
-      <w:ins w:id="689" w:author="Microsoft Office User" w:date="2016-08-30T15:12:00Z">
+      <w:ins w:id="698" w:author="Microsoft Office User" w:date="2016-08-30T15:12:00Z">
         <w:r>
           <w:t>control</w:t>
         </w:r>
       </w:ins>
-      <w:del w:id="690" w:author="Microsoft Office User" w:date="2016-08-30T15:11:00Z">
+      <w:del w:id="699" w:author="Microsoft Office User" w:date="2016-08-30T15:11:00Z">
         <w:r>
           <w:delText>represents</w:delText>
         </w:r>
@@ -6736,12 +6793,12 @@
       <w:r>
         <w:t xml:space="preserve"> sorption at low levels of sorbate, and</w:t>
       </w:r>
-      <w:ins w:id="691" w:author="Microsoft Office User" w:date="2016-08-30T15:12:00Z">
+      <w:ins w:id="700" w:author="Microsoft Office User" w:date="2016-08-30T15:12:00Z">
         <w:r>
           <w:t xml:space="preserve"> </w:t>
         </w:r>
       </w:ins>
-      <w:del w:id="692" w:author="Microsoft Office User" w:date="2016-08-30T15:12:00Z">
+      <w:del w:id="701" w:author="Microsoft Office User" w:date="2016-08-30T15:12:00Z">
         <w:r>
           <w:delText xml:space="preserve"> the </w:delText>
         </w:r>
@@ -6749,7 +6806,7 @@
       <w:r>
         <w:t>weak site</w:t>
       </w:r>
-      <w:ins w:id="693" w:author="Microsoft Office User" w:date="2016-08-30T15:12:00Z">
+      <w:ins w:id="702" w:author="Microsoft Office User" w:date="2016-08-30T15:12:00Z">
         <w:r>
           <w:t>s</w:t>
         </w:r>
@@ -6757,7 +6814,7 @@
       <w:r>
         <w:t xml:space="preserve"> </w:t>
       </w:r>
-      <w:del w:id="694" w:author="Microsoft Office User" w:date="2016-08-30T15:12:00Z">
+      <w:del w:id="703" w:author="Microsoft Office User" w:date="2016-08-30T15:12:00Z">
         <w:r>
           <w:delText xml:space="preserve">represents sorption </w:delText>
         </w:r>
@@ -6786,7 +6843,7 @@
       <w:r>
         <w:t xml:space="preserve">. This type of model was </w:t>
       </w:r>
-      <w:ins w:id="695" w:author="Microsoft Office User" w:date="2016-08-30T15:12:00Z">
+      <w:ins w:id="704" w:author="Microsoft Office User" w:date="2016-08-30T15:12:00Z">
         <w:r>
           <w:t xml:space="preserve">first </w:t>
         </w:r>
@@ -6794,7 +6851,7 @@
       <w:r>
         <w:t>considered when fitting</w:t>
       </w:r>
-      <w:ins w:id="696" w:author="Microsoft Office User" w:date="2016-08-30T15:13:00Z">
+      <w:ins w:id="705" w:author="Microsoft Office User" w:date="2016-08-30T15:13:00Z">
         <w:r>
           <w:t xml:space="preserve"> our</w:t>
         </w:r>
@@ -6802,7 +6859,7 @@
       <w:r>
         <w:t xml:space="preserve"> </w:t>
       </w:r>
-      <w:del w:id="697" w:author="Microsoft Office User" w:date="2016-08-30T15:12:00Z">
+      <w:del w:id="706" w:author="Microsoft Office User" w:date="2016-08-30T15:12:00Z">
         <w:r>
           <w:delText xml:space="preserve">the </w:delText>
         </w:r>
@@ -6810,62 +6867,62 @@
       <w:r>
         <w:t xml:space="preserve">experimental data, </w:t>
       </w:r>
-      <w:del w:id="698" w:author="Microsoft Office User" w:date="2016-08-30T15:13:00Z">
+      <w:del w:id="707" w:author="Microsoft Office User" w:date="2016-08-30T15:13:00Z">
         <w:r>
           <w:delText>however,</w:delText>
         </w:r>
       </w:del>
-      <w:ins w:id="699" w:author="Microsoft Office User" w:date="2016-08-30T15:13:00Z">
+      <w:ins w:id="708" w:author="Microsoft Office User" w:date="2016-08-30T15:13:00Z">
         <w:r>
           <w:t>but</w:t>
         </w:r>
       </w:ins>
-      <w:ins w:id="700" w:author="Microsoft Office User" w:date="2016-08-30T15:15:00Z">
+      <w:ins w:id="709" w:author="Microsoft Office User" w:date="2016-08-30T15:15:00Z">
         <w:r>
           <w:t xml:space="preserve"> we observed</w:t>
         </w:r>
       </w:ins>
-      <w:ins w:id="701" w:author="Microsoft Office User" w:date="2016-08-30T15:13:00Z">
+      <w:ins w:id="710" w:author="Microsoft Office User" w:date="2016-08-30T15:13:00Z">
         <w:r>
           <w:t xml:space="preserve"> </w:t>
         </w:r>
       </w:ins>
-      <w:ins w:id="702" w:author="Microsoft Office User" w:date="2016-08-30T15:14:00Z">
+      <w:ins w:id="711" w:author="Microsoft Office User" w:date="2016-08-30T15:14:00Z">
         <w:r>
           <w:t xml:space="preserve">low </w:t>
         </w:r>
       </w:ins>
-      <w:ins w:id="703" w:author="Microsoft Office User" w:date="2016-08-30T15:15:00Z">
+      <w:ins w:id="712" w:author="Microsoft Office User" w:date="2016-08-30T15:15:00Z">
         <w:r>
           <w:t>sensitivity</w:t>
         </w:r>
       </w:ins>
-      <w:ins w:id="704" w:author="Microsoft Office User" w:date="2016-08-30T15:14:00Z">
+      <w:ins w:id="713" w:author="Microsoft Office User" w:date="2016-08-30T15:14:00Z">
         <w:r>
           <w:t xml:space="preserve"> </w:t>
         </w:r>
       </w:ins>
-      <w:ins w:id="705" w:author="Microsoft Office User" w:date="2016-08-30T15:15:00Z">
+      <w:ins w:id="714" w:author="Microsoft Office User" w:date="2016-08-30T15:15:00Z">
         <w:r>
           <w:t xml:space="preserve">with respect to the weak site </w:t>
         </w:r>
       </w:ins>
-      <w:ins w:id="706" w:author="Microsoft Office User" w:date="2016-08-30T15:14:00Z">
+      <w:ins w:id="715" w:author="Microsoft Office User" w:date="2016-08-30T15:14:00Z">
         <w:r>
           <w:t>parameter</w:t>
         </w:r>
       </w:ins>
-      <w:ins w:id="707" w:author="Microsoft Office User" w:date="2016-08-30T15:15:00Z">
+      <w:ins w:id="716" w:author="Microsoft Office User" w:date="2016-08-30T15:15:00Z">
         <w:r>
           <w:t xml:space="preserve">; hence, only a single (strong) parameter was needed. </w:t>
         </w:r>
       </w:ins>
-      <w:del w:id="708" w:author="Microsoft Office User" w:date="2016-08-30T15:14:00Z">
+      <w:del w:id="717" w:author="Microsoft Office User" w:date="2016-08-30T15:14:00Z">
         <w:r>
           <w:delText xml:space="preserve"> there was no sensitivity found for the reaction constant for the weak site</w:delText>
         </w:r>
       </w:del>
-      <w:del w:id="709" w:author="Microsoft Office User" w:date="2016-08-30T15:15:00Z">
+      <w:del w:id="718" w:author="Microsoft Office User" w:date="2016-08-30T15:15:00Z">
         <w:r>
           <w:delText xml:space="preserve">, and only a single </w:delText>
         </w:r>
@@ -6879,12 +6936,12 @@
           <w:delText xml:space="preserve">. </w:delText>
         </w:r>
       </w:del>
-      <w:del w:id="710" w:author="Microsoft Office User" w:date="2016-08-30T15:16:00Z">
+      <w:del w:id="719" w:author="Microsoft Office User" w:date="2016-08-30T15:16:00Z">
         <w:r>
           <w:delText>Given</w:delText>
         </w:r>
       </w:del>
-      <w:ins w:id="711" w:author="Microsoft Office User" w:date="2016-08-30T15:16:00Z">
+      <w:ins w:id="720" w:author="Microsoft Office User" w:date="2016-08-30T15:16:00Z">
         <w:r>
           <w:t>Owing to</w:t>
         </w:r>
@@ -6895,7 +6952,7 @@
       <w:r>
         <w:t xml:space="preserve"> single site</w:t>
       </w:r>
-      <w:ins w:id="712" w:author="Microsoft Office User" w:date="2016-08-30T15:16:00Z">
+      <w:ins w:id="721" w:author="Microsoft Office User" w:date="2016-08-30T15:16:00Z">
         <w:r>
           <w:t xml:space="preserve"> model</w:t>
         </w:r>
@@ -6936,27 +6993,27 @@
       <w:r>
         <w:t xml:space="preserve"> </w:t>
       </w:r>
-      <w:ins w:id="713" w:author="Microsoft Office User" w:date="2016-08-30T15:17:00Z">
+      <w:ins w:id="722" w:author="Microsoft Office User" w:date="2016-08-30T15:17:00Z">
         <w:r>
           <w:t xml:space="preserve">Using a similar quantity of surface sites, we applied this model to our experimental data and </w:t>
         </w:r>
       </w:ins>
-      <w:ins w:id="714" w:author="Microsoft Office User" w:date="2016-08-30T15:18:00Z">
+      <w:ins w:id="723" w:author="Microsoft Office User" w:date="2016-08-30T15:18:00Z">
         <w:r>
           <w:t xml:space="preserve">did not </w:t>
         </w:r>
       </w:ins>
-      <w:ins w:id="715" w:author="Microsoft Office User" w:date="2016-08-30T15:19:00Z">
+      <w:ins w:id="724" w:author="Microsoft Office User" w:date="2016-08-30T15:19:00Z">
         <w:r>
           <w:t>observe</w:t>
         </w:r>
       </w:ins>
-      <w:ins w:id="716" w:author="Microsoft Office User" w:date="2016-08-30T15:18:00Z">
+      <w:ins w:id="725" w:author="Microsoft Office User" w:date="2016-08-30T15:18:00Z">
         <w:r>
           <w:t xml:space="preserve"> noticibly better fits compared to using</w:t>
         </w:r>
       </w:ins>
-      <w:del w:id="717" w:author="Microsoft Office User" w:date="2016-08-30T15:17:00Z">
+      <w:del w:id="726" w:author="Microsoft Office User" w:date="2016-08-30T15:17:00Z">
         <w:r>
           <w:delText xml:space="preserve">While fitting with </w:delText>
         </w:r>
@@ -6967,7 +7024,7 @@
           <w:delText xml:space="preserve"> model was performed</w:delText>
         </w:r>
       </w:del>
-      <w:del w:id="718" w:author="Microsoft Office User" w:date="2016-08-30T15:18:00Z">
+      <w:del w:id="727" w:author="Microsoft Office User" w:date="2016-08-30T15:18:00Z">
         <w:r>
           <w:delText xml:space="preserve"> </w:delText>
         </w:r>
@@ -6987,12 +7044,12 @@
       <w:r>
         <w:t xml:space="preserve"> monodentate reaction</w:t>
       </w:r>
-      <w:ins w:id="719" w:author="Microsoft Office User" w:date="2016-08-30T15:19:00Z">
+      <w:ins w:id="728" w:author="Microsoft Office User" w:date="2016-08-30T15:19:00Z">
         <w:r>
           <w:t>. Moreover,</w:t>
         </w:r>
       </w:ins>
-      <w:del w:id="720" w:author="Microsoft Office User" w:date="2016-08-30T15:19:00Z">
+      <w:del w:id="729" w:author="Microsoft Office User" w:date="2016-08-30T15:19:00Z">
         <w:r>
           <w:delText>,</w:delText>
         </w:r>
@@ -7000,7 +7057,7 @@
       <w:r>
         <w:t xml:space="preserve"> </w:t>
       </w:r>
-      <w:del w:id="721" w:author="Microsoft Office User" w:date="2016-08-30T15:19:00Z">
+      <w:del w:id="730" w:author="Microsoft Office User" w:date="2016-08-30T15:19:00Z">
         <w:r>
           <w:delText xml:space="preserve">and </w:delText>
         </w:r>
@@ -7011,12 +7068,12 @@
       <w:r>
         <w:t xml:space="preserve">. </w:t>
       </w:r>
-      <w:del w:id="722" w:author="Microsoft Office User" w:date="2016-08-30T15:20:00Z">
+      <w:del w:id="731" w:author="Microsoft Office User" w:date="2016-08-30T15:20:00Z">
         <w:r>
           <w:delText>The same work also</w:delText>
         </w:r>
       </w:del>
-      <w:ins w:id="723" w:author="Microsoft Office User" w:date="2016-08-30T15:20:00Z">
+      <w:ins w:id="732" w:author="Microsoft Office User" w:date="2016-08-30T15:20:00Z">
         <w:r>
           <w:t>Sajih (2014) and Sverjensky (2006) also</w:t>
         </w:r>
@@ -7036,17 +7093,17 @@
       <w:r>
         <w:t xml:space="preserve">, </w:t>
       </w:r>
-      <w:del w:id="724" w:author="Microsoft Office User" w:date="2016-08-30T15:20:00Z">
+      <w:del w:id="733" w:author="Microsoft Office User" w:date="2016-08-30T15:20:00Z">
         <w:r>
           <w:delText xml:space="preserve">which </w:delText>
         </w:r>
       </w:del>
-      <w:ins w:id="725" w:author="Microsoft Office User" w:date="2016-08-30T15:20:00Z">
+      <w:ins w:id="734" w:author="Microsoft Office User" w:date="2016-08-30T15:20:00Z">
         <w:r>
           <w:t xml:space="preserve">and </w:t>
         </w:r>
       </w:ins>
-      <w:del w:id="726" w:author="Microsoft Office User" w:date="2016-08-30T15:20:00Z">
+      <w:del w:id="735" w:author="Microsoft Office User" w:date="2016-08-30T15:20:00Z">
         <w:r>
           <w:delText>found</w:delText>
         </w:r>
@@ -7054,7 +7111,7 @@
           <w:delText xml:space="preserve"> a</w:delText>
         </w:r>
       </w:del>
-      <w:ins w:id="727" w:author="Microsoft Office User" w:date="2016-08-30T15:20:00Z">
+      <w:ins w:id="736" w:author="Microsoft Office User" w:date="2016-08-30T15:20:00Z">
         <w:r>
           <w:t>obtained a</w:t>
         </w:r>
@@ -7062,7 +7119,7 @@
       <w:r>
         <w:t xml:space="preserve"> </w:t>
       </w:r>
-      <w:del w:id="728" w:author="Microsoft Office User" w:date="2016-08-30T15:20:00Z">
+      <w:del w:id="737" w:author="Microsoft Office User" w:date="2016-08-30T15:20:00Z">
         <w:r>
           <w:delText>strong</w:delText>
         </w:r>
@@ -7070,7 +7127,7 @@
           <w:delText xml:space="preserve"> </w:delText>
         </w:r>
       </w:del>
-      <w:ins w:id="729" w:author="Microsoft Office User" w:date="2016-08-30T15:20:00Z">
+      <w:ins w:id="738" w:author="Microsoft Office User" w:date="2016-08-30T15:20:00Z">
         <w:r>
           <w:t xml:space="preserve"> </w:t>
         </w:r>
@@ -7096,27 +7153,27 @@
       <w:r>
         <w:t xml:space="preserve"> larger than found here.</w:t>
       </w:r>
-      <w:ins w:id="730" w:author="Microsoft Office User" w:date="2016-08-30T15:21:00Z">
+      <w:ins w:id="739" w:author="Microsoft Office User" w:date="2016-08-30T15:21:00Z">
         <w:r>
           <w:t xml:space="preserve"> Although the disparity between these studies and the constant reported here is quite high, </w:t>
         </w:r>
       </w:ins>
-      <w:del w:id="731" w:author="Microsoft Office User" w:date="2016-08-30T15:21:00Z">
+      <w:del w:id="740" w:author="Microsoft Office User" w:date="2016-08-30T15:21:00Z">
         <w:r>
           <w:delText xml:space="preserve"> </w:delText>
         </w:r>
       </w:del>
-      <w:del w:id="732" w:author="Microsoft Office User" w:date="2016-08-30T15:22:00Z">
+      <w:del w:id="741" w:author="Microsoft Office User" w:date="2016-08-30T15:22:00Z">
         <w:r>
           <w:delText>It is well understoo</w:delText>
         </w:r>
       </w:del>
-      <w:ins w:id="733" w:author="Microsoft Office User" w:date="2016-08-30T15:22:00Z">
+      <w:ins w:id="742" w:author="Microsoft Office User" w:date="2016-08-30T15:22:00Z">
         <w:r>
           <w:t>it is known</w:t>
         </w:r>
       </w:ins>
-      <w:del w:id="734" w:author="Microsoft Office User" w:date="2016-08-30T15:22:00Z">
+      <w:del w:id="743" w:author="Microsoft Office User" w:date="2016-08-30T15:22:00Z">
         <w:r>
           <w:delText>d</w:delText>
         </w:r>
@@ -7124,11 +7181,11 @@
       <w:r>
         <w:t xml:space="preserve"> </w:t>
       </w:r>
-      <w:ins w:id="735" w:author="Microsoft Office User" w:date="2016-08-30T15:22:00Z">
+      <w:ins w:id="744" w:author="Microsoft Office User" w:date="2016-08-30T15:22:00Z">
         <w:r>
           <w:t>that the structural</w:t>
         </w:r>
-        <w:del w:id="736" w:author="Michael Chen" w:date="2016-08-30T17:09:00Z">
+        <w:del w:id="745" w:author="Michael Chen" w:date="2016-08-30T17:09:00Z">
           <w:r>
             <w:delText>y</w:delText>
           </w:r>
@@ -7137,48 +7194,48 @@
           <w:t xml:space="preserve"> properties</w:t>
         </w:r>
       </w:ins>
-      <w:ins w:id="737" w:author="Microsoft Office User" w:date="2016-08-30T15:23:00Z">
+      <w:ins w:id="746" w:author="Microsoft Office User" w:date="2016-08-30T15:23:00Z">
         <w:r>
           <w:t xml:space="preserve"> </w:t>
         </w:r>
-        <w:commentRangeStart w:id="738"/>
+        <w:commentRangeStart w:id="747"/>
         <w:r>
           <w:t>(??)</w:t>
         </w:r>
-        <w:commentRangeEnd w:id="738"/>
+        <w:commentRangeEnd w:id="747"/>
         <w:r>
           <w:rPr>
             <w:rStyle w:val="CommentReference"/>
           </w:rPr>
-          <w:commentReference w:id="738"/>
-        </w:r>
-      </w:ins>
-      <w:ins w:id="739" w:author="Microsoft Office User" w:date="2016-08-30T15:22:00Z">
+          <w:commentReference w:id="747"/>
+        </w:r>
+      </w:ins>
+      <w:ins w:id="748" w:author="Microsoft Office User" w:date="2016-08-30T15:22:00Z">
         <w:r>
           <w:t xml:space="preserve"> of ferrihydrite may vary substantially</w:t>
         </w:r>
       </w:ins>
-      <w:ins w:id="740" w:author="Microsoft Office User" w:date="2016-08-30T15:23:00Z">
+      <w:ins w:id="749" w:author="Microsoft Office User" w:date="2016-08-30T15:23:00Z">
         <w:r>
           <w:t xml:space="preserve"> according to the method used for synthesis</w:t>
         </w:r>
       </w:ins>
-      <w:ins w:id="741" w:author="Microsoft Office User" w:date="2016-08-30T15:24:00Z">
+      <w:ins w:id="750" w:author="Microsoft Office User" w:date="2016-08-30T15:24:00Z">
         <w:r>
           <w:t xml:space="preserve">, which may account for some of the variance. </w:t>
         </w:r>
       </w:ins>
-      <w:del w:id="742" w:author="Microsoft Office User" w:date="2016-08-30T15:22:00Z">
+      <w:del w:id="751" w:author="Microsoft Office User" w:date="2016-08-30T15:22:00Z">
         <w:r>
           <w:delText xml:space="preserve">that ferrhydrite structure </w:delText>
         </w:r>
       </w:del>
-      <w:del w:id="743" w:author="Microsoft Office User" w:date="2016-08-30T15:23:00Z">
+      <w:del w:id="752" w:author="Microsoft Office User" w:date="2016-08-30T15:23:00Z">
         <w:r>
           <w:delText xml:space="preserve">can vary depending on the very specific </w:delText>
         </w:r>
       </w:del>
-      <w:del w:id="744" w:author="Microsoft Office User" w:date="2016-08-30T15:24:00Z">
+      <w:del w:id="753" w:author="Microsoft Office User" w:date="2016-08-30T15:24:00Z">
         <w:r>
           <w:delText>synthesis conditions, so it is not surprising to see some variance.</w:delText>
         </w:r>
@@ -7265,7 +7322,14 @@
         <w:rPr>
           <w:noProof/>
         </w:rPr>
-        <w:t>(Axe, Bunker, Anderson, &amp; Tyson, 1998; Sahai, Carroll, Roberts, &amp; O’Day, 2000)</w:t>
+        <w:t xml:space="preserve">(Axe, Bunker, Anderson, &amp; </w:t>
+      </w:r>
+      <w:r>
+        <w:rPr>
+          <w:noProof/>
+        </w:rPr>
+        <w:lastRenderedPageBreak/>
+        <w:t>Tyson, 1998; Sahai, Carroll, Roberts, &amp; O’Day, 2000)</w:t>
       </w:r>
       <w:r>
         <w:fldChar w:fldCharType="end"/>
@@ -7277,11 +7341,7 @@
         <w:t xml:space="preserve"> Modeling results of strontium behav</w:t>
       </w:r>
       <w:r>
-        <w:t xml:space="preserve">ior with </w:t>
-      </w:r>
-      <w:r>
-        <w:lastRenderedPageBreak/>
-        <w:t>go</w:t>
+        <w:t>ior with go</w:t>
       </w:r>
       <w:r>
         <w:t>e</w:t>
@@ -7629,7 +7689,11 @@
         <w:ind w:firstLine="720"/>
       </w:pPr>
       <w:r>
-        <w:t xml:space="preserve">Unfortunately, there is a limited data set that uses surface complexation modeling to examine group II cation behavior with montmorillonites. There is, however, a broad base of literature examining the strength of exchange and surface reactions with other metals </w:t>
+        <w:t xml:space="preserve">Unfortunately, there is a limited data set that uses surface complexation modeling to examine group II cation behavior with montmorillonites. There is, however, a broad base of literature examining </w:t>
+      </w:r>
+      <w:r>
+        <w:lastRenderedPageBreak/>
+        <w:t xml:space="preserve">the strength of exchange and surface reactions with other metals </w:t>
       </w:r>
       <w:r>
         <w:fldChar w:fldCharType="begin" w:fldLock="1"/>
@@ -7644,14 +7708,7 @@
         <w:rPr>
           <w:noProof/>
         </w:rPr>
-        <w:t xml:space="preserve">(M. H. Bradbury &amp; Baeyens, 2002; </w:t>
-      </w:r>
-      <w:r>
-        <w:rPr>
-          <w:noProof/>
-        </w:rPr>
-        <w:lastRenderedPageBreak/>
-        <w:t>Michael H. Bradbury &amp; Baeyens, 2005; Mike H. Bradbury et al., 2005)</w:t>
+        <w:t>(M. H. Bradbury &amp; Baeyens, 2002; Michael H. Bradbury &amp; Baeyens, 2005; Mike H. Bradbury et al., 2005)</w:t>
       </w:r>
       <w:r>
         <w:fldChar w:fldCharType="end"/>
@@ -7680,7 +7737,7 @@
       <w:r>
         <w:t xml:space="preserve">showing a range of values from 0.7 </w:t>
       </w:r>
-      <w:del w:id="745" w:author="Microsoft Office User" w:date="2016-08-30T15:26:00Z">
+      <w:del w:id="754" w:author="Microsoft Office User" w:date="2016-08-30T15:26:00Z">
         <w:r>
           <w:delText xml:space="preserve">up </w:delText>
         </w:r>
@@ -7688,17 +7745,17 @@
       <w:r>
         <w:t xml:space="preserve">to 398. </w:t>
       </w:r>
-      <w:ins w:id="746" w:author="Microsoft Office User" w:date="2016-08-30T15:26:00Z">
+      <w:ins w:id="755" w:author="Microsoft Office User" w:date="2016-08-30T15:26:00Z">
         <w:r>
           <w:t xml:space="preserve">Here, </w:t>
         </w:r>
       </w:ins>
-      <w:del w:id="747" w:author="Microsoft Office User" w:date="2016-08-30T15:26:00Z">
+      <w:del w:id="756" w:author="Microsoft Office User" w:date="2016-08-30T15:26:00Z">
         <w:r>
           <w:delText xml:space="preserve">The </w:delText>
         </w:r>
       </w:del>
-      <w:ins w:id="748" w:author="Microsoft Office User" w:date="2016-08-30T15:26:00Z">
+      <w:ins w:id="757" w:author="Microsoft Office User" w:date="2016-08-30T15:26:00Z">
         <w:r>
           <w:t xml:space="preserve">the </w:t>
         </w:r>
@@ -7709,7 +7766,7 @@
       <w:r>
         <w:t xml:space="preserve"> </w:t>
       </w:r>
-      <w:del w:id="749" w:author="Microsoft Office User" w:date="2016-08-30T15:26:00Z">
+      <w:del w:id="758" w:author="Microsoft Office User" w:date="2016-08-30T15:26:00Z">
         <w:r>
           <w:delText>here</w:delText>
         </w:r>
@@ -7771,7 +7828,7 @@
       <w:r>
         <w:t xml:space="preserve"> </w:t>
       </w:r>
-      <w:ins w:id="750" w:author="Microsoft Office User" w:date="2016-08-30T15:27:00Z">
+      <w:ins w:id="759" w:author="Microsoft Office User" w:date="2016-08-30T15:27:00Z">
         <w:r>
           <w:t xml:space="preserve">extent of </w:t>
         </w:r>
@@ -7779,7 +7836,7 @@
       <w:r>
         <w:t xml:space="preserve">radium </w:t>
       </w:r>
-      <w:del w:id="751" w:author="Microsoft Office User" w:date="2016-08-30T15:28:00Z">
+      <w:del w:id="760" w:author="Microsoft Office User" w:date="2016-08-30T15:28:00Z">
         <w:r>
           <w:delText xml:space="preserve">binding </w:delText>
         </w:r>
@@ -7787,7 +7844,7 @@
           <w:delText>found</w:delText>
         </w:r>
       </w:del>
-      <w:ins w:id="752" w:author="Microsoft Office User" w:date="2016-08-30T15:28:00Z">
+      <w:ins w:id="761" w:author="Microsoft Office User" w:date="2016-08-30T15:28:00Z">
         <w:r>
           <w:t xml:space="preserve">adsorption </w:t>
         </w:r>
@@ -7798,7 +7855,7 @@
       <w:r>
         <w:t xml:space="preserve"> </w:t>
       </w:r>
-      <w:del w:id="753" w:author="Microsoft Office User" w:date="2016-08-30T15:28:00Z">
+      <w:del w:id="762" w:author="Microsoft Office User" w:date="2016-08-30T15:28:00Z">
         <w:r>
           <w:delText xml:space="preserve">here </w:delText>
         </w:r>
@@ -7809,36 +7866,36 @@
       <w:r>
         <w:t xml:space="preserve"> significantly </w:t>
       </w:r>
-      <w:del w:id="754" w:author="Microsoft Office User" w:date="2016-08-30T15:27:00Z">
+      <w:del w:id="763" w:author="Microsoft Office User" w:date="2016-08-30T15:27:00Z">
         <w:r>
           <w:delText xml:space="preserve">stronger </w:delText>
         </w:r>
       </w:del>
-      <w:ins w:id="755" w:author="Microsoft Office User" w:date="2016-08-30T15:27:00Z">
+      <w:ins w:id="764" w:author="Microsoft Office User" w:date="2016-08-30T15:27:00Z">
         <w:r>
           <w:t xml:space="preserve">more </w:t>
         </w:r>
-        <w:commentRangeStart w:id="756"/>
-        <w:commentRangeStart w:id="757"/>
+        <w:commentRangeStart w:id="765"/>
+        <w:commentRangeStart w:id="766"/>
         <w:r>
           <w:t>extensive</w:t>
         </w:r>
-        <w:commentRangeEnd w:id="756"/>
+        <w:commentRangeEnd w:id="765"/>
         <w:r>
           <w:rPr>
             <w:rStyle w:val="CommentReference"/>
           </w:rPr>
-          <w:commentReference w:id="756"/>
-        </w:r>
-      </w:ins>
-      <w:commentRangeEnd w:id="757"/>
+          <w:commentReference w:id="765"/>
+        </w:r>
+      </w:ins>
+      <w:commentRangeEnd w:id="766"/>
       <w:r>
         <w:rPr>
           <w:rStyle w:val="CommentReference"/>
         </w:rPr>
-        <w:commentReference w:id="757"/>
-      </w:r>
-      <w:ins w:id="758" w:author="Microsoft Office User" w:date="2016-08-30T15:27:00Z">
+        <w:commentReference w:id="766"/>
+      </w:r>
+      <w:ins w:id="767" w:author="Microsoft Office User" w:date="2016-08-30T15:27:00Z">
         <w:r>
           <w:t xml:space="preserve"> </w:t>
         </w:r>
@@ -7852,7 +7909,7 @@
       <w:r>
         <w:t xml:space="preserve"> other </w:t>
       </w:r>
-      <w:ins w:id="759" w:author="Microsoft Office User" w:date="2016-08-30T15:28:00Z">
+      <w:ins w:id="768" w:author="Microsoft Office User" w:date="2016-08-30T15:28:00Z">
         <w:r>
           <w:t xml:space="preserve">potentially </w:t>
         </w:r>
@@ -7866,28 +7923,30 @@
       <w:r>
         <w:t>, manganese, and cadmium, though not as strong as that of tin</w:t>
       </w:r>
-      <w:r>
-        <w:t xml:space="preserve">, </w:t>
-      </w:r>
-      <w:commentRangeStart w:id="760"/>
-      <w:commentRangeStart w:id="761"/>
-      <w:r>
-        <w:t>though with significantly fewer available surface sites</w:t>
-      </w:r>
-      <w:commentRangeEnd w:id="760"/>
-      <w:r>
-        <w:rPr>
-          <w:rStyle w:val="CommentReference"/>
-        </w:rPr>
-        <w:commentReference w:id="760"/>
-      </w:r>
-      <w:commentRangeEnd w:id="761"/>
-      <w:r>
-        <w:rPr>
-          <w:rStyle w:val="CommentReference"/>
-        </w:rPr>
-        <w:commentReference w:id="761"/>
-      </w:r>
+      <w:del w:id="769" w:author="Michael Chen" w:date="2016-09-15T09:51:00Z">
+        <w:r>
+          <w:delText xml:space="preserve">, </w:delText>
+        </w:r>
+        <w:commentRangeStart w:id="770"/>
+        <w:commentRangeStart w:id="771"/>
+        <w:r>
+          <w:delText>though with significantly fewer available surface sites</w:delText>
+        </w:r>
+        <w:commentRangeEnd w:id="770"/>
+        <w:r>
+          <w:rPr>
+            <w:rStyle w:val="CommentReference"/>
+          </w:rPr>
+          <w:commentReference w:id="770"/>
+        </w:r>
+        <w:commentRangeEnd w:id="771"/>
+        <w:r>
+          <w:rPr>
+            <w:rStyle w:val="CommentReference"/>
+          </w:rPr>
+          <w:commentReference w:id="771"/>
+        </w:r>
+      </w:del>
       <w:r>
         <w:t xml:space="preserve"> </w:t>
       </w:r>
@@ -7915,7 +7974,7 @@
       <w:r>
         <w:t>This suggests</w:t>
       </w:r>
-      <w:del w:id="762" w:author="Microsoft Office User" w:date="2016-08-30T15:29:00Z">
+      <w:del w:id="772" w:author="Microsoft Office User" w:date="2016-08-30T15:29:00Z">
         <w:r>
           <w:delText xml:space="preserve"> therefore</w:delText>
         </w:r>
@@ -8060,12 +8119,12 @@
       <w:r>
         <w:t xml:space="preserve"> metals made no assumption of </w:t>
       </w:r>
-      <w:del w:id="763" w:author="Microsoft Office User" w:date="2016-08-30T15:30:00Z">
+      <w:del w:id="773" w:author="Microsoft Office User" w:date="2016-08-30T15:30:00Z">
         <w:r>
           <w:delText>surface behavior</w:delText>
         </w:r>
       </w:del>
-      <w:ins w:id="764" w:author="Microsoft Office User" w:date="2016-08-30T15:30:00Z">
+      <w:ins w:id="774" w:author="Microsoft Office User" w:date="2016-08-30T15:30:00Z">
         <w:r>
           <w:t>chemical reactions at the mineral surface</w:t>
         </w:r>
@@ -8107,104 +8166,168 @@
         <w:t xml:space="preserve"> surface complexation model, as </w:t>
       </w:r>
       <w:r>
-        <w:t xml:space="preserve">a complex with the </w:t>
-      </w:r>
-      <w:r>
-        <w:t xml:space="preserve">deprotonated site was necessary to fit the experimental data. As discussed previously, </w:t>
+        <w:t xml:space="preserve">a </w:t>
       </w:r>
       <w:r>
         <w:lastRenderedPageBreak/>
-        <w:t xml:space="preserve">this is a likely indication that the pyrite surface behavior </w:t>
-      </w:r>
-      <w:r>
-        <w:t xml:space="preserve">cannot be easily captured by a single surface complexation model, </w:t>
-      </w:r>
-      <w:r>
-        <w:t>and better understanding is best gained through</w:t>
-      </w:r>
-      <w:ins w:id="765" w:author="Microsoft Office User" w:date="2016-08-30T15:31:00Z">
-        <w:r>
-          <w:t xml:space="preserve"> direct measurement</w:t>
-        </w:r>
-        <w:commentRangeStart w:id="766"/>
-        <w:commentRangeStart w:id="767"/>
-        <w:r>
-          <w:t>;</w:t>
-        </w:r>
-      </w:ins>
-      <w:r>
-        <w:t xml:space="preserve"> x-ray </w:t>
-      </w:r>
-      <w:r>
-        <w:t>absorption</w:t>
-      </w:r>
-      <w:r>
-        <w:t xml:space="preserve"> spectroscopic </w:t>
-      </w:r>
-      <w:r>
-        <w:t>study as has been done</w:t>
-      </w:r>
-      <w:r>
-        <w:t xml:space="preserve"> with montmorillonite and iron oxides</w:t>
-      </w:r>
-      <w:commentRangeEnd w:id="766"/>
+        <w:t xml:space="preserve">complex with the </w:t>
+      </w:r>
+      <w:r>
+        <w:t xml:space="preserve">deprotonated site was necessary to fit the experimental data. As discussed previously, this is a likely indication that the pyrite surface behavior </w:t>
+      </w:r>
+      <w:r>
+        <w:t>cannot be easily captured by a single surface complexation model</w:t>
+      </w:r>
+      <w:del w:id="775" w:author="Michael Chen" w:date="2016-09-15T09:52:00Z">
+        <w:r>
+          <w:delText xml:space="preserve">, </w:delText>
+        </w:r>
+        <w:r>
+          <w:delText>and better understanding is best gained through</w:delText>
+        </w:r>
+      </w:del>
+      <w:ins w:id="776" w:author="Microsoft Office User" w:date="2016-08-30T15:31:00Z">
+        <w:del w:id="777" w:author="Michael Chen" w:date="2016-09-15T09:52:00Z">
+          <w:r>
+            <w:delText xml:space="preserve"> direct measurement</w:delText>
+          </w:r>
+          <w:commentRangeStart w:id="778"/>
+          <w:commentRangeStart w:id="779"/>
+          <w:r>
+            <w:delText>;</w:delText>
+          </w:r>
+        </w:del>
+      </w:ins>
+      <w:del w:id="780" w:author="Michael Chen" w:date="2016-09-15T09:52:00Z">
+        <w:r>
+          <w:delText xml:space="preserve"> x-ray </w:delText>
+        </w:r>
+        <w:r>
+          <w:delText>absorption</w:delText>
+        </w:r>
+        <w:r>
+          <w:delText xml:space="preserve"> spectroscopic </w:delText>
+        </w:r>
+        <w:r>
+          <w:delText>study as has been done</w:delText>
+        </w:r>
+        <w:r>
+          <w:delText xml:space="preserve"> with montmorillonite and iron oxides</w:delText>
+        </w:r>
+        <w:commentRangeEnd w:id="778"/>
+        <w:r>
+          <w:rPr>
+            <w:rStyle w:val="CommentReference"/>
+          </w:rPr>
+          <w:commentReference w:id="778"/>
+        </w:r>
+        <w:commentRangeEnd w:id="779"/>
+        <w:r>
+          <w:rPr>
+            <w:rStyle w:val="CommentReference"/>
+          </w:rPr>
+          <w:commentReference w:id="779"/>
+        </w:r>
+      </w:del>
+      <w:r>
+        <w:t>.</w:t>
+      </w:r>
+      <w:ins w:id="781" w:author="Michael Chen" w:date="2016-09-15T09:52:00Z">
+        <w:r>
+          <w:t xml:space="preserve"> Unraveling the</w:t>
+        </w:r>
+      </w:ins>
+      <w:ins w:id="782" w:author="Michael Chen" w:date="2016-09-15T09:53:00Z">
+        <w:r>
+          <w:t xml:space="preserve"> intertwined</w:t>
+        </w:r>
+      </w:ins>
+      <w:ins w:id="783" w:author="Michael Chen" w:date="2016-09-15T09:52:00Z">
+        <w:r>
+          <w:t xml:space="preserve"> behaviors at work here requires observation and measurement of surface behavior</w:t>
+        </w:r>
+      </w:ins>
+      <w:ins w:id="784" w:author="Michael Chen" w:date="2016-09-15T09:53:00Z">
+        <w:r>
+          <w:t xml:space="preserve"> through techniques such as x-ray spectroscopy and </w:t>
+        </w:r>
+        <w:r>
+          <w:rPr>
+            <w:i/>
+          </w:rPr>
+          <w:t>ab initio</w:t>
+        </w:r>
+        <w:r>
+          <w:t xml:space="preserve"> modeling.</w:t>
+        </w:r>
+      </w:ins>
+      <w:r>
+        <w:t xml:space="preserve"> Indeed, </w:t>
+      </w:r>
+      <w:del w:id="785" w:author="Michael Chen" w:date="2016-09-15T09:54:00Z">
+        <w:r>
+          <w:delText>this</w:delText>
+        </w:r>
+        <w:r>
+          <w:delText xml:space="preserve"> complexity</w:delText>
+        </w:r>
+        <w:r>
+          <w:delText xml:space="preserve"> has been found</w:delText>
+        </w:r>
+      </w:del>
+      <w:ins w:id="786" w:author="Michael Chen" w:date="2016-09-15T09:54:00Z">
+        <w:r>
+          <w:t>signs of these intricate surface behaviors appear</w:t>
+        </w:r>
+      </w:ins>
+      <w:r>
+        <w:t xml:space="preserve"> when studying redox-active metals such as selenium and uranium</w:t>
+      </w:r>
+      <w:r>
+        <w:t>, which oxidize the pyrite surface</w:t>
+      </w:r>
+      <w:ins w:id="787" w:author="Michael Chen" w:date="2016-09-15T09:54:00Z">
+        <w:r>
+          <w:t>, dramatically changing the surface properties</w:t>
+        </w:r>
+      </w:ins>
+      <w:r>
+        <w:t xml:space="preserve"> </w:t>
+      </w:r>
+      <w:r>
+        <w:fldChar w:fldCharType="begin" w:fldLock="1"/>
+      </w:r>
+      <w:r>
+        <w:instrText>ADDIN CSL_CITATION { "citationItems" : [ { "id" : "ITEM-1", "itemData" : { "DOI" : "10.1016/0016-7037(94)90117-1", "ISBN" : "0016-7037", "ISSN" : "00167037", "abstract" : "The interaction of aqueous U(VI) with galena and pyrite surfaces under anoxic conditions has been studied by solution analysis and by spectroscopic methods. The solution data indicate that uranyl uptake is strongly dependent on pH; maximum uptake (&gt;98%) occurs above a pH range of between 4.8 and 5.5, depending on experimental conditions. Increasing the sorbate/sorbent ratio results in a relative decrease in uptake of uranyl and in slower sorption kinetics. Auger electron spectroscopy (AES) analysis indicates an inhomogeneous distribution of sorbed uranium at the surface. In the case of galena, formation of small precipitates (~40 nm wide needles) of a uranium oxide compound are found. Pyrite shows a patchy distribution of uranium, mainly associated with oxidized surface species of sulfur and iron. X-ray photoelectron spectroscopy (XPS) yields insight into possible redox processes indicating, for both sulfides, the concomitant formation of polysulfides and a uranium oxide compound with a mixed oxidation state at a U(VI)/U(IV) ratio of ~2. Furthermore, in the case of pyrite, at pH above 6 increased oxidation of sulfur and iron and higher relative amounts of unreduced surface-uranyl are observed. Fourier Transformed Infrared (FTIR) analysis of surface-bound uranyl shows a significant shift of the asymmetric stretching frequency to lower wavenumbers which is consistent with the formation of a U3O8-type compound and thus, independently, confirms the partial reduction of uranyl at the sulfide surface. The combination of AES, XPS, and FTIR provides a powerful approach for identifying mechanisms that govern the interaction of redox sensitive compounds in aqueous systems. Our overall results indicate that sulfide minerals are efficient scavengers of soluble uranyl. Comparing our results with recent field observations, we suggest that thermodynamically metastable U3O8 controls uranium concentrations in many anoxic groundwaters. \u00a9 1994.", "author" : [ { "dropping-particle" : "", "family" : "Wersin", "given" : "Paul", "non-dropping-particle" : "", "parse-names" : false, "suffix" : "" }, { "dropping-particle" : "", "family" : "Hochella", "given" : "Michael F.", "non-dropping-particle" : "", "parse-names" : false, "suffix" : "" }, { "dropping-particle" : "", "family" : "Persson", "given" : "Per", "non-dropping-particle" : "", "parse-names" : false, "suffix" : "" }, { "dropping-particle" : "", "family" : "Redden", "given" : "George", "non-dropping-particle" : "", "parse-names" : false, "suffix" : "" }, { "dropping-particle" : "", "family" : "Leckie", "given" : "James O.", "non-dropping-particle" : "", "parse-names" : false, "suffix" : "" }, { "dropping-particle" : "", "family" : "Harris", "given" : "David W.", "non-dropping-particle" : "", "parse-names" : false, "suffix" : "" } ], "container-title" : "Geochimica et Cosmochimica Acta", "id" : "ITEM-1", "issue" : "13", "issued" : { "date-parts" : [ [ "1994" ] ] }, "page" : "2829-2843", "title" : "Interaction between aqueous uranium (VI) and sulfide minerals: Spectroscopic evidence for sorption and reduction", "type" : "article-journal", "volume" : "58" }, "uris" : [ "http://www.mendeley.com/documents/?uuid=bb84512f-1c90-4be0-ad31-f8871c719272" ] }, { "id" : "ITEM-2", "itemData" : { "DOI" : "10.1021/es0704481", "ISBN" : "0013-936x", "ISSN" : "0013936X", "PMID" : "17822105", "abstract" : "The present study was initiated to determine the capacity of sulfide minerals (pyrite FeS2 and chalcopyrite CuFeS2) to delay the migration of inorganic selenium species in geological formations. Interactions between Se(IV) and Se(-II) and synthetic and natural sulfide minerals were investigated under anoxic conditions using the batch method. Significant sorption of selenium occurred under acidic conditions. Analysis of the solids after Se sorption using X-ray photoelectron spectroscopy (XPS) and X-ray absorption near edge structure (XANES) demonstrated the presence of reduced selenium species on the metallic sulfide surfaces, thus suggesting an oxido-reduction process coupled with sorption. Selenium reduction occurred concomitantly with the oxidation of pyritic sulfur, whereas metallic species (Fe, Cu) were not involved in the redox process. Formation of ferroselite (FeSe2) was postulated to take place on the synthetic solid while surface complexation or ionic exchange processes were more likely on the natural solids.", "author" : [ { "dropping-particle" : "", "family" : "Naveau", "given" : "Aude", "non-dropping-particle" : "", "parse-names" : false, "suffix" : "" }, { "dropping-particle" : "", "family" : "Monteil-Rivera", "given" : "Fanny", "non-dropping-particle" : "", "parse-names" : false, "suffix" : "" }, { "dropping-particle" : "", "family" : "Guillon", "given" : "Emmanuel", "non-dropping-particle" : "", "parse-names" : false, "suffix" : "" }, { "dropping-particle" : "", "family" : "Dumonceau", "given" : "Jacques", "non-dropping-particle" : "", "parse-names" : false, "suffix" : "" } ], "container-title" : "Environmental Science and Technology", "id" : "ITEM-2", "issue" : "15", "issued" : { "date-parts" : [ [ "2007" ] ] }, "page" : "5376-5382", "title" : "Interactions of aqueous selenium (-II) and (IV) with metallic sulfide surfaces", "type" : "article-journal", "volume" : "41" }, "uris" : [ "http://www.mendeley.com/documents/?uuid=b73e390e-3597-410a-ac72-a4f2232d9a29" ] } ], "mendeley" : { "formattedCitation" : "(Naveau, Monteil-Rivera, Guillon, &amp; Dumonceau, 2007; Wersin et al., 1994)", "plainTextFormattedCitation" : "(Naveau, Monteil-Rivera, Guillon, &amp; Dumonceau, 2007; Wersin et al., 1994)", "previouslyFormattedCitation" : "(Naveau, Monteil-Rivera, Guillon, &amp; Dumonceau, 2007; Wersin et al., 1994)" }, "properties" : { "noteIndex" : 0 }, "schema" : "https://github.com/citation-style-language/schema/raw/master/csl-citation.json" }</w:instrText>
+      </w:r>
+      <w:r>
+        <w:fldChar w:fldCharType="separate"/>
+      </w:r>
+      <w:r>
+        <w:rPr>
+          <w:noProof/>
+        </w:rPr>
+        <w:t>(Naveau, Monteil-Rivera, Guillon, &amp; Dumonceau, 2007; Wersin et al., 1994)</w:t>
+      </w:r>
+      <w:r>
+        <w:fldChar w:fldCharType="end"/>
+      </w:r>
+      <w:r>
+        <w:t xml:space="preserve">. </w:t>
+      </w:r>
+      <w:commentRangeStart w:id="788"/>
+      <w:r>
+        <w:t>Further characterization of the pyrite surface properties is necessary to better constrain radium behavior with the pyrite surface</w:t>
+      </w:r>
+      <w:r>
+        <w:t>.</w:t>
+      </w:r>
+      <w:commentRangeEnd w:id="788"/>
       <w:r>
         <w:rPr>
           <w:rStyle w:val="CommentReference"/>
         </w:rPr>
-        <w:commentReference w:id="766"/>
-      </w:r>
-      <w:commentRangeEnd w:id="767"/>
-      <w:r>
-        <w:rPr>
-          <w:rStyle w:val="CommentReference"/>
-        </w:rPr>
-        <w:commentReference w:id="767"/>
-      </w:r>
-      <w:r>
-        <w:t>.</w:t>
-      </w:r>
-      <w:r>
-        <w:t xml:space="preserve"> Indeed, this</w:t>
-      </w:r>
-      <w:r>
-        <w:t xml:space="preserve"> complexity</w:t>
-      </w:r>
-      <w:r>
-        <w:t xml:space="preserve"> has been found when studying redox-active metals such as selenium and uranium</w:t>
-      </w:r>
-      <w:r>
-        <w:t>, which oxidize the pyrite surface</w:t>
-      </w:r>
-      <w:r>
-        <w:t xml:space="preserve"> </w:t>
-      </w:r>
-      <w:r>
-        <w:fldChar w:fldCharType="begin" w:fldLock="1"/>
-      </w:r>
-      <w:r>
-        <w:instrText>ADDIN CSL_CITATION { "citationItems" : [ { "id" : "ITEM-1", "itemData" : { "DOI" : "10.1016/0016-7037(94)90117-1", "ISBN" : "0016-7037", "ISSN" : "00167037", "abstract" : "The interaction of aqueous U(VI) with galena and pyrite surfaces under anoxic conditions has been studied by solution analysis and by spectroscopic methods. The solution data indicate that uranyl uptake is strongly dependent on pH; maximum uptake (&gt;98%) occurs above a pH range of between 4.8 and 5.5, depending on experimental conditions. Increasing the sorbate/sorbent ratio results in a relative decrease in uptake of uranyl and in slower sorption kinetics. Auger electron spectroscopy (AES) analysis indicates an inhomogeneous distribution of sorbed uranium at the surface. In the case of galena, formation of small precipitates (~40 nm wide needles) of a uranium oxide compound are found. Pyrite shows a patchy distribution of uranium, mainly associated with oxidized surface species of sulfur and iron. X-ray photoelectron spectroscopy (XPS) yields insight into possible redox processes indicating, for both sulfides, the concomitant formation of polysulfides and a uranium oxide compound with a mixed oxidation state at a U(VI)/U(IV) ratio of ~2. Furthermore, in the case of pyrite, at pH above 6 increased oxidation of sulfur and iron and higher relative amounts of unreduced surface-uranyl are observed. Fourier Transformed Infrared (FTIR) analysis of surface-bound uranyl shows a significant shift of the asymmetric stretching frequency to lower wavenumbers which is consistent with the formation of a U3O8-type compound and thus, independently, confirms the partial reduction of uranyl at the sulfide surface. The combination of AES, XPS, and FTIR provides a powerful approach for identifying mechanisms that govern the interaction of redox sensitive compounds in aqueous systems. Our overall results indicate that sulfide minerals are efficient scavengers of soluble uranyl. Comparing our results with recent field observations, we suggest that thermodynamically metastable U3O8 controls uranium concentrations in many anoxic groundwaters. \u00a9 1994.", "author" : [ { "dropping-particle" : "", "family" : "Wersin", "given" : "Paul", "non-dropping-particle" : "", "parse-names" : false, "suffix" : "" }, { "dropping-particle" : "", "family" : "Hochella", "given" : "Michael F.", "non-dropping-particle" : "", "parse-names" : false, "suffix" : "" }, { "dropping-particle" : "", "family" : "Persson", "given" : "Per", "non-dropping-particle" : "", "parse-names" : false, "suffix" : "" }, { "dropping-particle" : "", "family" : "Redden", "given" : "George", "non-dropping-particle" : "", "parse-names" : false, "suffix" : "" }, { "dropping-particle" : "", "family" : "Leckie", "given" : "James O.", "non-dropping-particle" : "", "parse-names" : false, "suffix" : "" }, { "dropping-particle" : "", "family" : "Harris", "given" : "David W.", "non-dropping-particle" : "", "parse-names" : false, "suffix" : "" } ], "container-title" : "Geochimica et Cosmochimica Acta", "id" : "ITEM-1", "issue" : "13", "issued" : { "date-parts" : [ [ "1994" ] ] }, "page" : "2829-2843", "title" : "Interaction between aqueous uranium (VI) and sulfide minerals: Spectroscopic evidence for sorption and reduction", "type" : "article-journal", "volume" : "58" }, "uris" : [ "http://www.mendeley.com/documents/?uuid=bb84512f-1c90-4be0-ad31-f8871c719272" ] }, { "id" : "ITEM-2", "itemData" : { "DOI" : "10.1021/es0704481", "ISBN" : "0013-936x", "ISSN" : "0013936X", "PMID" : "17822105", "abstract" : "The present study was initiated to determine the capacity of sulfide minerals (pyrite FeS2 and chalcopyrite CuFeS2) to delay the migration of inorganic selenium species in geological formations. Interactions between Se(IV) and Se(-II) and synthetic and natural sulfide minerals were investigated under anoxic conditions using the batch method. Significant sorption of selenium occurred under acidic conditions. Analysis of the solids after Se sorption using X-ray photoelectron spectroscopy (XPS) and X-ray absorption near edge structure (XANES) demonstrated the presence of reduced selenium species on the metallic sulfide surfaces, thus suggesting an oxido-reduction process coupled with sorption. Selenium reduction occurred concomitantly with the oxidation of pyritic sulfur, whereas metallic species (Fe, Cu) were not involved in the redox process. Formation of ferroselite (FeSe2) was postulated to take place on the synthetic solid while surface complexation or ionic exchange processes were more likely on the natural solids.", "author" : [ { "dropping-particle" : "", "family" : "Naveau", "given" : "Aude", "non-dropping-particle" : "", "parse-names" : false, "suffix" : "" }, { "dropping-particle" : "", "family" : "Monteil-Rivera", "given" : "Fanny", "non-dropping-particle" : "", "parse-names" : false, "suffix" : "" }, { "dropping-particle" : "", "family" : "Guillon", "given" : "Emmanuel", "non-dropping-particle" : "", "parse-names" : false, "suffix" : "" }, { "dropping-particle" : "", "family" : "Dumonceau", "given" : "Jacques", "non-dropping-particle" : "", "parse-names" : false, "suffix" : "" } ], "container-title" : "Environmental Science and Technology", "id" : "ITEM-2", "issue" : "15", "issued" : { "date-parts" : [ [ "2007" ] ] }, "page" : "5376-5382", "title" : "Interactions of aqueous selenium (-II) and (IV) with metallic sulfide surfaces", "type" : "article-journal", "volume" : "41" }, "uris" : [ "http://www.mendeley.com/documents/?uuid=b73e390e-3597-410a-ac72-a4f2232d9a29" ] } ], "mendeley" : { "formattedCitation" : "(Naveau, Monteil-Rivera, Guillon, &amp; Dumonceau, 2007; Wersin et al., 1994)", "plainTextFormattedCitation" : "(Naveau, Monteil-Rivera, Guillon, &amp; Dumonceau, 2007; Wersin et al., 1994)", "previouslyFormattedCitation" : "(Naveau, Monteil-Rivera, Guillon, &amp; Dumonceau, 2007; Wersin et al., 1994)" }, "properties" : { "noteIndex" : 0 }, "schema" : "https://github.com/citation-style-language/schema/raw/master/csl-citation.json" }</w:instrText>
-      </w:r>
-      <w:r>
-        <w:fldChar w:fldCharType="separate"/>
-      </w:r>
-      <w:r>
-        <w:rPr>
-          <w:noProof/>
-        </w:rPr>
-        <w:t>(Naveau, Monteil-Rivera, Guillon, &amp; Dumonceau, 2007; Wersin et al., 1994)</w:t>
-      </w:r>
-      <w:r>
-        <w:fldChar w:fldCharType="end"/>
-      </w:r>
-      <w:r>
-        <w:t xml:space="preserve">. </w:t>
-      </w:r>
-      <w:r>
-        <w:t>Further characterization of the pyrite surface properties is necessary to better constrain radium behavior with the pyrite surface</w:t>
-      </w:r>
-      <w:r>
-        <w:t>.</w:t>
+        <w:commentReference w:id="788"/>
       </w:r>
     </w:p>
     <w:p>
@@ -8226,42 +8349,52 @@
       <w:r>
         <w:t xml:space="preserve">The experimental results here confirm that iron oxides play a key role in retaining radium in natural environments, </w:t>
       </w:r>
-      <w:ins w:id="768" w:author="Microsoft Office User" w:date="2016-08-30T15:35:00Z">
+      <w:ins w:id="789" w:author="Microsoft Office User" w:date="2016-08-30T15:35:00Z">
         <w:r>
           <w:t xml:space="preserve">and differences observed in fitted thermodynamic constants with previously reported values highlight that </w:t>
         </w:r>
       </w:ins>
-      <w:ins w:id="769" w:author="Microsoft Office User" w:date="2016-08-30T15:36:00Z">
+      <w:ins w:id="790" w:author="Microsoft Office User" w:date="2016-08-30T15:36:00Z">
         <w:r>
           <w:t>variability</w:t>
         </w:r>
       </w:ins>
-      <w:ins w:id="770" w:author="Microsoft Office User" w:date="2016-08-30T15:35:00Z">
+      <w:ins w:id="791" w:author="Microsoft Office User" w:date="2016-08-30T15:35:00Z">
         <w:r>
           <w:t xml:space="preserve"> </w:t>
         </w:r>
       </w:ins>
-      <w:ins w:id="771" w:author="Microsoft Office User" w:date="2016-08-30T15:36:00Z">
-        <w:r>
-          <w:t xml:space="preserve">…. </w:t>
-        </w:r>
-      </w:ins>
-      <w:ins w:id="772" w:author="Microsoft Office User" w:date="2016-08-30T15:35:00Z">
+      <w:ins w:id="792" w:author="Michael Chen" w:date="2016-09-15T09:55:00Z">
+        <w:r>
+          <w:t>in mineralogical conditions can result in heterogeneous radium retention</w:t>
+        </w:r>
+      </w:ins>
+      <w:ins w:id="793" w:author="Microsoft Office User" w:date="2016-08-30T15:36:00Z">
+        <w:del w:id="794" w:author="Michael Chen" w:date="2016-09-15T09:55:00Z">
+          <w:r>
+            <w:delText>…</w:delText>
+          </w:r>
+        </w:del>
+        <w:r>
+          <w:t xml:space="preserve">. </w:t>
+        </w:r>
+      </w:ins>
+      <w:ins w:id="795" w:author="Microsoft Office User" w:date="2016-08-30T15:35:00Z">
         <w:r>
           <w:t xml:space="preserve"> </w:t>
         </w:r>
       </w:ins>
-      <w:del w:id="773" w:author="Microsoft Office User" w:date="2016-08-30T15:37:00Z">
+      <w:del w:id="796" w:author="Microsoft Office User" w:date="2016-08-30T15:37:00Z">
         <w:r>
           <w:delText>however</w:delText>
         </w:r>
       </w:del>
-      <w:ins w:id="774" w:author="Microsoft Office User" w:date="2016-08-30T15:37:00Z">
+      <w:ins w:id="797" w:author="Microsoft Office User" w:date="2016-08-30T15:37:00Z">
         <w:r>
           <w:t>Our results also</w:t>
         </w:r>
       </w:ins>
-      <w:del w:id="775" w:author="Microsoft Office User" w:date="2016-08-30T15:37:00Z">
+      <w:del w:id="798" w:author="Microsoft Office User" w:date="2016-08-30T15:37:00Z">
         <w:r>
           <w:delText>, they also</w:delText>
         </w:r>
@@ -8269,52 +8402,52 @@
       <w:r>
         <w:t xml:space="preserve"> indicate that it is crucial to consider the role of </w:t>
       </w:r>
-      <w:del w:id="776" w:author="Microsoft Office User" w:date="2016-08-30T15:32:00Z">
+      <w:del w:id="799" w:author="Microsoft Office User" w:date="2016-08-30T15:32:00Z">
         <w:r>
           <w:delText>montmorillonites</w:delText>
         </w:r>
       </w:del>
-      <w:ins w:id="777" w:author="Microsoft Office User" w:date="2016-08-30T15:32:00Z">
+      <w:ins w:id="800" w:author="Microsoft Office User" w:date="2016-08-30T15:32:00Z">
         <w:r>
           <w:t>clay minerals</w:t>
         </w:r>
       </w:ins>
-      <w:ins w:id="778" w:author="Microsoft Office User" w:date="2016-08-30T15:37:00Z">
+      <w:ins w:id="801" w:author="Microsoft Office User" w:date="2016-08-30T15:37:00Z">
         <w:r>
           <w:t xml:space="preserve"> on the retention of Ra</w:t>
         </w:r>
       </w:ins>
-      <w:ins w:id="779" w:author="Microsoft Office User" w:date="2016-08-30T15:32:00Z">
+      <w:ins w:id="802" w:author="Microsoft Office User" w:date="2016-08-30T15:32:00Z">
         <w:r>
           <w:t xml:space="preserve">, particularly those with an </w:t>
         </w:r>
-        <w:del w:id="780" w:author="Michael Chen" w:date="2016-08-30T17:25:00Z">
+        <w:del w:id="803" w:author="Michael Chen" w:date="2016-08-30T17:25:00Z">
           <w:r>
             <w:delText>accessable</w:delText>
           </w:r>
         </w:del>
       </w:ins>
-      <w:ins w:id="781" w:author="Michael Chen" w:date="2016-08-30T17:25:00Z">
+      <w:ins w:id="804" w:author="Michael Chen" w:date="2016-08-30T17:25:00Z">
         <w:r>
           <w:t>accessible</w:t>
         </w:r>
       </w:ins>
-      <w:ins w:id="782" w:author="Microsoft Office User" w:date="2016-08-30T15:32:00Z">
+      <w:ins w:id="805" w:author="Microsoft Office User" w:date="2016-08-30T15:32:00Z">
         <w:r>
           <w:t xml:space="preserve"> interlayer such as the 2:1 montmorillonite studied here</w:t>
         </w:r>
       </w:ins>
-      <w:ins w:id="783" w:author="Microsoft Office User" w:date="2016-08-30T15:37:00Z">
+      <w:ins w:id="806" w:author="Microsoft Office User" w:date="2016-08-30T15:37:00Z">
         <w:r>
           <w:t xml:space="preserve">—here, Ra bound most extensively to </w:t>
         </w:r>
       </w:ins>
-      <w:ins w:id="784" w:author="Microsoft Office User" w:date="2016-08-30T15:38:00Z">
+      <w:ins w:id="807" w:author="Microsoft Office User" w:date="2016-08-30T15:38:00Z">
         <w:r>
           <w:t xml:space="preserve">montmorillonite compared to all other minerals besides ferrihydrite at pH 9.0. </w:t>
         </w:r>
       </w:ins>
-      <w:del w:id="785" w:author="Microsoft Office User" w:date="2016-08-30T15:38:00Z">
+      <w:del w:id="808" w:author="Microsoft Office User" w:date="2016-08-30T15:38:00Z">
         <w:r>
           <w:delText xml:space="preserve">, and other clays that have exchangeable cations in the inner layer, as they presented the most extensive sorbents of all the considered minerals. </w:delText>
         </w:r>
@@ -8322,32 +8455,32 @@
       <w:r>
         <w:t xml:space="preserve">Pyrite showed minimal sorption at best, however, it may play a limited role in controlling sorption in anoxic environments, </w:t>
       </w:r>
-      <w:del w:id="786" w:author="Microsoft Office User" w:date="2016-08-30T15:40:00Z">
+      <w:del w:id="809" w:author="Microsoft Office User" w:date="2016-08-30T15:40:00Z">
         <w:r>
           <w:delText xml:space="preserve">or </w:delText>
         </w:r>
       </w:del>
-      <w:ins w:id="787" w:author="Microsoft Office User" w:date="2016-08-30T15:40:00Z">
+      <w:ins w:id="810" w:author="Microsoft Office User" w:date="2016-08-30T15:40:00Z">
         <w:r>
           <w:t xml:space="preserve">and may impart important controls on </w:t>
         </w:r>
       </w:ins>
-      <w:ins w:id="788" w:author="Microsoft Office User" w:date="2016-08-30T15:41:00Z">
+      <w:ins w:id="811" w:author="Microsoft Office User" w:date="2016-08-30T15:41:00Z">
         <w:r>
           <w:t xml:space="preserve">Ra </w:t>
         </w:r>
       </w:ins>
-      <w:ins w:id="789" w:author="Microsoft Office User" w:date="2016-08-30T15:40:00Z">
+      <w:ins w:id="812" w:author="Microsoft Office User" w:date="2016-08-30T15:40:00Z">
         <w:r>
           <w:t xml:space="preserve">mobility when </w:t>
         </w:r>
       </w:ins>
-      <w:ins w:id="790" w:author="Microsoft Office User" w:date="2016-08-30T15:41:00Z">
+      <w:ins w:id="813" w:author="Microsoft Office User" w:date="2016-08-30T15:41:00Z">
         <w:r>
           <w:t>oxidation produces</w:t>
         </w:r>
       </w:ins>
-      <w:del w:id="791" w:author="Microsoft Office User" w:date="2016-08-30T15:41:00Z">
+      <w:del w:id="814" w:author="Microsoft Office User" w:date="2016-08-30T15:41:00Z">
         <w:r>
           <w:delText>when</w:delText>
         </w:r>
@@ -8355,12 +8488,12 @@
       <w:r>
         <w:t xml:space="preserve"> iron oxide coatings </w:t>
       </w:r>
-      <w:ins w:id="792" w:author="Microsoft Office User" w:date="2016-08-30T15:41:00Z">
+      <w:ins w:id="815" w:author="Microsoft Office User" w:date="2016-08-30T15:41:00Z">
         <w:r>
           <w:t xml:space="preserve">on </w:t>
         </w:r>
       </w:ins>
-      <w:del w:id="793" w:author="Microsoft Office User" w:date="2016-08-30T15:39:00Z">
+      <w:del w:id="816" w:author="Microsoft Office User" w:date="2016-08-30T15:39:00Z">
         <w:r>
           <w:delText xml:space="preserve">form on the </w:delText>
         </w:r>
@@ -8368,7 +8501,7 @@
       <w:r>
         <w:t>pyrite surface</w:t>
       </w:r>
-      <w:ins w:id="794" w:author="Microsoft Office User" w:date="2016-08-30T15:41:00Z">
+      <w:ins w:id="817" w:author="Microsoft Office User" w:date="2016-08-30T15:41:00Z">
         <w:r>
           <w:t>s</w:t>
         </w:r>
@@ -8406,60 +8539,149 @@
       <w:r>
         <w:t xml:space="preserve">. </w:t>
       </w:r>
-      <w:commentRangeStart w:id="795"/>
-      <w:commentRangeStart w:id="796"/>
+      <w:moveToRangeStart w:id="818" w:author="Michael Chen" w:date="2016-09-15T10:00:00Z" w:name="move461696929"/>
+      <w:moveTo w:id="819" w:author="Michael Chen" w:date="2016-09-15T10:00:00Z">
+        <w:r>
+          <w:t>Based on these results, variations in the groundwater radium concentration are driven by local shifts in pH or salinity, common in estuarine aquifers or when high salinity produced waters leaked from hydraulic fracturing operations interact with low salinity local groundwater.</w:t>
+        </w:r>
+      </w:moveTo>
+      <w:moveToRangeEnd w:id="818"/>
+      <w:ins w:id="820" w:author="Michael Chen" w:date="2016-09-15T10:00:00Z">
+        <w:r>
+          <w:t xml:space="preserve"> </w:t>
+        </w:r>
+      </w:ins>
+      <w:commentRangeStart w:id="821"/>
+      <w:commentRangeStart w:id="822"/>
       <w:r>
         <w:t>These complex interactions have significant implications for the use of radium as tracers in the natural environment for groundwater.</w:t>
       </w:r>
       <w:r>
         <w:t xml:space="preserve"> </w:t>
       </w:r>
-      <w:commentRangeEnd w:id="795"/>
+      <w:commentRangeEnd w:id="821"/>
       <w:r>
         <w:rPr>
           <w:rStyle w:val="CommentReference"/>
         </w:rPr>
-        <w:commentReference w:id="795"/>
-      </w:r>
-      <w:commentRangeEnd w:id="796"/>
+        <w:commentReference w:id="821"/>
+      </w:r>
+      <w:commentRangeEnd w:id="822"/>
+      <w:ins w:id="823" w:author="Michael Chen" w:date="2016-09-15T09:56:00Z">
+        <w:r>
+          <w:t>Assumptions of conservative</w:t>
+        </w:r>
+      </w:ins>
+      <w:ins w:id="824" w:author="Michael Chen" w:date="2016-09-15T10:02:00Z">
+        <w:r>
+          <w:t>, equilibrium</w:t>
+        </w:r>
+      </w:ins>
+      <w:ins w:id="825" w:author="Michael Chen" w:date="2016-09-15T09:56:00Z">
+        <w:r>
+          <w:t xml:space="preserve"> behavior clearly can be violated when assemblages of minerals </w:t>
+        </w:r>
+      </w:ins>
+      <w:ins w:id="826" w:author="Michael Chen" w:date="2016-09-15T09:57:00Z">
+        <w:r>
+          <w:t>result</w:t>
+        </w:r>
+      </w:ins>
+      <w:ins w:id="827" w:author="Michael Chen" w:date="2016-09-15T09:56:00Z">
+        <w:r>
+          <w:t xml:space="preserve"> </w:t>
+        </w:r>
+      </w:ins>
+      <w:ins w:id="828" w:author="Michael Chen" w:date="2016-09-15T09:57:00Z">
+        <w:r>
+          <w:t>in differential sorption, particularly when solution states</w:t>
+        </w:r>
+      </w:ins>
+      <w:ins w:id="829" w:author="Michael Chen" w:date="2016-09-15T09:58:00Z">
+        <w:r>
+          <w:t xml:space="preserve"> (e.g. pH, ORP, ionic strength)</w:t>
+        </w:r>
+      </w:ins>
+      <w:ins w:id="830" w:author="Michael Chen" w:date="2016-09-15T09:57:00Z">
+        <w:r>
+          <w:t xml:space="preserve"> are changing</w:t>
+        </w:r>
+      </w:ins>
+      <w:ins w:id="831" w:author="Michael Chen" w:date="2016-09-15T09:58:00Z">
+        <w:r>
+          <w:t xml:space="preserve"> in time and space.</w:t>
+        </w:r>
+      </w:ins>
+      <w:ins w:id="832" w:author="Michael Chen" w:date="2016-09-15T09:57:00Z">
+        <w:r>
+          <w:t xml:space="preserve"> </w:t>
+        </w:r>
+      </w:ins>
       <w:r>
         <w:rPr>
           <w:rStyle w:val="CommentReference"/>
         </w:rPr>
-        <w:commentReference w:id="796"/>
-      </w:r>
-      <w:r>
-        <w:t>Based on these results,</w:t>
-      </w:r>
-      <w:r>
-        <w:t xml:space="preserve"> </w:t>
-      </w:r>
-      <w:r>
-        <w:t>v</w:t>
-      </w:r>
-      <w:r>
-        <w:t xml:space="preserve">ariations in the groundwater radium concentration </w:t>
-      </w:r>
-      <w:r>
-        <w:t>are driven by local</w:t>
-      </w:r>
-      <w:r>
-        <w:t xml:space="preserve"> shifts in pH or salinity, common in estuarine aquifers or</w:t>
-      </w:r>
-      <w:r>
-        <w:t xml:space="preserve"> when high salinity produced waters leaked from hydraulic fracturing operations interact with </w:t>
-      </w:r>
-      <w:r>
-        <w:t xml:space="preserve">low salinity </w:t>
-      </w:r>
-      <w:r>
-        <w:t xml:space="preserve">local groundwater. </w:t>
-      </w:r>
+        <w:commentReference w:id="822"/>
+      </w:r>
+      <w:ins w:id="833" w:author="Michael Chen" w:date="2016-09-15T09:58:00Z">
+        <w:r>
+          <w:t xml:space="preserve">Only a careful accounting of the relevant </w:t>
+        </w:r>
+      </w:ins>
+      <w:ins w:id="834" w:author="Michael Chen" w:date="2016-09-15T09:59:00Z">
+        <w:r>
+          <w:t>controlling</w:t>
+        </w:r>
+      </w:ins>
+      <w:ins w:id="835" w:author="Michael Chen" w:date="2016-09-15T09:58:00Z">
+        <w:r>
+          <w:t xml:space="preserve"> mineral phases can allow for proper use of radium isotopes as natural tracers. </w:t>
+        </w:r>
+      </w:ins>
+      <w:moveFromRangeStart w:id="836" w:author="Michael Chen" w:date="2016-09-15T10:00:00Z" w:name="move461696929"/>
+      <w:moveFrom w:id="837" w:author="Michael Chen" w:date="2016-09-15T10:00:00Z">
+        <w:r>
+          <w:t>Based on these results,</w:t>
+        </w:r>
+        <w:r>
+          <w:t xml:space="preserve"> </w:t>
+        </w:r>
+        <w:r>
+          <w:t>v</w:t>
+        </w:r>
+        <w:r>
+          <w:t xml:space="preserve">ariations in the groundwater radium concentration </w:t>
+        </w:r>
+        <w:r>
+          <w:t>are driven by local</w:t>
+        </w:r>
+        <w:r>
+          <w:t xml:space="preserve"> shifts in pH or salinity, common in estuarine aquifers or</w:t>
+        </w:r>
+        <w:r>
+          <w:t xml:space="preserve"> when high salinity produced waters leaked from hydraulic fracturing operations interact with </w:t>
+        </w:r>
+        <w:r>
+          <w:t xml:space="preserve">low salinity </w:t>
+        </w:r>
+        <w:r>
+          <w:t xml:space="preserve">local groundwater. </w:t>
+        </w:r>
+      </w:moveFrom>
+      <w:moveFromRangeEnd w:id="836"/>
       <w:r>
         <w:t>T</w:t>
       </w:r>
       <w:r>
-        <w:t>he composition of a given water’s salinity will also</w:t>
+        <w:t xml:space="preserve">he composition of a given water’s salinity </w:t>
+      </w:r>
+      <w:ins w:id="838" w:author="Michael Chen" w:date="2016-09-15T10:01:00Z">
+        <w:r>
+          <w:t xml:space="preserve">(Ca, Ba, other metals content, etc.) </w:t>
+        </w:r>
+      </w:ins>
+      <w:r>
+        <w:t>will also</w:t>
       </w:r>
       <w:r>
         <w:t xml:space="preserve"> likely</w:t>
@@ -8468,8 +8690,28 @@
         <w:t xml:space="preserve"> have an impact on the retention of radium on the mineral surfaces of the aquifers</w:t>
       </w:r>
       <w:r>
-        <w:t xml:space="preserve"> based on the different results for various metals</w:t>
-      </w:r>
+        <w:t xml:space="preserve"> based on the different </w:t>
+      </w:r>
+      <w:del w:id="839" w:author="Michael Chen" w:date="2016-09-15T10:02:00Z">
+        <w:r>
+          <w:delText>results for</w:delText>
+        </w:r>
+      </w:del>
+      <w:ins w:id="840" w:author="Michael Chen" w:date="2016-09-15T10:02:00Z">
+        <w:r>
+          <w:t>sorption properties of</w:t>
+        </w:r>
+      </w:ins>
+      <w:r>
+        <w:t xml:space="preserve"> various metals</w:t>
+      </w:r>
+      <w:ins w:id="841" w:author="Michael Chen" w:date="2016-09-15T10:02:00Z">
+        <w:r>
+          <w:t xml:space="preserve"> ions</w:t>
+        </w:r>
+      </w:ins>
+      <w:bookmarkStart w:id="842" w:name="_GoBack"/>
+      <w:bookmarkEnd w:id="842"/>
       <w:r>
         <w:t>.</w:t>
       </w:r>
@@ -8480,12 +8722,13 @@
         <w:ind w:firstLine="720"/>
       </w:pPr>
       <w:r>
+        <w:lastRenderedPageBreak/>
         <w:t>The surface complexation constants fitted from the experimental data are largest for sodium montmorillonite surface sites, followed by ferrihydrite, goethite, and then pyrite.</w:t>
       </w:r>
       <w:r>
         <w:t xml:space="preserve"> Montmorillonite also required an </w:t>
       </w:r>
-      <w:ins w:id="797" w:author="Microsoft Office User" w:date="2016-08-30T15:42:00Z">
+      <w:ins w:id="843" w:author="Microsoft Office User" w:date="2016-08-30T15:42:00Z">
         <w:r>
           <w:t xml:space="preserve">(interlayer) </w:t>
         </w:r>
@@ -8493,12 +8736,12 @@
       <w:r>
         <w:t xml:space="preserve">exchange reaction, which </w:t>
       </w:r>
-      <w:ins w:id="798" w:author="Microsoft Office User" w:date="2016-08-30T15:42:00Z">
+      <w:ins w:id="844" w:author="Microsoft Office User" w:date="2016-08-30T15:42:00Z">
         <w:r>
           <w:t xml:space="preserve">was </w:t>
         </w:r>
       </w:ins>
-      <w:del w:id="799" w:author="Microsoft Office User" w:date="2016-08-30T15:42:00Z">
+      <w:del w:id="845" w:author="Microsoft Office User" w:date="2016-08-30T15:42:00Z">
         <w:r>
           <w:delText xml:space="preserve">provided </w:delText>
         </w:r>
@@ -8506,12 +8749,12 @@
       <w:r>
         <w:t>the dominant</w:t>
       </w:r>
-      <w:ins w:id="800" w:author="Microsoft Office User" w:date="2016-08-30T15:43:00Z">
+      <w:ins w:id="846" w:author="Microsoft Office User" w:date="2016-08-30T15:43:00Z">
         <w:r>
           <w:t xml:space="preserve"> retention mechanism</w:t>
         </w:r>
       </w:ins>
-      <w:del w:id="801" w:author="Microsoft Office User" w:date="2016-08-30T15:43:00Z">
+      <w:del w:id="847" w:author="Microsoft Office User" w:date="2016-08-30T15:43:00Z">
         <w:r>
           <w:delText xml:space="preserve"> mechanism for sorbing radium with montmorillonite</w:delText>
         </w:r>
@@ -8520,11 +8763,7 @@
         <w:t xml:space="preserve">. Comparison of these constants with other constants for barium or strontium, common analogs for radium, reveal similarities in overall behavior, but it is unclear on how to make estimations of radium behavior from solely the analog’s behavior. </w:t>
       </w:r>
       <w:r>
-        <w:t xml:space="preserve">The constants provided here also can inform models of transport used to </w:t>
-      </w:r>
-      <w:r>
-        <w:lastRenderedPageBreak/>
-        <w:t>predict radium behavior</w:t>
+        <w:t>The constants provided here also can inform models of transport used to predict radium behavior</w:t>
       </w:r>
       <w:r>
         <w:t xml:space="preserve">, and are simple enough to be included in comprehensive </w:t>
@@ -8628,12 +8867,12 @@
       <w:r>
         <w:t xml:space="preserve">. </w:t>
       </w:r>
-      <w:del w:id="802" w:author="Microsoft Office User" w:date="2016-08-30T15:44:00Z">
+      <w:del w:id="848" w:author="Microsoft Office User" w:date="2016-08-30T15:44:00Z">
         <w:r>
           <w:delText xml:space="preserve">Overall, </w:delText>
         </w:r>
       </w:del>
-      <w:ins w:id="803" w:author="Microsoft Office User" w:date="2016-08-30T15:44:00Z">
+      <w:ins w:id="849" w:author="Microsoft Office User" w:date="2016-08-30T15:44:00Z">
         <w:r>
           <w:t xml:space="preserve">Previous </w:t>
         </w:r>
@@ -8647,7 +8886,7 @@
       <w:r>
         <w:t xml:space="preserve"> </w:t>
       </w:r>
-      <w:del w:id="804" w:author="Microsoft Office User" w:date="2016-08-30T15:44:00Z">
+      <w:del w:id="850" w:author="Microsoft Office User" w:date="2016-08-30T15:44:00Z">
         <w:r>
           <w:delText>reactors</w:delText>
         </w:r>
@@ -8655,17 +8894,17 @@
           <w:delText xml:space="preserve"> </w:delText>
         </w:r>
       </w:del>
-      <w:ins w:id="805" w:author="Microsoft Office User" w:date="2016-08-30T15:44:00Z">
+      <w:ins w:id="851" w:author="Microsoft Office User" w:date="2016-08-30T15:44:00Z">
         <w:r>
           <w:t xml:space="preserve">systems </w:t>
         </w:r>
       </w:ins>
-      <w:del w:id="806" w:author="Microsoft Office User" w:date="2016-08-30T15:44:00Z">
+      <w:del w:id="852" w:author="Microsoft Office User" w:date="2016-08-30T15:44:00Z">
         <w:r>
           <w:delText>so far have</w:delText>
         </w:r>
       </w:del>
-      <w:ins w:id="807" w:author="Microsoft Office User" w:date="2016-08-30T15:44:00Z">
+      <w:ins w:id="853" w:author="Microsoft Office User" w:date="2016-08-30T15:44:00Z">
         <w:r>
           <w:t>has</w:t>
         </w:r>
@@ -9031,6 +9270,7 @@
           <w:noProof/>
           <w:szCs w:val="24"/>
         </w:rPr>
+        <w:lastRenderedPageBreak/>
         <w:t xml:space="preserve">Beck, A. J., &amp; Cochran, M. a. (2013). Controls on solid-solution partitioning of radium in saturated marine sands. </w:t>
       </w:r>
       <w:r>
@@ -9208,7 +9448,6 @@
           <w:noProof/>
           <w:szCs w:val="24"/>
         </w:rPr>
-        <w:lastRenderedPageBreak/>
         <w:t xml:space="preserve">Bradbury, M. H., &amp; Baeyens, B. (2005). Modelling the sorption of Mn(II), Co(II), Ni(II), Zn(II), Cd(II), Eu(III), Am(III), Sn(IV), Th(IV), Np(V) and U(VI) on montmorillonite: Linear free energy relationships and estimates of surface binding constants for some selected heavy metals and actinide. </w:t>
       </w:r>
       <w:r>
@@ -9822,6 +10061,7 @@
           <w:noProof/>
           <w:szCs w:val="24"/>
         </w:rPr>
+        <w:lastRenderedPageBreak/>
         <w:t xml:space="preserve">Grivé, M., Duro, L., Colàs, E., &amp; Giffaut, E. (2015). Thermodynamic data selection applied to radionuclides and chemotoxic elements: An overview of the ThermoChimie-TDB. </w:t>
       </w:r>
       <w:r>
@@ -9976,16 +10216,7 @@
           <w:noProof/>
           <w:szCs w:val="24"/>
         </w:rPr>
-        <w:t xml:space="preserve">, 94–104. </w:t>
-      </w:r>
-      <w:r>
-        <w:rPr>
-          <w:rFonts w:ascii="Calibri" w:hAnsi="Calibri" w:cs="Times New Roman"/>
-          <w:noProof/>
-          <w:szCs w:val="24"/>
-        </w:rPr>
-        <w:lastRenderedPageBreak/>
-        <w:t>http://doi.org/10.1016/j.ecss.2015.06.005</w:t>
+        <w:t>, 94–104. http://doi.org/10.1016/j.ecss.2015.06.005</w:t>
       </w:r>
     </w:p>
     <w:p>
@@ -10621,6 +10852,7 @@
           <w:noProof/>
           <w:szCs w:val="24"/>
         </w:rPr>
+        <w:lastRenderedPageBreak/>
         <w:t xml:space="preserve">Parkhurst, D. L., &amp; Appela, C. A. J. (2013). </w:t>
       </w:r>
       <w:r>
@@ -10739,16 +10971,7 @@
           <w:noProof/>
           <w:szCs w:val="24"/>
         </w:rPr>
-        <w:t xml:space="preserve">Rama, &amp; Moore, W. S. (1996). Using the radium quartet for evaluating groundwater input and water </w:t>
-      </w:r>
-      <w:r>
-        <w:rPr>
-          <w:rFonts w:ascii="Calibri" w:hAnsi="Calibri" w:cs="Times New Roman"/>
-          <w:noProof/>
-          <w:szCs w:val="24"/>
-        </w:rPr>
-        <w:lastRenderedPageBreak/>
-        <w:t xml:space="preserve">exchange in salt marshes. </w:t>
+        <w:t xml:space="preserve">Rama, &amp; Moore, W. S. (1996). Using the radium quartet for evaluating groundwater input and water exchange in salt marshes. </w:t>
       </w:r>
       <w:r>
         <w:rPr>
@@ -11396,6 +11619,7 @@
           <w:noProof/>
           <w:szCs w:val="24"/>
         </w:rPr>
+        <w:lastRenderedPageBreak/>
         <w:t xml:space="preserve">Zhang, T., Gregory, K., Hammack, R. W., &amp; Vidic, R. D. (2014). Co-precipitation of radium with barium and strontium sulfate and its impact on the fate of radium during treatment of produced water from unconventional gas extraction. </w:t>
       </w:r>
       <w:r>
@@ -11476,16 +11700,16 @@
       <w:r>
         <w:t xml:space="preserve"> </w:t>
       </w:r>
-      <w:commentRangeStart w:id="808"/>
+      <w:commentRangeStart w:id="854"/>
       <w:r>
         <w:t>Reaction Stoichiometries and Associated log K</w:t>
       </w:r>
-      <w:commentRangeEnd w:id="808"/>
+      <w:commentRangeEnd w:id="854"/>
       <w:r>
         <w:rPr>
           <w:rStyle w:val="CommentReference"/>
         </w:rPr>
-        <w:commentReference w:id="808"/>
+        <w:commentReference w:id="854"/>
       </w:r>
     </w:p>
     <w:p>
@@ -11727,7 +11951,7 @@
       <w:r>
         <w:tab/>
       </w:r>
-      <w:commentRangeStart w:id="809"/>
+      <w:commentRangeStart w:id="855"/>
       <w:r>
         <w:t>log K = 4.8</w:t>
       </w:r>
@@ -11823,12 +12047,12 @@
       <w:r>
         <w:fldChar w:fldCharType="end"/>
       </w:r>
-      <w:commentRangeEnd w:id="809"/>
+      <w:commentRangeEnd w:id="855"/>
       <w:r>
         <w:rPr>
           <w:rStyle w:val="CommentReference"/>
         </w:rPr>
-        <w:commentReference w:id="809"/>
+        <w:commentReference w:id="855"/>
       </w:r>
     </w:p>
     <w:p>
@@ -13297,7 +13521,7 @@
 </file>
 
 <file path=word/comments.xml><?xml version="1.0" encoding="utf-8"?>
-<w:comments xmlns:wpc="http://schemas.microsoft.com/office/word/2010/wordprocessingCanvas" xmlns:mc="http://schemas.openxmlformats.org/markup-compatibility/2006" xmlns:o="urn:schemas-microsoft-com:office:office" xmlns:r="http://schemas.openxmlformats.org/officeDocument/2006/relationships" xmlns:m="http://schemas.openxmlformats.org/officeDocument/2006/math" xmlns:v="urn:schemas-microsoft-com:vml" xmlns:wp14="http://schemas.microsoft.com/office/word/2010/wordprocessingDrawing" xmlns:wp="http://schemas.openxmlformats.org/drawingml/2006/wordprocessingDrawing" xmlns:w10="urn:schemas-microsoft-com:office:word" xmlns:w="http://schemas.openxmlformats.org/wordprocessingml/2006/main" xmlns:w14="http://schemas.microsoft.com/office/word/2010/wordml" xmlns:w15="http://schemas.microsoft.com/office/word/2012/wordml" xmlns:wpg="http://schemas.microsoft.com/office/word/2010/wordprocessingGroup" xmlns:wpi="http://schemas.microsoft.com/office/word/2010/wordprocessingInk" xmlns:wne="http://schemas.microsoft.com/office/word/2006/wordml" xmlns:wps="http://schemas.microsoft.com/office/word/2010/wordprocessingShape" mc:Ignorable="w14 w15 wp14">
+<w:comments xmlns:wpc="http://schemas.microsoft.com/office/word/2010/wordprocessingCanvas" xmlns:cx="http://schemas.microsoft.com/office/drawing/2014/chartex" xmlns:cx1="http://schemas.microsoft.com/office/drawing/2015/9/8/chartex" xmlns:cx2="http://schemas.microsoft.com/office/drawing/2015/10/21/chartex" xmlns:mc="http://schemas.openxmlformats.org/markup-compatibility/2006" xmlns:o="urn:schemas-microsoft-com:office:office" xmlns:r="http://schemas.openxmlformats.org/officeDocument/2006/relationships" xmlns:m="http://schemas.openxmlformats.org/officeDocument/2006/math" xmlns:v="urn:schemas-microsoft-com:vml" xmlns:wp14="http://schemas.microsoft.com/office/word/2010/wordprocessingDrawing" xmlns:wp="http://schemas.openxmlformats.org/drawingml/2006/wordprocessingDrawing" xmlns:w10="urn:schemas-microsoft-com:office:word" xmlns:w="http://schemas.openxmlformats.org/wordprocessingml/2006/main" xmlns:w14="http://schemas.microsoft.com/office/word/2010/wordml" xmlns:w15="http://schemas.microsoft.com/office/word/2012/wordml" xmlns:w16se="http://schemas.microsoft.com/office/word/2015/wordml/symex" xmlns:wpg="http://schemas.microsoft.com/office/word/2010/wordprocessingGroup" xmlns:wpi="http://schemas.microsoft.com/office/word/2010/wordprocessingInk" xmlns:wne="http://schemas.microsoft.com/office/word/2006/wordml" xmlns:wps="http://schemas.microsoft.com/office/word/2010/wordprocessingShape" mc:Ignorable="w14 w15 w16se wp14">
   <w:comment w:id="0" w:author="Microsoft Office User" w:date="2016-08-30T15:04:00Z" w:initials="Office">
     <w:p>
       <w:pPr>
@@ -13739,7 +13963,7 @@
       </w:r>
     </w:p>
   </w:comment>
-  <w:comment w:id="624" w:author="Microsoft Office User" w:date="2016-08-30T15:00:00Z" w:initials="Office">
+  <w:comment w:id="623" w:author="Microsoft Office User" w:date="2016-08-30T15:00:00Z" w:initials="Office">
     <w:p>
       <w:pPr>
         <w:pStyle w:val="CommentText"/>
@@ -13755,7 +13979,7 @@
       </w:r>
     </w:p>
   </w:comment>
-  <w:comment w:id="630" w:author="Michael Chen" w:date="2016-09-12T09:46:00Z" w:initials="MC">
+  <w:comment w:id="629" w:author="Michael Chen" w:date="2016-09-12T09:46:00Z" w:initials="MC">
     <w:p>
       <w:pPr>
         <w:pStyle w:val="CommentText"/>
@@ -13771,7 +13995,7 @@
       </w:r>
     </w:p>
   </w:comment>
-  <w:comment w:id="643" w:author="Microsoft Office User" w:date="2016-08-30T15:02:00Z" w:initials="Office">
+  <w:comment w:id="642" w:author="Microsoft Office User" w:date="2016-08-30T15:02:00Z" w:initials="Office">
     <w:p>
       <w:pPr>
         <w:pStyle w:val="CommentText"/>
@@ -13787,7 +14011,7 @@
       </w:r>
     </w:p>
   </w:comment>
-  <w:comment w:id="651" w:author="Microsoft Office User" w:date="2016-08-30T15:03:00Z" w:initials="Office">
+  <w:comment w:id="650" w:author="Microsoft Office User" w:date="2016-08-30T15:03:00Z" w:initials="Office">
     <w:p>
       <w:pPr>
         <w:pStyle w:val="CommentText"/>
@@ -13803,7 +14027,7 @@
       </w:r>
     </w:p>
   </w:comment>
-  <w:comment w:id="652" w:author="Michael Chen" w:date="2016-08-30T17:00:00Z" w:initials="MC">
+  <w:comment w:id="651" w:author="Michael Chen" w:date="2016-08-30T17:00:00Z" w:initials="MC">
     <w:p>
       <w:pPr>
         <w:pStyle w:val="CommentText"/>
@@ -13819,7 +14043,7 @@
       </w:r>
     </w:p>
   </w:comment>
-  <w:comment w:id="667" w:author="Microsoft Office User" w:date="2016-08-30T15:06:00Z" w:initials="Office">
+  <w:comment w:id="666" w:author="Microsoft Office User" w:date="2016-08-30T15:06:00Z" w:initials="Office">
     <w:p>
       <w:pPr>
         <w:pStyle w:val="CommentText"/>
@@ -13867,7 +14091,7 @@
       </w:r>
     </w:p>
   </w:comment>
-  <w:comment w:id="738" w:author="Microsoft Office User" w:date="2016-08-30T15:23:00Z" w:initials="Office">
+  <w:comment w:id="747" w:author="Microsoft Office User" w:date="2016-08-30T15:23:00Z" w:initials="Office">
     <w:p>
       <w:pPr>
         <w:pStyle w:val="CommentText"/>
@@ -13883,7 +14107,7 @@
       </w:r>
     </w:p>
   </w:comment>
-  <w:comment w:id="756" w:author="Microsoft Office User" w:date="2016-08-30T15:27:00Z" w:initials="Office">
+  <w:comment w:id="765" w:author="Microsoft Office User" w:date="2016-08-30T15:27:00Z" w:initials="Office">
     <w:p>
       <w:pPr>
         <w:pStyle w:val="CommentText"/>
@@ -13899,7 +14123,7 @@
       </w:r>
     </w:p>
   </w:comment>
-  <w:comment w:id="757" w:author="Michael Chen" w:date="2016-08-30T17:13:00Z" w:initials="MC">
+  <w:comment w:id="766" w:author="Michael Chen" w:date="2016-08-30T17:13:00Z" w:initials="MC">
     <w:p>
       <w:pPr>
         <w:pStyle w:val="CommentText"/>
@@ -13915,7 +14139,7 @@
       </w:r>
     </w:p>
   </w:comment>
-  <w:comment w:id="760" w:author="Microsoft Office User" w:date="2016-08-30T15:28:00Z" w:initials="Office">
+  <w:comment w:id="770" w:author="Microsoft Office User" w:date="2016-08-30T15:28:00Z" w:initials="Office">
     <w:p>
       <w:pPr>
         <w:pStyle w:val="CommentText"/>
@@ -13931,7 +14155,7 @@
       </w:r>
     </w:p>
   </w:comment>
-  <w:comment w:id="761" w:author="Michael Chen" w:date="2016-08-30T17:20:00Z" w:initials="MC">
+  <w:comment w:id="771" w:author="Michael Chen" w:date="2016-08-30T17:20:00Z" w:initials="MC">
     <w:p>
       <w:pPr>
         <w:pStyle w:val="CommentText"/>
@@ -13947,7 +14171,7 @@
       </w:r>
     </w:p>
   </w:comment>
-  <w:comment w:id="766" w:author="Microsoft Office User" w:date="2016-08-30T15:31:00Z" w:initials="Office">
+  <w:comment w:id="778" w:author="Microsoft Office User" w:date="2016-08-30T15:31:00Z" w:initials="Office">
     <w:p>
       <w:pPr>
         <w:pStyle w:val="CommentText"/>
@@ -13963,7 +14187,7 @@
       </w:r>
     </w:p>
   </w:comment>
-  <w:comment w:id="767" w:author="Michael Chen" w:date="2016-08-30T17:19:00Z" w:initials="MC">
+  <w:comment w:id="779" w:author="Michael Chen" w:date="2016-08-30T17:19:00Z" w:initials="MC">
     <w:p>
       <w:pPr>
         <w:pStyle w:val="CommentText"/>
@@ -13979,7 +14203,7 @@
       </w:r>
     </w:p>
   </w:comment>
-  <w:comment w:id="795" w:author="Microsoft Office User" w:date="2016-08-30T15:41:00Z" w:initials="Office">
+  <w:comment w:id="788" w:author="Michael Chen" w:date="2016-09-15T09:55:00Z" w:initials="MC">
     <w:p>
       <w:pPr>
         <w:pStyle w:val="CommentText"/>
@@ -13991,11 +14215,27 @@
         <w:annotationRef/>
       </w:r>
       <w:r>
+        <w:t>Seems a little too on the nose</w:t>
+      </w:r>
+    </w:p>
+  </w:comment>
+  <w:comment w:id="821" w:author="Microsoft Office User" w:date="2016-08-30T15:41:00Z" w:initials="Office">
+    <w:p>
+      <w:pPr>
+        <w:pStyle w:val="CommentText"/>
+      </w:pPr>
+      <w:r>
+        <w:rPr>
+          <w:rStyle w:val="CommentReference"/>
+        </w:rPr>
+        <w:annotationRef/>
+      </w:r>
+      <w:r>
         <w:t>what are the implications?</w:t>
       </w:r>
     </w:p>
   </w:comment>
-  <w:comment w:id="796" w:author="Michael Chen" w:date="2016-08-30T17:27:00Z" w:initials="MC">
+  <w:comment w:id="822" w:author="Michael Chen" w:date="2016-08-30T17:27:00Z" w:initials="MC">
     <w:p>
       <w:pPr>
         <w:pStyle w:val="CommentText"/>
@@ -14011,7 +14251,7 @@
       </w:r>
     </w:p>
   </w:comment>
-  <w:comment w:id="808" w:author="Michael Chen" w:date="2016-05-26T10:51:00Z" w:initials="MC">
+  <w:comment w:id="854" w:author="Michael Chen" w:date="2016-05-26T10:51:00Z" w:initials="MC">
     <w:p>
       <w:pPr>
         <w:pStyle w:val="CommentText"/>
@@ -14027,7 +14267,7 @@
       </w:r>
     </w:p>
   </w:comment>
-  <w:comment w:id="809" w:author="machen" w:date="2016-05-29T14:03:00Z" w:initials="m">
+  <w:comment w:id="855" w:author="machen" w:date="2016-05-29T14:03:00Z" w:initials="m">
     <w:p>
       <w:pPr>
         <w:pStyle w:val="CommentText"/>
@@ -14047,7 +14287,7 @@
 </file>
 
 <file path=word/commentsExtended.xml><?xml version="1.0" encoding="utf-8"?>
-<w15:commentsEx xmlns:wpc="http://schemas.microsoft.com/office/word/2010/wordprocessingCanvas" xmlns:mc="http://schemas.openxmlformats.org/markup-compatibility/2006" xmlns:o="urn:schemas-microsoft-com:office:office" xmlns:r="http://schemas.openxmlformats.org/officeDocument/2006/relationships" xmlns:m="http://schemas.openxmlformats.org/officeDocument/2006/math" xmlns:v="urn:schemas-microsoft-com:vml" xmlns:wp14="http://schemas.microsoft.com/office/word/2010/wordprocessingDrawing" xmlns:wp="http://schemas.openxmlformats.org/drawingml/2006/wordprocessingDrawing" xmlns:w10="urn:schemas-microsoft-com:office:word" xmlns:w="http://schemas.openxmlformats.org/wordprocessingml/2006/main" xmlns:w14="http://schemas.microsoft.com/office/word/2010/wordml" xmlns:w15="http://schemas.microsoft.com/office/word/2012/wordml" xmlns:wpg="http://schemas.microsoft.com/office/word/2010/wordprocessingGroup" xmlns:wpi="http://schemas.microsoft.com/office/word/2010/wordprocessingInk" xmlns:wne="http://schemas.microsoft.com/office/word/2006/wordml" xmlns:wps="http://schemas.microsoft.com/office/word/2010/wordprocessingShape" mc:Ignorable="w14 w15 wp14">
+<w15:commentsEx xmlns:wpc="http://schemas.microsoft.com/office/word/2010/wordprocessingCanvas" xmlns:cx="http://schemas.microsoft.com/office/drawing/2014/chartex" xmlns:cx1="http://schemas.microsoft.com/office/drawing/2015/9/8/chartex" xmlns:cx2="http://schemas.microsoft.com/office/drawing/2015/10/21/chartex" xmlns:mc="http://schemas.openxmlformats.org/markup-compatibility/2006" xmlns:o="urn:schemas-microsoft-com:office:office" xmlns:r="http://schemas.openxmlformats.org/officeDocument/2006/relationships" xmlns:m="http://schemas.openxmlformats.org/officeDocument/2006/math" xmlns:v="urn:schemas-microsoft-com:vml" xmlns:wp14="http://schemas.microsoft.com/office/word/2010/wordprocessingDrawing" xmlns:wp="http://schemas.openxmlformats.org/drawingml/2006/wordprocessingDrawing" xmlns:w10="urn:schemas-microsoft-com:office:word" xmlns:w="http://schemas.openxmlformats.org/wordprocessingml/2006/main" xmlns:w14="http://schemas.microsoft.com/office/word/2010/wordml" xmlns:w15="http://schemas.microsoft.com/office/word/2012/wordml" xmlns:w16se="http://schemas.microsoft.com/office/word/2015/wordml/symex" xmlns:wpg="http://schemas.microsoft.com/office/word/2010/wordprocessingGroup" xmlns:wpi="http://schemas.microsoft.com/office/word/2010/wordprocessingInk" xmlns:wne="http://schemas.microsoft.com/office/word/2006/wordml" xmlns:wps="http://schemas.microsoft.com/office/word/2010/wordprocessingShape" mc:Ignorable="w14 w15 w16se wp14">
   <w15:commentEx w15:paraId="65A3AC3C" w15:done="0"/>
   <w15:commentEx w15:paraId="2C9061F0" w15:done="0"/>
   <w15:commentEx w15:paraId="6C283F3A" w15:done="0"/>
@@ -14090,6 +14330,7 @@
   <w15:commentEx w15:paraId="477978DC" w15:paraIdParent="38FEBD24" w15:done="0"/>
   <w15:commentEx w15:paraId="318311E0" w15:done="0"/>
   <w15:commentEx w15:paraId="7B3C5580" w15:paraIdParent="318311E0" w15:done="0"/>
+  <w15:commentEx w15:paraId="30734D57" w15:done="0"/>
   <w15:commentEx w15:paraId="05A73F2F" w15:done="0"/>
   <w15:commentEx w15:paraId="71E7D2DF" w15:paraIdParent="05A73F2F" w15:done="0"/>
   <w15:commentEx w15:paraId="53B2C709" w15:done="0"/>
@@ -14098,7 +14339,7 @@
 </file>
 
 <file path=word/endnotes.xml><?xml version="1.0" encoding="utf-8"?>
-<w:endnotes xmlns:wpc="http://schemas.microsoft.com/office/word/2010/wordprocessingCanvas" xmlns:mc="http://schemas.openxmlformats.org/markup-compatibility/2006" xmlns:o="urn:schemas-microsoft-com:office:office" xmlns:r="http://schemas.openxmlformats.org/officeDocument/2006/relationships" xmlns:m="http://schemas.openxmlformats.org/officeDocument/2006/math" xmlns:v="urn:schemas-microsoft-com:vml" xmlns:wp14="http://schemas.microsoft.com/office/word/2010/wordprocessingDrawing" xmlns:wp="http://schemas.openxmlformats.org/drawingml/2006/wordprocessingDrawing" xmlns:w10="urn:schemas-microsoft-com:office:word" xmlns:w="http://schemas.openxmlformats.org/wordprocessingml/2006/main" xmlns:w14="http://schemas.microsoft.com/office/word/2010/wordml" xmlns:w15="http://schemas.microsoft.com/office/word/2012/wordml" xmlns:wpg="http://schemas.microsoft.com/office/word/2010/wordprocessingGroup" xmlns:wpi="http://schemas.microsoft.com/office/word/2010/wordprocessingInk" xmlns:wne="http://schemas.microsoft.com/office/word/2006/wordml" xmlns:wps="http://schemas.microsoft.com/office/word/2010/wordprocessingShape" mc:Ignorable="w14 w15 wp14">
+<w:endnotes xmlns:wpc="http://schemas.microsoft.com/office/word/2010/wordprocessingCanvas" xmlns:cx="http://schemas.microsoft.com/office/drawing/2014/chartex" xmlns:cx1="http://schemas.microsoft.com/office/drawing/2015/9/8/chartex" xmlns:cx2="http://schemas.microsoft.com/office/drawing/2015/10/21/chartex" xmlns:mc="http://schemas.openxmlformats.org/markup-compatibility/2006" xmlns:o="urn:schemas-microsoft-com:office:office" xmlns:r="http://schemas.openxmlformats.org/officeDocument/2006/relationships" xmlns:m="http://schemas.openxmlformats.org/officeDocument/2006/math" xmlns:v="urn:schemas-microsoft-com:vml" xmlns:wp14="http://schemas.microsoft.com/office/word/2010/wordprocessingDrawing" xmlns:wp="http://schemas.openxmlformats.org/drawingml/2006/wordprocessingDrawing" xmlns:w10="urn:schemas-microsoft-com:office:word" xmlns:w="http://schemas.openxmlformats.org/wordprocessingml/2006/main" xmlns:w14="http://schemas.microsoft.com/office/word/2010/wordml" xmlns:w15="http://schemas.microsoft.com/office/word/2012/wordml" xmlns:w16se="http://schemas.microsoft.com/office/word/2015/wordml/symex" xmlns:wpg="http://schemas.microsoft.com/office/word/2010/wordprocessingGroup" xmlns:wpi="http://schemas.microsoft.com/office/word/2010/wordprocessingInk" xmlns:wne="http://schemas.microsoft.com/office/word/2006/wordml" xmlns:wps="http://schemas.microsoft.com/office/word/2010/wordprocessingShape" mc:Ignorable="w14 w15 w16se wp14">
   <w:endnote w:type="separator" w:id="-1">
     <w:p>
       <w:pPr>
@@ -14123,7 +14364,7 @@
 </file>
 
 <file path=word/footnotes.xml><?xml version="1.0" encoding="utf-8"?>
-<w:footnotes xmlns:wpc="http://schemas.microsoft.com/office/word/2010/wordprocessingCanvas" xmlns:mc="http://schemas.openxmlformats.org/markup-compatibility/2006" xmlns:o="urn:schemas-microsoft-com:office:office" xmlns:r="http://schemas.openxmlformats.org/officeDocument/2006/relationships" xmlns:m="http://schemas.openxmlformats.org/officeDocument/2006/math" xmlns:v="urn:schemas-microsoft-com:vml" xmlns:wp14="http://schemas.microsoft.com/office/word/2010/wordprocessingDrawing" xmlns:wp="http://schemas.openxmlformats.org/drawingml/2006/wordprocessingDrawing" xmlns:w10="urn:schemas-microsoft-com:office:word" xmlns:w="http://schemas.openxmlformats.org/wordprocessingml/2006/main" xmlns:w14="http://schemas.microsoft.com/office/word/2010/wordml" xmlns:w15="http://schemas.microsoft.com/office/word/2012/wordml" xmlns:wpg="http://schemas.microsoft.com/office/word/2010/wordprocessingGroup" xmlns:wpi="http://schemas.microsoft.com/office/word/2010/wordprocessingInk" xmlns:wne="http://schemas.microsoft.com/office/word/2006/wordml" xmlns:wps="http://schemas.microsoft.com/office/word/2010/wordprocessingShape" mc:Ignorable="w14 w15 wp14">
+<w:footnotes xmlns:wpc="http://schemas.microsoft.com/office/word/2010/wordprocessingCanvas" xmlns:cx="http://schemas.microsoft.com/office/drawing/2014/chartex" xmlns:cx1="http://schemas.microsoft.com/office/drawing/2015/9/8/chartex" xmlns:cx2="http://schemas.microsoft.com/office/drawing/2015/10/21/chartex" xmlns:mc="http://schemas.openxmlformats.org/markup-compatibility/2006" xmlns:o="urn:schemas-microsoft-com:office:office" xmlns:r="http://schemas.openxmlformats.org/officeDocument/2006/relationships" xmlns:m="http://schemas.openxmlformats.org/officeDocument/2006/math" xmlns:v="urn:schemas-microsoft-com:vml" xmlns:wp14="http://schemas.microsoft.com/office/word/2010/wordprocessingDrawing" xmlns:wp="http://schemas.openxmlformats.org/drawingml/2006/wordprocessingDrawing" xmlns:w10="urn:schemas-microsoft-com:office:word" xmlns:w="http://schemas.openxmlformats.org/wordprocessingml/2006/main" xmlns:w14="http://schemas.microsoft.com/office/word/2010/wordml" xmlns:w15="http://schemas.microsoft.com/office/word/2012/wordml" xmlns:w16se="http://schemas.microsoft.com/office/word/2015/wordml/symex" xmlns:wpg="http://schemas.microsoft.com/office/word/2010/wordprocessingGroup" xmlns:wpi="http://schemas.microsoft.com/office/word/2010/wordprocessingInk" xmlns:wne="http://schemas.microsoft.com/office/word/2006/wordml" xmlns:wps="http://schemas.microsoft.com/office/word/2010/wordprocessingShape" mc:Ignorable="w14 w15 w16se wp14">
   <w:footnote w:type="separator" w:id="-1">
     <w:p>
       <w:pPr>
@@ -14148,7 +14389,7 @@
 </file>
 
 <file path=word/header1.xml><?xml version="1.0" encoding="utf-8"?>
-<w:hdr xmlns:wpc="http://schemas.microsoft.com/office/word/2010/wordprocessingCanvas" xmlns:mc="http://schemas.openxmlformats.org/markup-compatibility/2006" xmlns:o="urn:schemas-microsoft-com:office:office" xmlns:r="http://schemas.openxmlformats.org/officeDocument/2006/relationships" xmlns:m="http://schemas.openxmlformats.org/officeDocument/2006/math" xmlns:v="urn:schemas-microsoft-com:vml" xmlns:wp14="http://schemas.microsoft.com/office/word/2010/wordprocessingDrawing" xmlns:wp="http://schemas.openxmlformats.org/drawingml/2006/wordprocessingDrawing" xmlns:w10="urn:schemas-microsoft-com:office:word" xmlns:w="http://schemas.openxmlformats.org/wordprocessingml/2006/main" xmlns:w14="http://schemas.microsoft.com/office/word/2010/wordml" xmlns:w15="http://schemas.microsoft.com/office/word/2012/wordml" xmlns:wpg="http://schemas.microsoft.com/office/word/2010/wordprocessingGroup" xmlns:wpi="http://schemas.microsoft.com/office/word/2010/wordprocessingInk" xmlns:wne="http://schemas.microsoft.com/office/word/2006/wordml" xmlns:wps="http://schemas.microsoft.com/office/word/2010/wordprocessingShape" mc:Ignorable="w14 w15 wp14">
+<w:hdr xmlns:wpc="http://schemas.microsoft.com/office/word/2010/wordprocessingCanvas" xmlns:cx="http://schemas.microsoft.com/office/drawing/2014/chartex" xmlns:cx1="http://schemas.microsoft.com/office/drawing/2015/9/8/chartex" xmlns:cx2="http://schemas.microsoft.com/office/drawing/2015/10/21/chartex" xmlns:mc="http://schemas.openxmlformats.org/markup-compatibility/2006" xmlns:o="urn:schemas-microsoft-com:office:office" xmlns:r="http://schemas.openxmlformats.org/officeDocument/2006/relationships" xmlns:m="http://schemas.openxmlformats.org/officeDocument/2006/math" xmlns:v="urn:schemas-microsoft-com:vml" xmlns:wp14="http://schemas.microsoft.com/office/word/2010/wordprocessingDrawing" xmlns:wp="http://schemas.openxmlformats.org/drawingml/2006/wordprocessingDrawing" xmlns:w10="urn:schemas-microsoft-com:office:word" xmlns:w="http://schemas.openxmlformats.org/wordprocessingml/2006/main" xmlns:w14="http://schemas.microsoft.com/office/word/2010/wordml" xmlns:w15="http://schemas.microsoft.com/office/word/2012/wordml" xmlns:w16se="http://schemas.microsoft.com/office/word/2015/wordml/symex" xmlns:wpg="http://schemas.microsoft.com/office/word/2010/wordprocessingGroup" xmlns:wpi="http://schemas.microsoft.com/office/word/2010/wordprocessingInk" xmlns:wne="http://schemas.microsoft.com/office/word/2006/wordml" xmlns:wps="http://schemas.microsoft.com/office/word/2010/wordprocessingShape" mc:Ignorable="w14 w15 w16se wp14">
   <w:sdt>
     <w:sdtPr>
       <w:id w:val="1604448247"/>
@@ -14181,7 +14422,7 @@
           <w:rPr>
             <w:noProof/>
           </w:rPr>
-          <w:t>21</w:t>
+          <w:t>13</w:t>
         </w:r>
         <w:r>
           <w:rPr>
@@ -14201,7 +14442,7 @@
 </file>
 
 <file path=word/numbering.xml><?xml version="1.0" encoding="utf-8"?>
-<w:numbering xmlns:wpc="http://schemas.microsoft.com/office/word/2010/wordprocessingCanvas" xmlns:mc="http://schemas.openxmlformats.org/markup-compatibility/2006" xmlns:o="urn:schemas-microsoft-com:office:office" xmlns:r="http://schemas.openxmlformats.org/officeDocument/2006/relationships" xmlns:m="http://schemas.openxmlformats.org/officeDocument/2006/math" xmlns:v="urn:schemas-microsoft-com:vml" xmlns:wp14="http://schemas.microsoft.com/office/word/2010/wordprocessingDrawing" xmlns:wp="http://schemas.openxmlformats.org/drawingml/2006/wordprocessingDrawing" xmlns:w10="urn:schemas-microsoft-com:office:word" xmlns:w="http://schemas.openxmlformats.org/wordprocessingml/2006/main" xmlns:w14="http://schemas.microsoft.com/office/word/2010/wordml" xmlns:w15="http://schemas.microsoft.com/office/word/2012/wordml" xmlns:wpg="http://schemas.microsoft.com/office/word/2010/wordprocessingGroup" xmlns:wpi="http://schemas.microsoft.com/office/word/2010/wordprocessingInk" xmlns:wne="http://schemas.microsoft.com/office/word/2006/wordml" xmlns:wps="http://schemas.microsoft.com/office/word/2010/wordprocessingShape" mc:Ignorable="w14 w15 wp14">
+<w:numbering xmlns:wpc="http://schemas.microsoft.com/office/word/2010/wordprocessingCanvas" xmlns:cx="http://schemas.microsoft.com/office/drawing/2014/chartex" xmlns:cx1="http://schemas.microsoft.com/office/drawing/2015/9/8/chartex" xmlns:cx2="http://schemas.microsoft.com/office/drawing/2015/10/21/chartex" xmlns:mc="http://schemas.openxmlformats.org/markup-compatibility/2006" xmlns:o="urn:schemas-microsoft-com:office:office" xmlns:r="http://schemas.openxmlformats.org/officeDocument/2006/relationships" xmlns:m="http://schemas.openxmlformats.org/officeDocument/2006/math" xmlns:v="urn:schemas-microsoft-com:vml" xmlns:wp14="http://schemas.microsoft.com/office/word/2010/wordprocessingDrawing" xmlns:wp="http://schemas.openxmlformats.org/drawingml/2006/wordprocessingDrawing" xmlns:w10="urn:schemas-microsoft-com:office:word" xmlns:w="http://schemas.openxmlformats.org/wordprocessingml/2006/main" xmlns:w14="http://schemas.microsoft.com/office/word/2010/wordml" xmlns:w15="http://schemas.microsoft.com/office/word/2012/wordml" xmlns:w16se="http://schemas.microsoft.com/office/word/2015/wordml/symex" xmlns:wpg="http://schemas.microsoft.com/office/word/2010/wordprocessingGroup" xmlns:wpi="http://schemas.microsoft.com/office/word/2010/wordprocessingInk" xmlns:wne="http://schemas.microsoft.com/office/word/2006/wordml" xmlns:wps="http://schemas.microsoft.com/office/word/2010/wordprocessingShape" mc:Ignorable="w14 w15 w16se wp14">
   <w:abstractNum w:abstractNumId="0" w15:restartNumberingAfterBreak="0">
     <w:nsid w:val="0064399D"/>
     <w:multiLevelType w:val="hybridMultilevel"/>
@@ -14689,7 +14930,7 @@
 </file>
 
 <file path=word/people.xml><?xml version="1.0" encoding="utf-8"?>
-<w15:people xmlns:wpc="http://schemas.microsoft.com/office/word/2010/wordprocessingCanvas" xmlns:mc="http://schemas.openxmlformats.org/markup-compatibility/2006" xmlns:o="urn:schemas-microsoft-com:office:office" xmlns:r="http://schemas.openxmlformats.org/officeDocument/2006/relationships" xmlns:m="http://schemas.openxmlformats.org/officeDocument/2006/math" xmlns:v="urn:schemas-microsoft-com:vml" xmlns:wp14="http://schemas.microsoft.com/office/word/2010/wordprocessingDrawing" xmlns:wp="http://schemas.openxmlformats.org/drawingml/2006/wordprocessingDrawing" xmlns:w10="urn:schemas-microsoft-com:office:word" xmlns:w="http://schemas.openxmlformats.org/wordprocessingml/2006/main" xmlns:w14="http://schemas.microsoft.com/office/word/2010/wordml" xmlns:w15="http://schemas.microsoft.com/office/word/2012/wordml" xmlns:wpg="http://schemas.microsoft.com/office/word/2010/wordprocessingGroup" xmlns:wpi="http://schemas.microsoft.com/office/word/2010/wordprocessingInk" xmlns:wne="http://schemas.microsoft.com/office/word/2006/wordml" xmlns:wps="http://schemas.microsoft.com/office/word/2010/wordprocessingShape" mc:Ignorable="w14 w15 wp14">
+<w15:people xmlns:wpc="http://schemas.microsoft.com/office/word/2010/wordprocessingCanvas" xmlns:cx="http://schemas.microsoft.com/office/drawing/2014/chartex" xmlns:cx1="http://schemas.microsoft.com/office/drawing/2015/9/8/chartex" xmlns:cx2="http://schemas.microsoft.com/office/drawing/2015/10/21/chartex" xmlns:mc="http://schemas.openxmlformats.org/markup-compatibility/2006" xmlns:o="urn:schemas-microsoft-com:office:office" xmlns:r="http://schemas.openxmlformats.org/officeDocument/2006/relationships" xmlns:m="http://schemas.openxmlformats.org/officeDocument/2006/math" xmlns:v="urn:schemas-microsoft-com:vml" xmlns:wp14="http://schemas.microsoft.com/office/word/2010/wordprocessingDrawing" xmlns:wp="http://schemas.openxmlformats.org/drawingml/2006/wordprocessingDrawing" xmlns:w10="urn:schemas-microsoft-com:office:word" xmlns:w="http://schemas.openxmlformats.org/wordprocessingml/2006/main" xmlns:w14="http://schemas.microsoft.com/office/word/2010/wordml" xmlns:w15="http://schemas.microsoft.com/office/word/2012/wordml" xmlns:w16se="http://schemas.microsoft.com/office/word/2015/wordml/symex" xmlns:wpg="http://schemas.microsoft.com/office/word/2010/wordprocessingGroup" xmlns:wpi="http://schemas.microsoft.com/office/word/2010/wordprocessingInk" xmlns:wne="http://schemas.microsoft.com/office/word/2006/wordml" xmlns:wps="http://schemas.microsoft.com/office/word/2010/wordprocessingShape" mc:Ignorable="w14 w15 w16se wp14">
   <w15:person w15:author="Microsoft Office User">
     <w15:presenceInfo w15:providerId="None" w15:userId="Microsoft Office User"/>
   </w15:person>
@@ -14700,7 +14941,7 @@
 </file>
 
 <file path=word/styles.xml><?xml version="1.0" encoding="utf-8"?>
-<w:styles xmlns:mc="http://schemas.openxmlformats.org/markup-compatibility/2006" xmlns:r="http://schemas.openxmlformats.org/officeDocument/2006/relationships" xmlns:w="http://schemas.openxmlformats.org/wordprocessingml/2006/main" xmlns:w14="http://schemas.microsoft.com/office/word/2010/wordml" xmlns:w15="http://schemas.microsoft.com/office/word/2012/wordml" mc:Ignorable="w14 w15">
+<w:styles xmlns:mc="http://schemas.openxmlformats.org/markup-compatibility/2006" xmlns:r="http://schemas.openxmlformats.org/officeDocument/2006/relationships" xmlns:w="http://schemas.openxmlformats.org/wordprocessingml/2006/main" xmlns:w14="http://schemas.microsoft.com/office/word/2010/wordml" xmlns:w15="http://schemas.microsoft.com/office/word/2012/wordml" xmlns:w16se="http://schemas.microsoft.com/office/word/2015/wordml/symex" mc:Ignorable="w14 w15 w16se">
   <w:docDefaults>
     <w:rPrDefault>
       <w:rPr>
@@ -14716,7 +14957,7 @@
       </w:pPr>
     </w:pPrDefault>
   </w:docDefaults>
-  <w:latentStyles w:defLockedState="0" w:defUIPriority="99" w:defSemiHidden="0" w:defUnhideWhenUsed="0" w:defQFormat="0" w:count="371">
+  <w:latentStyles w:defLockedState="0" w:defUIPriority="99" w:defSemiHidden="0" w:defUnhideWhenUsed="0" w:defQFormat="0" w:count="373">
     <w:lsdException w:name="Normal" w:uiPriority="0" w:qFormat="1"/>
     <w:lsdException w:name="heading 1" w:uiPriority="9" w:qFormat="1"/>
     <w:lsdException w:name="heading 2" w:semiHidden="1" w:uiPriority="9" w:unhideWhenUsed="1" w:qFormat="1"/>
@@ -14822,7 +15063,6 @@
     <w:lsdException w:name="HTML Sample" w:semiHidden="1" w:unhideWhenUsed="1"/>
     <w:lsdException w:name="HTML Typewriter" w:semiHidden="1" w:unhideWhenUsed="1"/>
     <w:lsdException w:name="HTML Variable" w:semiHidden="1" w:unhideWhenUsed="1"/>
-    <w:lsdException w:name="Normal Table" w:semiHidden="1" w:unhideWhenUsed="1"/>
     <w:lsdException w:name="annotation subject" w:semiHidden="1" w:unhideWhenUsed="1"/>
     <w:lsdException w:name="No List" w:semiHidden="1" w:unhideWhenUsed="1"/>
     <w:lsdException w:name="Outline List 1" w:semiHidden="1" w:unhideWhenUsed="1"/>
@@ -14868,11 +15108,9 @@
     <w:lsdException w:name="Table Subtle 1" w:semiHidden="1" w:unhideWhenUsed="1"/>
     <w:lsdException w:name="Table Subtle 2" w:semiHidden="1" w:unhideWhenUsed="1"/>
     <w:lsdException w:name="Table Web 1" w:semiHidden="1" w:unhideWhenUsed="1"/>
-    <w:lsdException w:name="Table Web 2" w:semiHidden="1" w:unhideWhenUsed="1"/>
     <w:lsdException w:name="Table Web 3" w:semiHidden="1" w:unhideWhenUsed="1"/>
     <w:lsdException w:name="Balloon Text" w:semiHidden="1" w:unhideWhenUsed="1"/>
     <w:lsdException w:name="Table Grid" w:uiPriority="39"/>
-    <w:lsdException w:name="Table Theme" w:semiHidden="1" w:unhideWhenUsed="1"/>
     <w:lsdException w:name="Placeholder Text" w:semiHidden="1"/>
     <w:lsdException w:name="No Spacing" w:uiPriority="1" w:qFormat="1"/>
     <w:lsdException w:name="Light Shading" w:uiPriority="60"/>
@@ -15088,6 +15326,8 @@
     <w:lsdException w:name="List Table 5 Dark Accent 6" w:uiPriority="50"/>
     <w:lsdException w:name="List Table 6 Colorful Accent 6" w:uiPriority="51"/>
     <w:lsdException w:name="List Table 7 Colorful Accent 6" w:uiPriority="52"/>
+    <w:lsdException w:name="Mention" w:semiHidden="1" w:unhideWhenUsed="1"/>
+    <w:lsdException w:name="Smart Hyperlink" w:semiHidden="1" w:unhideWhenUsed="1"/>
   </w:latentStyles>
   <w:style w:type="paragraph" w:default="1" w:styleId="Normal">
     <w:name w:val="Normal"/>
@@ -15744,7 +15984,7 @@
 </file>
 
 <file path=customXml/itemProps1.xml><?xml version="1.0" encoding="utf-8"?>
-<ds:datastoreItem xmlns:ds="http://schemas.openxmlformats.org/officeDocument/2006/customXml" ds:itemID="{8F42FBDA-B0AB-4105-BDBC-80197EF634F7}">
+<ds:datastoreItem xmlns:ds="http://schemas.openxmlformats.org/officeDocument/2006/customXml" ds:itemID="{6E44400D-9235-4038-88EA-0368C2A4CC70}">
   <ds:schemaRefs>
     <ds:schemaRef ds:uri="http://schemas.openxmlformats.org/officeDocument/2006/bibliography"/>
   </ds:schemaRefs>

</xml_diff>

<commit_message>
Organizing figures and tables for draft
</commit_message>
<xml_diff>
--- a/Manuscript/Radium Sorption Manuscript D-2.docx
+++ b/Manuscript/Radium Sorption Manuscript D-2.docx
@@ -3375,7 +3375,13 @@
       </w:pPr>
       <w:r>
         <w:tab/>
-        <w:t>Sorption isotherm results for radium onto sodium montmorillonite are plotted in figure 2, the calculated K</w:t>
+        <w:t>Sorption isotherm results for radium onto sodium montmorillonite are plotted in figure 2</w:t>
+      </w:r>
+      <w:r>
+        <w:t>a</w:t>
+      </w:r>
+      <w:r>
+        <w:t>, the calculated K</w:t>
       </w:r>
       <w:r>
         <w:rPr>
@@ -4686,7 +4692,21 @@
         <w:t xml:space="preserve"> site model</w:t>
       </w:r>
       <w:r>
-        <w:t>, nor did it match previous SCMs for montmorillonites</w:t>
+        <w:t>, n</w:t>
+      </w:r>
+      <w:r>
+        <w:t>or did it match previous SCM formul</w:t>
+      </w:r>
+      <w:r>
+        <w:t>a</w:t>
+      </w:r>
+      <w:bookmarkStart w:id="21" w:name="_GoBack"/>
+      <w:bookmarkEnd w:id="21"/>
+      <w:r>
+        <w:t>tions</w:t>
+      </w:r>
+      <w:r>
+        <w:t xml:space="preserve"> for montmorillonites</w:t>
       </w:r>
       <w:r>
         <w:t xml:space="preserve">. </w:t>
@@ -4695,10 +4715,16 @@
         <w:t>The presence of exchange</w:t>
       </w:r>
       <w:r>
-        <w:t xml:space="preserve"> in this simplified model</w:t>
-      </w:r>
-      <w:r>
-        <w:t xml:space="preserve"> accounts for the significant extent of sorption at acidic pHs, however, the fitted surface complexation constants also suggest that radium binds more strongly with the clay surface than either of the iron oxides</w:t>
+        <w:t xml:space="preserve"> in these</w:t>
+      </w:r>
+      <w:r>
+        <w:t xml:space="preserve"> model</w:t>
+      </w:r>
+      <w:r>
+        <w:t>s account</w:t>
+      </w:r>
+      <w:r>
+        <w:t xml:space="preserve"> for the significant extent of sorption at acidic pHs, however, the fitted surface complexation constants also suggest that radium binds more strongly with the clay surface than either of the iron oxides</w:t>
       </w:r>
       <w:r>
         <w:t xml:space="preserve">. </w:t>
@@ -4838,24 +4864,24 @@
       <w:r>
         <w:t xml:space="preserve">more </w:t>
       </w:r>
-      <w:commentRangeStart w:id="21"/>
       <w:commentRangeStart w:id="22"/>
+      <w:commentRangeStart w:id="23"/>
       <w:r>
         <w:t>extensive</w:t>
       </w:r>
-      <w:commentRangeEnd w:id="21"/>
+      <w:commentRangeEnd w:id="22"/>
       <w:r>
         <w:rPr>
           <w:rStyle w:val="CommentReference"/>
         </w:rPr>
-        <w:commentReference w:id="21"/>
-      </w:r>
-      <w:commentRangeEnd w:id="22"/>
+        <w:commentReference w:id="22"/>
+      </w:r>
+      <w:commentRangeEnd w:id="23"/>
       <w:r>
         <w:rPr>
           <w:rStyle w:val="CommentReference"/>
         </w:rPr>
-        <w:commentReference w:id="22"/>
+        <w:commentReference w:id="23"/>
       </w:r>
       <w:r>
         <w:t xml:space="preserve"> </w:t>
@@ -5160,7 +5186,7 @@
       <w:r>
         <w:t xml:space="preserve">. </w:t>
       </w:r>
-      <w:commentRangeStart w:id="23"/>
+      <w:commentRangeStart w:id="24"/>
       <w:r>
         <w:t>Further characterization of the pyrite surface properties is necessary to better constrain radium behavior</w:t>
       </w:r>
@@ -5170,12 +5196,12 @@
       <w:r>
         <w:t>.</w:t>
       </w:r>
-      <w:commentRangeEnd w:id="23"/>
+      <w:commentRangeEnd w:id="24"/>
       <w:r>
         <w:rPr>
           <w:rStyle w:val="CommentReference"/>
         </w:rPr>
-        <w:commentReference w:id="23"/>
+        <w:commentReference w:id="24"/>
       </w:r>
     </w:p>
     <w:p>
@@ -5279,22 +5305,22 @@
         <w:lastRenderedPageBreak/>
         <w:t xml:space="preserve">salinity produced waters leaked from hydraulic fracturing operations interact with low salinity local groundwater. </w:t>
       </w:r>
-      <w:commentRangeStart w:id="24"/>
       <w:commentRangeStart w:id="25"/>
+      <w:commentRangeStart w:id="26"/>
       <w:r>
         <w:t>These complex interactions have significant implications for the use of radium as tracers in the natural environment for groundwater.</w:t>
       </w:r>
       <w:r>
         <w:t xml:space="preserve"> </w:t>
       </w:r>
-      <w:commentRangeEnd w:id="24"/>
+      <w:commentRangeEnd w:id="25"/>
       <w:r>
         <w:rPr>
           <w:rStyle w:val="CommentReference"/>
         </w:rPr>
-        <w:commentReference w:id="24"/>
-      </w:r>
-      <w:commentRangeEnd w:id="25"/>
+        <w:commentReference w:id="25"/>
+      </w:r>
+      <w:commentRangeEnd w:id="26"/>
       <w:r>
         <w:t>Assumptions of conservative</w:t>
       </w:r>
@@ -5308,7 +5334,7 @@
         <w:rPr>
           <w:rStyle w:val="CommentReference"/>
         </w:rPr>
-        <w:commentReference w:id="25"/>
+        <w:commentReference w:id="26"/>
       </w:r>
       <w:r>
         <w:t>Only a careful accounting of the relevant controlling mine</w:t>
@@ -8703,10 +8729,7 @@
         <w:fldChar w:fldCharType="end"/>
       </w:r>
     </w:p>
-    <w:p>
-      <w:bookmarkStart w:id="26" w:name="_GoBack"/>
-      <w:bookmarkEnd w:id="26"/>
-    </w:p>
+    <w:p/>
     <w:sectPr>
       <w:headerReference w:type="default" r:id="rId10"/>
       <w:pgSz w:w="12240" w:h="15840"/>
@@ -9071,7 +9094,7 @@
       </w:r>
     </w:p>
   </w:comment>
-  <w:comment w:id="21" w:author="Microsoft Office User" w:date="2016-08-30T15:27:00Z" w:initials="Office">
+  <w:comment w:id="22" w:author="Microsoft Office User" w:date="2016-08-30T15:27:00Z" w:initials="Office">
     <w:p>
       <w:pPr>
         <w:pStyle w:val="CommentText"/>
@@ -9087,7 +9110,7 @@
       </w:r>
     </w:p>
   </w:comment>
-  <w:comment w:id="22" w:author="Michael Chen" w:date="2016-08-30T17:13:00Z" w:initials="MC">
+  <w:comment w:id="23" w:author="Michael Chen" w:date="2016-08-30T17:13:00Z" w:initials="MC">
     <w:p>
       <w:pPr>
         <w:pStyle w:val="CommentText"/>
@@ -9103,7 +9126,7 @@
       </w:r>
     </w:p>
   </w:comment>
-  <w:comment w:id="23" w:author="Michael Chen" w:date="2016-09-15T09:55:00Z" w:initials="MC">
+  <w:comment w:id="24" w:author="Michael Chen" w:date="2016-09-15T09:55:00Z" w:initials="MC">
     <w:p>
       <w:pPr>
         <w:pStyle w:val="CommentText"/>
@@ -9119,7 +9142,7 @@
       </w:r>
     </w:p>
   </w:comment>
-  <w:comment w:id="24" w:author="Microsoft Office User" w:date="2016-08-30T15:41:00Z" w:initials="Office">
+  <w:comment w:id="25" w:author="Microsoft Office User" w:date="2016-08-30T15:41:00Z" w:initials="Office">
     <w:p>
       <w:pPr>
         <w:pStyle w:val="CommentText"/>
@@ -9135,7 +9158,7 @@
       </w:r>
     </w:p>
   </w:comment>
-  <w:comment w:id="25" w:author="Michael Chen" w:date="2016-08-30T17:27:00Z" w:initials="MC">
+  <w:comment w:id="26" w:author="Michael Chen" w:date="2016-08-30T17:27:00Z" w:initials="MC">
     <w:p>
       <w:pPr>
         <w:pStyle w:val="CommentText"/>
@@ -9269,7 +9292,7 @@
           <w:rPr>
             <w:noProof/>
           </w:rPr>
-          <w:t>14</w:t>
+          <w:t>18</w:t>
         </w:r>
         <w:r>
           <w:rPr>
@@ -10832,7 +10855,7 @@
 </file>
 
 <file path=customXml/itemProps1.xml><?xml version="1.0" encoding="utf-8"?>
-<ds:datastoreItem xmlns:ds="http://schemas.openxmlformats.org/officeDocument/2006/customXml" ds:itemID="{5710A504-8E41-4665-BB91-4DC9D4527551}">
+<ds:datastoreItem xmlns:ds="http://schemas.openxmlformats.org/officeDocument/2006/customXml" ds:itemID="{7CD03B42-9B9D-489E-A6E1-6910BD3DCD2F}">
   <ds:schemaRefs>
     <ds:schemaRef ds:uri="http://schemas.openxmlformats.org/officeDocument/2006/bibliography"/>
   </ds:schemaRefs>

</xml_diff>

<commit_message>
Updating FHY Isotherm Figure, trying to find correct sizing
</commit_message>
<xml_diff>
--- a/Manuscript/Radium Sorption Manuscript D-2.docx
+++ b/Manuscript/Radium Sorption Manuscript D-2.docx
@@ -1,6 +1,6 @@
 
 <file path=word/document.xml><?xml version="1.0" encoding="utf-8"?>
-<w:document xmlns:wpc="http://schemas.microsoft.com/office/word/2010/wordprocessingCanvas" xmlns:mc="http://schemas.openxmlformats.org/markup-compatibility/2006" xmlns:o="urn:schemas-microsoft-com:office:office" xmlns:r="http://schemas.openxmlformats.org/officeDocument/2006/relationships" xmlns:m="http://schemas.openxmlformats.org/officeDocument/2006/math" xmlns:v="urn:schemas-microsoft-com:vml" xmlns:wp14="http://schemas.microsoft.com/office/word/2010/wordprocessingDrawing" xmlns:wp="http://schemas.openxmlformats.org/drawingml/2006/wordprocessingDrawing" xmlns:w10="urn:schemas-microsoft-com:office:word" xmlns:w="http://schemas.openxmlformats.org/wordprocessingml/2006/main" xmlns:w14="http://schemas.microsoft.com/office/word/2010/wordml" xmlns:w15="http://schemas.microsoft.com/office/word/2012/wordml" xmlns:wpg="http://schemas.microsoft.com/office/word/2010/wordprocessingGroup" xmlns:wpi="http://schemas.microsoft.com/office/word/2010/wordprocessingInk" xmlns:wne="http://schemas.microsoft.com/office/word/2006/wordml" xmlns:wps="http://schemas.microsoft.com/office/word/2010/wordprocessingShape" mc:Ignorable="w14 w15 wp14">
+<w:document xmlns:wpc="http://schemas.microsoft.com/office/word/2010/wordprocessingCanvas" xmlns:cx="http://schemas.microsoft.com/office/drawing/2014/chartex" xmlns:cx1="http://schemas.microsoft.com/office/drawing/2015/9/8/chartex" xmlns:cx2="http://schemas.microsoft.com/office/drawing/2015/10/21/chartex" xmlns:mc="http://schemas.openxmlformats.org/markup-compatibility/2006" xmlns:o="urn:schemas-microsoft-com:office:office" xmlns:r="http://schemas.openxmlformats.org/officeDocument/2006/relationships" xmlns:m="http://schemas.openxmlformats.org/officeDocument/2006/math" xmlns:v="urn:schemas-microsoft-com:vml" xmlns:wp14="http://schemas.microsoft.com/office/word/2010/wordprocessingDrawing" xmlns:wp="http://schemas.openxmlformats.org/drawingml/2006/wordprocessingDrawing" xmlns:w10="urn:schemas-microsoft-com:office:word" xmlns:w="http://schemas.openxmlformats.org/wordprocessingml/2006/main" xmlns:w14="http://schemas.microsoft.com/office/word/2010/wordml" xmlns:w15="http://schemas.microsoft.com/office/word/2012/wordml" xmlns:w16se="http://schemas.microsoft.com/office/word/2015/wordml/symex" xmlns:wpg="http://schemas.microsoft.com/office/word/2010/wordprocessingGroup" xmlns:wpi="http://schemas.microsoft.com/office/word/2010/wordprocessingInk" xmlns:wne="http://schemas.microsoft.com/office/word/2006/wordml" xmlns:wps="http://schemas.microsoft.com/office/word/2010/wordprocessingShape" mc:Ignorable="w14 w15 w16se wp14">
   <w:body>
     <w:p>
       <w:pPr>
@@ -4700,8 +4700,6 @@
       <w:r>
         <w:t>a</w:t>
       </w:r>
-      <w:bookmarkStart w:id="21" w:name="_GoBack"/>
-      <w:bookmarkEnd w:id="21"/>
       <w:r>
         <w:t>tions</w:t>
       </w:r>
@@ -4864,24 +4862,24 @@
       <w:r>
         <w:t xml:space="preserve">more </w:t>
       </w:r>
+      <w:commentRangeStart w:id="21"/>
       <w:commentRangeStart w:id="22"/>
-      <w:commentRangeStart w:id="23"/>
       <w:r>
         <w:t>extensive</w:t>
       </w:r>
+      <w:commentRangeEnd w:id="21"/>
+      <w:r>
+        <w:rPr>
+          <w:rStyle w:val="CommentReference"/>
+        </w:rPr>
+        <w:commentReference w:id="21"/>
+      </w:r>
       <w:commentRangeEnd w:id="22"/>
       <w:r>
         <w:rPr>
           <w:rStyle w:val="CommentReference"/>
         </w:rPr>
         <w:commentReference w:id="22"/>
-      </w:r>
-      <w:commentRangeEnd w:id="23"/>
-      <w:r>
-        <w:rPr>
-          <w:rStyle w:val="CommentReference"/>
-        </w:rPr>
-        <w:commentReference w:id="23"/>
       </w:r>
       <w:r>
         <w:t xml:space="preserve"> </w:t>
@@ -5186,7 +5184,7 @@
       <w:r>
         <w:t xml:space="preserve">. </w:t>
       </w:r>
-      <w:commentRangeStart w:id="24"/>
+      <w:commentRangeStart w:id="23"/>
       <w:r>
         <w:t>Further characterization of the pyrite surface properties is necessary to better constrain radium behavior</w:t>
       </w:r>
@@ -5196,12 +5194,12 @@
       <w:r>
         <w:t>.</w:t>
       </w:r>
-      <w:commentRangeEnd w:id="24"/>
+      <w:commentRangeEnd w:id="23"/>
       <w:r>
         <w:rPr>
           <w:rStyle w:val="CommentReference"/>
         </w:rPr>
-        <w:commentReference w:id="24"/>
+        <w:commentReference w:id="23"/>
       </w:r>
     </w:p>
     <w:p>
@@ -5305,36 +5303,36 @@
         <w:lastRenderedPageBreak/>
         <w:t xml:space="preserve">salinity produced waters leaked from hydraulic fracturing operations interact with low salinity local groundwater. </w:t>
       </w:r>
+      <w:commentRangeStart w:id="24"/>
       <w:commentRangeStart w:id="25"/>
-      <w:commentRangeStart w:id="26"/>
       <w:r>
         <w:t>These complex interactions have significant implications for the use of radium as tracers in the natural environment for groundwater.</w:t>
       </w:r>
       <w:r>
         <w:t xml:space="preserve"> </w:t>
       </w:r>
+      <w:commentRangeEnd w:id="24"/>
+      <w:r>
+        <w:rPr>
+          <w:rStyle w:val="CommentReference"/>
+        </w:rPr>
+        <w:commentReference w:id="24"/>
+      </w:r>
       <w:commentRangeEnd w:id="25"/>
       <w:r>
+        <w:t>Assumptions of conservative</w:t>
+      </w:r>
+      <w:r>
+        <w:t>, equilibrium</w:t>
+      </w:r>
+      <w:r>
+        <w:t xml:space="preserve"> behavior clearly can be violated when assemblages of minerals result in differential sorption, particularly when solution states (e.g. pH, ORP, ionic strength) are changing in time and space. </w:t>
+      </w:r>
+      <w:r>
         <w:rPr>
           <w:rStyle w:val="CommentReference"/>
         </w:rPr>
         <w:commentReference w:id="25"/>
-      </w:r>
-      <w:commentRangeEnd w:id="26"/>
-      <w:r>
-        <w:t>Assumptions of conservative</w:t>
-      </w:r>
-      <w:r>
-        <w:t>, equilibrium</w:t>
-      </w:r>
-      <w:r>
-        <w:t xml:space="preserve"> behavior clearly can be violated when assemblages of minerals result in differential sorption, particularly when solution states (e.g. pH, ORP, ionic strength) are changing in time and space. </w:t>
-      </w:r>
-      <w:r>
-        <w:rPr>
-          <w:rStyle w:val="CommentReference"/>
-        </w:rPr>
-        <w:commentReference w:id="26"/>
       </w:r>
       <w:r>
         <w:t>Only a careful accounting of the relevant controlling mine</w:t>
@@ -8729,9 +8727,73 @@
         <w:fldChar w:fldCharType="end"/>
       </w:r>
     </w:p>
+    <w:p>
+      <w:r>
+        <w:br w:type="page"/>
+      </w:r>
+    </w:p>
+    <w:p>
+      <w:pPr>
+        <w:widowControl w:val="0"/>
+        <w:autoSpaceDE w:val="0"/>
+        <w:autoSpaceDN w:val="0"/>
+        <w:adjustRightInd w:val="0"/>
+        <w:spacing w:line="240" w:lineRule="auto"/>
+        <w:ind w:left="480" w:hanging="480"/>
+      </w:pPr>
+      <w:bookmarkStart w:id="26" w:name="_GoBack"/>
+      <w:r>
+        <w:rPr>
+          <w:noProof/>
+        </w:rPr>
+        <w:lastRenderedPageBreak/>
+        <w:drawing>
+          <wp:inline distT="0" distB="0" distL="0" distR="0" wp14:anchorId="1B0C918D" wp14:editId="40CB390D">
+            <wp:extent cx="5943600" cy="4648200"/>
+            <wp:effectExtent l="0" t="0" r="0" b="0"/>
+            <wp:docPr id="1" name="Picture 1"/>
+            <wp:cNvGraphicFramePr>
+              <a:graphicFrameLocks xmlns:a="http://schemas.openxmlformats.org/drawingml/2006/main" noChangeAspect="1"/>
+            </wp:cNvGraphicFramePr>
+            <a:graphic xmlns:a="http://schemas.openxmlformats.org/drawingml/2006/main">
+              <a:graphicData uri="http://schemas.openxmlformats.org/drawingml/2006/picture">
+                <pic:pic xmlns:pic="http://schemas.openxmlformats.org/drawingml/2006/picture">
+                  <pic:nvPicPr>
+                    <pic:cNvPr id="1" name="Figure1aFHYIsotherm.png"/>
+                    <pic:cNvPicPr/>
+                  </pic:nvPicPr>
+                  <pic:blipFill>
+                    <a:blip r:embed="rId10" cstate="print">
+                      <a:extLst>
+                        <a:ext uri="{28A0092B-C50C-407E-A947-70E740481C1C}">
+                          <a14:useLocalDpi xmlns:a14="http://schemas.microsoft.com/office/drawing/2010/main" val="0"/>
+                        </a:ext>
+                      </a:extLst>
+                    </a:blip>
+                    <a:stretch>
+                      <a:fillRect/>
+                    </a:stretch>
+                  </pic:blipFill>
+                  <pic:spPr>
+                    <a:xfrm>
+                      <a:off x="0" y="0"/>
+                      <a:ext cx="5943600" cy="4648200"/>
+                    </a:xfrm>
+                    <a:prstGeom prst="rect">
+                      <a:avLst/>
+                    </a:prstGeom>
+                  </pic:spPr>
+                </pic:pic>
+              </a:graphicData>
+            </a:graphic>
+          </wp:inline>
+        </w:drawing>
+      </w:r>
+      <w:bookmarkEnd w:id="26"/>
+    </w:p>
     <w:p/>
     <w:sectPr>
-      <w:headerReference w:type="default" r:id="rId10"/>
+      <w:headerReference w:type="default" r:id="rId11"/>
       <w:pgSz w:w="12240" w:h="15840"/>
       <w:pgMar w:top="1440" w:right="1440" w:bottom="1440" w:left="1440" w:header="720" w:footer="720" w:gutter="0"/>
       <w:cols w:space="720"/>
@@ -8742,7 +8804,7 @@
 </file>
 
 <file path=word/comments.xml><?xml version="1.0" encoding="utf-8"?>
-<w:comments xmlns:wpc="http://schemas.microsoft.com/office/word/2010/wordprocessingCanvas" xmlns:mc="http://schemas.openxmlformats.org/markup-compatibility/2006" xmlns:o="urn:schemas-microsoft-com:office:office" xmlns:r="http://schemas.openxmlformats.org/officeDocument/2006/relationships" xmlns:m="http://schemas.openxmlformats.org/officeDocument/2006/math" xmlns:v="urn:schemas-microsoft-com:vml" xmlns:wp14="http://schemas.microsoft.com/office/word/2010/wordprocessingDrawing" xmlns:wp="http://schemas.openxmlformats.org/drawingml/2006/wordprocessingDrawing" xmlns:w10="urn:schemas-microsoft-com:office:word" xmlns:w="http://schemas.openxmlformats.org/wordprocessingml/2006/main" xmlns:w14="http://schemas.microsoft.com/office/word/2010/wordml" xmlns:w15="http://schemas.microsoft.com/office/word/2012/wordml" xmlns:wpg="http://schemas.microsoft.com/office/word/2010/wordprocessingGroup" xmlns:wpi="http://schemas.microsoft.com/office/word/2010/wordprocessingInk" xmlns:wne="http://schemas.microsoft.com/office/word/2006/wordml" xmlns:wps="http://schemas.microsoft.com/office/word/2010/wordprocessingShape" mc:Ignorable="w14 w15 wp14">
+<w:comments xmlns:wpc="http://schemas.microsoft.com/office/word/2010/wordprocessingCanvas" xmlns:cx="http://schemas.microsoft.com/office/drawing/2014/chartex" xmlns:cx1="http://schemas.microsoft.com/office/drawing/2015/9/8/chartex" xmlns:cx2="http://schemas.microsoft.com/office/drawing/2015/10/21/chartex" xmlns:mc="http://schemas.openxmlformats.org/markup-compatibility/2006" xmlns:o="urn:schemas-microsoft-com:office:office" xmlns:r="http://schemas.openxmlformats.org/officeDocument/2006/relationships" xmlns:m="http://schemas.openxmlformats.org/officeDocument/2006/math" xmlns:v="urn:schemas-microsoft-com:vml" xmlns:wp14="http://schemas.microsoft.com/office/word/2010/wordprocessingDrawing" xmlns:wp="http://schemas.openxmlformats.org/drawingml/2006/wordprocessingDrawing" xmlns:w10="urn:schemas-microsoft-com:office:word" xmlns:w="http://schemas.openxmlformats.org/wordprocessingml/2006/main" xmlns:w14="http://schemas.microsoft.com/office/word/2010/wordml" xmlns:w15="http://schemas.microsoft.com/office/word/2012/wordml" xmlns:w16se="http://schemas.microsoft.com/office/word/2015/wordml/symex" xmlns:wpg="http://schemas.microsoft.com/office/word/2010/wordprocessingGroup" xmlns:wpi="http://schemas.microsoft.com/office/word/2010/wordprocessingInk" xmlns:wne="http://schemas.microsoft.com/office/word/2006/wordml" xmlns:wps="http://schemas.microsoft.com/office/word/2010/wordprocessingShape" mc:Ignorable="w14 w15 w16se wp14">
   <w:comment w:id="0" w:author="Microsoft Office User" w:date="2016-08-30T15:04:00Z" w:initials="Office">
     <w:p>
       <w:pPr>
@@ -9094,7 +9156,7 @@
       </w:r>
     </w:p>
   </w:comment>
-  <w:comment w:id="22" w:author="Microsoft Office User" w:date="2016-08-30T15:27:00Z" w:initials="Office">
+  <w:comment w:id="21" w:author="Microsoft Office User" w:date="2016-08-30T15:27:00Z" w:initials="Office">
     <w:p>
       <w:pPr>
         <w:pStyle w:val="CommentText"/>
@@ -9110,7 +9172,7 @@
       </w:r>
     </w:p>
   </w:comment>
-  <w:comment w:id="23" w:author="Michael Chen" w:date="2016-08-30T17:13:00Z" w:initials="MC">
+  <w:comment w:id="22" w:author="Michael Chen" w:date="2016-08-30T17:13:00Z" w:initials="MC">
     <w:p>
       <w:pPr>
         <w:pStyle w:val="CommentText"/>
@@ -9126,7 +9188,7 @@
       </w:r>
     </w:p>
   </w:comment>
-  <w:comment w:id="24" w:author="Michael Chen" w:date="2016-09-15T09:55:00Z" w:initials="MC">
+  <w:comment w:id="23" w:author="Michael Chen" w:date="2016-09-15T09:55:00Z" w:initials="MC">
     <w:p>
       <w:pPr>
         <w:pStyle w:val="CommentText"/>
@@ -9142,7 +9204,7 @@
       </w:r>
     </w:p>
   </w:comment>
-  <w:comment w:id="25" w:author="Microsoft Office User" w:date="2016-08-30T15:41:00Z" w:initials="Office">
+  <w:comment w:id="24" w:author="Microsoft Office User" w:date="2016-08-30T15:41:00Z" w:initials="Office">
     <w:p>
       <w:pPr>
         <w:pStyle w:val="CommentText"/>
@@ -9158,7 +9220,7 @@
       </w:r>
     </w:p>
   </w:comment>
-  <w:comment w:id="26" w:author="Michael Chen" w:date="2016-08-30T17:27:00Z" w:initials="MC">
+  <w:comment w:id="25" w:author="Michael Chen" w:date="2016-08-30T17:27:00Z" w:initials="MC">
     <w:p>
       <w:pPr>
         <w:pStyle w:val="CommentText"/>
@@ -9178,7 +9240,7 @@
 </file>
 
 <file path=word/commentsExtended.xml><?xml version="1.0" encoding="utf-8"?>
-<w15:commentsEx xmlns:wpc="http://schemas.microsoft.com/office/word/2010/wordprocessingCanvas" xmlns:mc="http://schemas.openxmlformats.org/markup-compatibility/2006" xmlns:o="urn:schemas-microsoft-com:office:office" xmlns:r="http://schemas.openxmlformats.org/officeDocument/2006/relationships" xmlns:m="http://schemas.openxmlformats.org/officeDocument/2006/math" xmlns:v="urn:schemas-microsoft-com:vml" xmlns:wp14="http://schemas.microsoft.com/office/word/2010/wordprocessingDrawing" xmlns:wp="http://schemas.openxmlformats.org/drawingml/2006/wordprocessingDrawing" xmlns:w10="urn:schemas-microsoft-com:office:word" xmlns:w="http://schemas.openxmlformats.org/wordprocessingml/2006/main" xmlns:w14="http://schemas.microsoft.com/office/word/2010/wordml" xmlns:w15="http://schemas.microsoft.com/office/word/2012/wordml" xmlns:wpg="http://schemas.microsoft.com/office/word/2010/wordprocessingGroup" xmlns:wpi="http://schemas.microsoft.com/office/word/2010/wordprocessingInk" xmlns:wne="http://schemas.microsoft.com/office/word/2006/wordml" xmlns:wps="http://schemas.microsoft.com/office/word/2010/wordprocessingShape" mc:Ignorable="w14 w15 wp14">
+<w15:commentsEx xmlns:wpc="http://schemas.microsoft.com/office/word/2010/wordprocessingCanvas" xmlns:cx="http://schemas.microsoft.com/office/drawing/2014/chartex" xmlns:cx1="http://schemas.microsoft.com/office/drawing/2015/9/8/chartex" xmlns:cx2="http://schemas.microsoft.com/office/drawing/2015/10/21/chartex" xmlns:mc="http://schemas.openxmlformats.org/markup-compatibility/2006" xmlns:o="urn:schemas-microsoft-com:office:office" xmlns:r="http://schemas.openxmlformats.org/officeDocument/2006/relationships" xmlns:m="http://schemas.openxmlformats.org/officeDocument/2006/math" xmlns:v="urn:schemas-microsoft-com:vml" xmlns:wp14="http://schemas.microsoft.com/office/word/2010/wordprocessingDrawing" xmlns:wp="http://schemas.openxmlformats.org/drawingml/2006/wordprocessingDrawing" xmlns:w10="urn:schemas-microsoft-com:office:word" xmlns:w="http://schemas.openxmlformats.org/wordprocessingml/2006/main" xmlns:w14="http://schemas.microsoft.com/office/word/2010/wordml" xmlns:w15="http://schemas.microsoft.com/office/word/2012/wordml" xmlns:w16se="http://schemas.microsoft.com/office/word/2015/wordml/symex" xmlns:wpg="http://schemas.microsoft.com/office/word/2010/wordprocessingGroup" xmlns:wpi="http://schemas.microsoft.com/office/word/2010/wordprocessingInk" xmlns:wne="http://schemas.microsoft.com/office/word/2006/wordml" xmlns:wps="http://schemas.microsoft.com/office/word/2010/wordprocessingShape" mc:Ignorable="w14 w15 w16se wp14">
   <w15:commentEx w15:paraId="65A3AC3C" w15:done="0"/>
   <w15:commentEx w15:paraId="2C9061F0" w15:done="0"/>
   <w15:commentEx w15:paraId="0C790199" w15:done="0"/>
@@ -9209,7 +9271,7 @@
 </file>
 
 <file path=word/endnotes.xml><?xml version="1.0" encoding="utf-8"?>
-<w:endnotes xmlns:wpc="http://schemas.microsoft.com/office/word/2010/wordprocessingCanvas" xmlns:mc="http://schemas.openxmlformats.org/markup-compatibility/2006" xmlns:o="urn:schemas-microsoft-com:office:office" xmlns:r="http://schemas.openxmlformats.org/officeDocument/2006/relationships" xmlns:m="http://schemas.openxmlformats.org/officeDocument/2006/math" xmlns:v="urn:schemas-microsoft-com:vml" xmlns:wp14="http://schemas.microsoft.com/office/word/2010/wordprocessingDrawing" xmlns:wp="http://schemas.openxmlformats.org/drawingml/2006/wordprocessingDrawing" xmlns:w10="urn:schemas-microsoft-com:office:word" xmlns:w="http://schemas.openxmlformats.org/wordprocessingml/2006/main" xmlns:w14="http://schemas.microsoft.com/office/word/2010/wordml" xmlns:w15="http://schemas.microsoft.com/office/word/2012/wordml" xmlns:wpg="http://schemas.microsoft.com/office/word/2010/wordprocessingGroup" xmlns:wpi="http://schemas.microsoft.com/office/word/2010/wordprocessingInk" xmlns:wne="http://schemas.microsoft.com/office/word/2006/wordml" xmlns:wps="http://schemas.microsoft.com/office/word/2010/wordprocessingShape" mc:Ignorable="w14 w15 wp14">
+<w:endnotes xmlns:wpc="http://schemas.microsoft.com/office/word/2010/wordprocessingCanvas" xmlns:cx="http://schemas.microsoft.com/office/drawing/2014/chartex" xmlns:cx1="http://schemas.microsoft.com/office/drawing/2015/9/8/chartex" xmlns:cx2="http://schemas.microsoft.com/office/drawing/2015/10/21/chartex" xmlns:mc="http://schemas.openxmlformats.org/markup-compatibility/2006" xmlns:o="urn:schemas-microsoft-com:office:office" xmlns:r="http://schemas.openxmlformats.org/officeDocument/2006/relationships" xmlns:m="http://schemas.openxmlformats.org/officeDocument/2006/math" xmlns:v="urn:schemas-microsoft-com:vml" xmlns:wp14="http://schemas.microsoft.com/office/word/2010/wordprocessingDrawing" xmlns:wp="http://schemas.openxmlformats.org/drawingml/2006/wordprocessingDrawing" xmlns:w10="urn:schemas-microsoft-com:office:word" xmlns:w="http://schemas.openxmlformats.org/wordprocessingml/2006/main" xmlns:w14="http://schemas.microsoft.com/office/word/2010/wordml" xmlns:w15="http://schemas.microsoft.com/office/word/2012/wordml" xmlns:w16se="http://schemas.microsoft.com/office/word/2015/wordml/symex" xmlns:wpg="http://schemas.microsoft.com/office/word/2010/wordprocessingGroup" xmlns:wpi="http://schemas.microsoft.com/office/word/2010/wordprocessingInk" xmlns:wne="http://schemas.microsoft.com/office/word/2006/wordml" xmlns:wps="http://schemas.microsoft.com/office/word/2010/wordprocessingShape" mc:Ignorable="w14 w15 w16se wp14">
   <w:endnote w:type="separator" w:id="-1">
     <w:p>
       <w:pPr>
@@ -9234,7 +9296,7 @@
 </file>
 
 <file path=word/footnotes.xml><?xml version="1.0" encoding="utf-8"?>
-<w:footnotes xmlns:wpc="http://schemas.microsoft.com/office/word/2010/wordprocessingCanvas" xmlns:mc="http://schemas.openxmlformats.org/markup-compatibility/2006" xmlns:o="urn:schemas-microsoft-com:office:office" xmlns:r="http://schemas.openxmlformats.org/officeDocument/2006/relationships" xmlns:m="http://schemas.openxmlformats.org/officeDocument/2006/math" xmlns:v="urn:schemas-microsoft-com:vml" xmlns:wp14="http://schemas.microsoft.com/office/word/2010/wordprocessingDrawing" xmlns:wp="http://schemas.openxmlformats.org/drawingml/2006/wordprocessingDrawing" xmlns:w10="urn:schemas-microsoft-com:office:word" xmlns:w="http://schemas.openxmlformats.org/wordprocessingml/2006/main" xmlns:w14="http://schemas.microsoft.com/office/word/2010/wordml" xmlns:w15="http://schemas.microsoft.com/office/word/2012/wordml" xmlns:wpg="http://schemas.microsoft.com/office/word/2010/wordprocessingGroup" xmlns:wpi="http://schemas.microsoft.com/office/word/2010/wordprocessingInk" xmlns:wne="http://schemas.microsoft.com/office/word/2006/wordml" xmlns:wps="http://schemas.microsoft.com/office/word/2010/wordprocessingShape" mc:Ignorable="w14 w15 wp14">
+<w:footnotes xmlns:wpc="http://schemas.microsoft.com/office/word/2010/wordprocessingCanvas" xmlns:cx="http://schemas.microsoft.com/office/drawing/2014/chartex" xmlns:cx1="http://schemas.microsoft.com/office/drawing/2015/9/8/chartex" xmlns:cx2="http://schemas.microsoft.com/office/drawing/2015/10/21/chartex" xmlns:mc="http://schemas.openxmlformats.org/markup-compatibility/2006" xmlns:o="urn:schemas-microsoft-com:office:office" xmlns:r="http://schemas.openxmlformats.org/officeDocument/2006/relationships" xmlns:m="http://schemas.openxmlformats.org/officeDocument/2006/math" xmlns:v="urn:schemas-microsoft-com:vml" xmlns:wp14="http://schemas.microsoft.com/office/word/2010/wordprocessingDrawing" xmlns:wp="http://schemas.openxmlformats.org/drawingml/2006/wordprocessingDrawing" xmlns:w10="urn:schemas-microsoft-com:office:word" xmlns:w="http://schemas.openxmlformats.org/wordprocessingml/2006/main" xmlns:w14="http://schemas.microsoft.com/office/word/2010/wordml" xmlns:w15="http://schemas.microsoft.com/office/word/2012/wordml" xmlns:w16se="http://schemas.microsoft.com/office/word/2015/wordml/symex" xmlns:wpg="http://schemas.microsoft.com/office/word/2010/wordprocessingGroup" xmlns:wpi="http://schemas.microsoft.com/office/word/2010/wordprocessingInk" xmlns:wne="http://schemas.microsoft.com/office/word/2006/wordml" xmlns:wps="http://schemas.microsoft.com/office/word/2010/wordprocessingShape" mc:Ignorable="w14 w15 w16se wp14">
   <w:footnote w:type="separator" w:id="-1">
     <w:p>
       <w:pPr>
@@ -9259,7 +9321,7 @@
 </file>
 
 <file path=word/header1.xml><?xml version="1.0" encoding="utf-8"?>
-<w:hdr xmlns:wpc="http://schemas.microsoft.com/office/word/2010/wordprocessingCanvas" xmlns:mc="http://schemas.openxmlformats.org/markup-compatibility/2006" xmlns:o="urn:schemas-microsoft-com:office:office" xmlns:r="http://schemas.openxmlformats.org/officeDocument/2006/relationships" xmlns:m="http://schemas.openxmlformats.org/officeDocument/2006/math" xmlns:v="urn:schemas-microsoft-com:vml" xmlns:wp14="http://schemas.microsoft.com/office/word/2010/wordprocessingDrawing" xmlns:wp="http://schemas.openxmlformats.org/drawingml/2006/wordprocessingDrawing" xmlns:w10="urn:schemas-microsoft-com:office:word" xmlns:w="http://schemas.openxmlformats.org/wordprocessingml/2006/main" xmlns:w14="http://schemas.microsoft.com/office/word/2010/wordml" xmlns:w15="http://schemas.microsoft.com/office/word/2012/wordml" xmlns:wpg="http://schemas.microsoft.com/office/word/2010/wordprocessingGroup" xmlns:wpi="http://schemas.microsoft.com/office/word/2010/wordprocessingInk" xmlns:wne="http://schemas.microsoft.com/office/word/2006/wordml" xmlns:wps="http://schemas.microsoft.com/office/word/2010/wordprocessingShape" mc:Ignorable="w14 w15 wp14">
+<w:hdr xmlns:wpc="http://schemas.microsoft.com/office/word/2010/wordprocessingCanvas" xmlns:cx="http://schemas.microsoft.com/office/drawing/2014/chartex" xmlns:cx1="http://schemas.microsoft.com/office/drawing/2015/9/8/chartex" xmlns:cx2="http://schemas.microsoft.com/office/drawing/2015/10/21/chartex" xmlns:mc="http://schemas.openxmlformats.org/markup-compatibility/2006" xmlns:o="urn:schemas-microsoft-com:office:office" xmlns:r="http://schemas.openxmlformats.org/officeDocument/2006/relationships" xmlns:m="http://schemas.openxmlformats.org/officeDocument/2006/math" xmlns:v="urn:schemas-microsoft-com:vml" xmlns:wp14="http://schemas.microsoft.com/office/word/2010/wordprocessingDrawing" xmlns:wp="http://schemas.openxmlformats.org/drawingml/2006/wordprocessingDrawing" xmlns:w10="urn:schemas-microsoft-com:office:word" xmlns:w="http://schemas.openxmlformats.org/wordprocessingml/2006/main" xmlns:w14="http://schemas.microsoft.com/office/word/2010/wordml" xmlns:w15="http://schemas.microsoft.com/office/word/2012/wordml" xmlns:w16se="http://schemas.microsoft.com/office/word/2015/wordml/symex" xmlns:wpg="http://schemas.microsoft.com/office/word/2010/wordprocessingGroup" xmlns:wpi="http://schemas.microsoft.com/office/word/2010/wordprocessingInk" xmlns:wne="http://schemas.microsoft.com/office/word/2006/wordml" xmlns:wps="http://schemas.microsoft.com/office/word/2010/wordprocessingShape" mc:Ignorable="w14 w15 w16se wp14">
   <w:sdt>
     <w:sdtPr>
       <w:id w:val="1604448247"/>
@@ -9292,7 +9354,7 @@
           <w:rPr>
             <w:noProof/>
           </w:rPr>
-          <w:t>18</w:t>
+          <w:t>14</w:t>
         </w:r>
         <w:r>
           <w:rPr>
@@ -9312,7 +9374,7 @@
 </file>
 
 <file path=word/numbering.xml><?xml version="1.0" encoding="utf-8"?>
-<w:numbering xmlns:wpc="http://schemas.microsoft.com/office/word/2010/wordprocessingCanvas" xmlns:mc="http://schemas.openxmlformats.org/markup-compatibility/2006" xmlns:o="urn:schemas-microsoft-com:office:office" xmlns:r="http://schemas.openxmlformats.org/officeDocument/2006/relationships" xmlns:m="http://schemas.openxmlformats.org/officeDocument/2006/math" xmlns:v="urn:schemas-microsoft-com:vml" xmlns:wp14="http://schemas.microsoft.com/office/word/2010/wordprocessingDrawing" xmlns:wp="http://schemas.openxmlformats.org/drawingml/2006/wordprocessingDrawing" xmlns:w10="urn:schemas-microsoft-com:office:word" xmlns:w="http://schemas.openxmlformats.org/wordprocessingml/2006/main" xmlns:w14="http://schemas.microsoft.com/office/word/2010/wordml" xmlns:w15="http://schemas.microsoft.com/office/word/2012/wordml" xmlns:wpg="http://schemas.microsoft.com/office/word/2010/wordprocessingGroup" xmlns:wpi="http://schemas.microsoft.com/office/word/2010/wordprocessingInk" xmlns:wne="http://schemas.microsoft.com/office/word/2006/wordml" xmlns:wps="http://schemas.microsoft.com/office/word/2010/wordprocessingShape" mc:Ignorable="w14 w15 wp14">
+<w:numbering xmlns:wpc="http://schemas.microsoft.com/office/word/2010/wordprocessingCanvas" xmlns:cx="http://schemas.microsoft.com/office/drawing/2014/chartex" xmlns:cx1="http://schemas.microsoft.com/office/drawing/2015/9/8/chartex" xmlns:cx2="http://schemas.microsoft.com/office/drawing/2015/10/21/chartex" xmlns:mc="http://schemas.openxmlformats.org/markup-compatibility/2006" xmlns:o="urn:schemas-microsoft-com:office:office" xmlns:r="http://schemas.openxmlformats.org/officeDocument/2006/relationships" xmlns:m="http://schemas.openxmlformats.org/officeDocument/2006/math" xmlns:v="urn:schemas-microsoft-com:vml" xmlns:wp14="http://schemas.microsoft.com/office/word/2010/wordprocessingDrawing" xmlns:wp="http://schemas.openxmlformats.org/drawingml/2006/wordprocessingDrawing" xmlns:w10="urn:schemas-microsoft-com:office:word" xmlns:w="http://schemas.openxmlformats.org/wordprocessingml/2006/main" xmlns:w14="http://schemas.microsoft.com/office/word/2010/wordml" xmlns:w15="http://schemas.microsoft.com/office/word/2012/wordml" xmlns:w16se="http://schemas.microsoft.com/office/word/2015/wordml/symex" xmlns:wpg="http://schemas.microsoft.com/office/word/2010/wordprocessingGroup" xmlns:wpi="http://schemas.microsoft.com/office/word/2010/wordprocessingInk" xmlns:wne="http://schemas.microsoft.com/office/word/2006/wordml" xmlns:wps="http://schemas.microsoft.com/office/word/2010/wordprocessingShape" mc:Ignorable="w14 w15 w16se wp14">
   <w:abstractNum w:abstractNumId="0" w15:restartNumberingAfterBreak="0">
     <w:nsid w:val="0064399D"/>
     <w:multiLevelType w:val="hybridMultilevel"/>
@@ -9800,7 +9862,7 @@
 </file>
 
 <file path=word/people.xml><?xml version="1.0" encoding="utf-8"?>
-<w15:people xmlns:wpc="http://schemas.microsoft.com/office/word/2010/wordprocessingCanvas" xmlns:mc="http://schemas.openxmlformats.org/markup-compatibility/2006" xmlns:o="urn:schemas-microsoft-com:office:office" xmlns:r="http://schemas.openxmlformats.org/officeDocument/2006/relationships" xmlns:m="http://schemas.openxmlformats.org/officeDocument/2006/math" xmlns:v="urn:schemas-microsoft-com:vml" xmlns:wp14="http://schemas.microsoft.com/office/word/2010/wordprocessingDrawing" xmlns:wp="http://schemas.openxmlformats.org/drawingml/2006/wordprocessingDrawing" xmlns:w10="urn:schemas-microsoft-com:office:word" xmlns:w="http://schemas.openxmlformats.org/wordprocessingml/2006/main" xmlns:w14="http://schemas.microsoft.com/office/word/2010/wordml" xmlns:w15="http://schemas.microsoft.com/office/word/2012/wordml" xmlns:wpg="http://schemas.microsoft.com/office/word/2010/wordprocessingGroup" xmlns:wpi="http://schemas.microsoft.com/office/word/2010/wordprocessingInk" xmlns:wne="http://schemas.microsoft.com/office/word/2006/wordml" xmlns:wps="http://schemas.microsoft.com/office/word/2010/wordprocessingShape" mc:Ignorable="w14 w15 wp14">
+<w15:people xmlns:wpc="http://schemas.microsoft.com/office/word/2010/wordprocessingCanvas" xmlns:cx="http://schemas.microsoft.com/office/drawing/2014/chartex" xmlns:cx1="http://schemas.microsoft.com/office/drawing/2015/9/8/chartex" xmlns:cx2="http://schemas.microsoft.com/office/drawing/2015/10/21/chartex" xmlns:mc="http://schemas.openxmlformats.org/markup-compatibility/2006" xmlns:o="urn:schemas-microsoft-com:office:office" xmlns:r="http://schemas.openxmlformats.org/officeDocument/2006/relationships" xmlns:m="http://schemas.openxmlformats.org/officeDocument/2006/math" xmlns:v="urn:schemas-microsoft-com:vml" xmlns:wp14="http://schemas.microsoft.com/office/word/2010/wordprocessingDrawing" xmlns:wp="http://schemas.openxmlformats.org/drawingml/2006/wordprocessingDrawing" xmlns:w10="urn:schemas-microsoft-com:office:word" xmlns:w="http://schemas.openxmlformats.org/wordprocessingml/2006/main" xmlns:w14="http://schemas.microsoft.com/office/word/2010/wordml" xmlns:w15="http://schemas.microsoft.com/office/word/2012/wordml" xmlns:w16se="http://schemas.microsoft.com/office/word/2015/wordml/symex" xmlns:wpg="http://schemas.microsoft.com/office/word/2010/wordprocessingGroup" xmlns:wpi="http://schemas.microsoft.com/office/word/2010/wordprocessingInk" xmlns:wne="http://schemas.microsoft.com/office/word/2006/wordml" xmlns:wps="http://schemas.microsoft.com/office/word/2010/wordprocessingShape" mc:Ignorable="w14 w15 w16se wp14">
   <w15:person w15:author="Microsoft Office User">
     <w15:presenceInfo w15:providerId="None" w15:userId="Microsoft Office User"/>
   </w15:person>
@@ -9811,7 +9873,7 @@
 </file>
 
 <file path=word/styles.xml><?xml version="1.0" encoding="utf-8"?>
-<w:styles xmlns:mc="http://schemas.openxmlformats.org/markup-compatibility/2006" xmlns:r="http://schemas.openxmlformats.org/officeDocument/2006/relationships" xmlns:w="http://schemas.openxmlformats.org/wordprocessingml/2006/main" xmlns:w14="http://schemas.microsoft.com/office/word/2010/wordml" xmlns:w15="http://schemas.microsoft.com/office/word/2012/wordml" mc:Ignorable="w14 w15">
+<w:styles xmlns:mc="http://schemas.openxmlformats.org/markup-compatibility/2006" xmlns:r="http://schemas.openxmlformats.org/officeDocument/2006/relationships" xmlns:w="http://schemas.openxmlformats.org/wordprocessingml/2006/main" xmlns:w14="http://schemas.microsoft.com/office/word/2010/wordml" xmlns:w15="http://schemas.microsoft.com/office/word/2012/wordml" xmlns:w16se="http://schemas.microsoft.com/office/word/2015/wordml/symex" mc:Ignorable="w14 w15 w16se">
   <w:docDefaults>
     <w:rPrDefault>
       <w:rPr>
@@ -9827,7 +9889,7 @@
       </w:pPr>
     </w:pPrDefault>
   </w:docDefaults>
-  <w:latentStyles w:defLockedState="0" w:defUIPriority="99" w:defSemiHidden="0" w:defUnhideWhenUsed="0" w:defQFormat="0" w:count="371">
+  <w:latentStyles w:defLockedState="0" w:defUIPriority="99" w:defSemiHidden="0" w:defUnhideWhenUsed="0" w:defQFormat="0" w:count="373">
     <w:lsdException w:name="Normal" w:uiPriority="0" w:qFormat="1"/>
     <w:lsdException w:name="heading 1" w:uiPriority="9" w:qFormat="1"/>
     <w:lsdException w:name="heading 2" w:semiHidden="1" w:uiPriority="9" w:unhideWhenUsed="1" w:qFormat="1"/>
@@ -9933,7 +9995,6 @@
     <w:lsdException w:name="HTML Sample" w:semiHidden="1" w:unhideWhenUsed="1"/>
     <w:lsdException w:name="HTML Typewriter" w:semiHidden="1" w:unhideWhenUsed="1"/>
     <w:lsdException w:name="HTML Variable" w:semiHidden="1" w:unhideWhenUsed="1"/>
-    <w:lsdException w:name="Normal Table" w:semiHidden="1" w:unhideWhenUsed="1"/>
     <w:lsdException w:name="annotation subject" w:semiHidden="1" w:unhideWhenUsed="1"/>
     <w:lsdException w:name="No List" w:semiHidden="1" w:unhideWhenUsed="1"/>
     <w:lsdException w:name="Outline List 1" w:semiHidden="1" w:unhideWhenUsed="1"/>
@@ -9979,11 +10040,9 @@
     <w:lsdException w:name="Table Subtle 1" w:semiHidden="1" w:unhideWhenUsed="1"/>
     <w:lsdException w:name="Table Subtle 2" w:semiHidden="1" w:unhideWhenUsed="1"/>
     <w:lsdException w:name="Table Web 1" w:semiHidden="1" w:unhideWhenUsed="1"/>
-    <w:lsdException w:name="Table Web 2" w:semiHidden="1" w:unhideWhenUsed="1"/>
     <w:lsdException w:name="Table Web 3" w:semiHidden="1" w:unhideWhenUsed="1"/>
     <w:lsdException w:name="Balloon Text" w:semiHidden="1" w:unhideWhenUsed="1"/>
     <w:lsdException w:name="Table Grid" w:uiPriority="39"/>
-    <w:lsdException w:name="Table Theme" w:semiHidden="1" w:unhideWhenUsed="1"/>
     <w:lsdException w:name="Placeholder Text" w:semiHidden="1"/>
     <w:lsdException w:name="No Spacing" w:uiPriority="1" w:qFormat="1"/>
     <w:lsdException w:name="Light Shading" w:uiPriority="60"/>
@@ -10199,6 +10258,8 @@
     <w:lsdException w:name="List Table 5 Dark Accent 6" w:uiPriority="50"/>
     <w:lsdException w:name="List Table 6 Colorful Accent 6" w:uiPriority="51"/>
     <w:lsdException w:name="List Table 7 Colorful Accent 6" w:uiPriority="52"/>
+    <w:lsdException w:name="Mention" w:semiHidden="1" w:unhideWhenUsed="1"/>
+    <w:lsdException w:name="Smart Hyperlink" w:semiHidden="1" w:unhideWhenUsed="1"/>
   </w:latentStyles>
   <w:style w:type="paragraph" w:default="1" w:styleId="Normal">
     <w:name w:val="Normal"/>
@@ -10855,7 +10916,7 @@
 </file>
 
 <file path=customXml/itemProps1.xml><?xml version="1.0" encoding="utf-8"?>
-<ds:datastoreItem xmlns:ds="http://schemas.openxmlformats.org/officeDocument/2006/customXml" ds:itemID="{7CD03B42-9B9D-489E-A6E1-6910BD3DCD2F}">
+<ds:datastoreItem xmlns:ds="http://schemas.openxmlformats.org/officeDocument/2006/customXml" ds:itemID="{B9861ED6-6D67-4204-8EE1-CE251F74E725}">
   <ds:schemaRefs>
     <ds:schemaRef ds:uri="http://schemas.openxmlformats.org/officeDocument/2006/bibliography"/>
   </ds:schemaRefs>

</xml_diff>